<commit_message>
add house of quality chart
</commit_message>
<xml_diff>
--- a/doc/CADventory.docx
+++ b/doc/CADventory.docx
@@ -7615,89 +7615,44 @@
         <w:rPr>
           <w:noProof/>
         </w:rPr>
-        <w:t xml:space="preserve">There was much debate, but </w:t>
-      </w:r>
-      <w:r>
+        <w:t>There was much debate, but I assign myself to be team lead!</w:t>
+      </w:r>
+    </w:p>
+    <w:p>
+      <w:pPr>
         <w:rPr>
           <w:noProof/>
         </w:rPr>
-        <w:t>I assign myself to be team lea</w:t>
-      </w:r>
+      </w:pPr>
       <w:r>
         <w:rPr>
           <w:noProof/>
         </w:rPr>
-        <w:t>d!</w:t>
-      </w:r>
-    </w:p>
-    <w:p>
-      <w:pPr>
+        <w:t xml:space="preserve">There were no issues setting up a new project on the AWS-hosted Gitlab installation with SSH key authentication.  The submitted </w:t>
+      </w:r>
+      <w:r>
         <w:rPr>
           <w:noProof/>
         </w:rPr>
-      </w:pPr>
-      <w:r>
+        <w:t>“Morrison, Demonstration of Repo Interaction.mov” screen recording shows a brief interaction showing a cloning of the repo, an edit in my local IDE (Emacs), and a pushed change.</w:t>
+      </w:r>
+    </w:p>
+    <w:p>
+      <w:pPr>
         <w:rPr>
           <w:noProof/>
         </w:rPr>
-        <w:t xml:space="preserve">There were no issues setting up a new project on the AWS-hosted Gitlab installation with SSH key authentication.  The submitted </w:t>
-      </w:r>
+      </w:pPr>
       <w:r>
         <w:rPr>
           <w:noProof/>
         </w:rPr>
-        <w:t>“Morrison, Demonstration of Repo Interaction.mov” screen recording shows a brief interaction showing a cloning of the repo, an edit in my local IDE (Emacs), and a pushed change.</w:t>
-      </w:r>
-    </w:p>
-    <w:p>
-      <w:pPr>
-        <w:rPr>
-          <w:noProof/>
-        </w:rPr>
-      </w:pPr>
-      <w:r>
-        <w:rPr>
-          <w:noProof/>
-        </w:rPr>
         <w:t>Emacs is my preferred development environment for the project.</w:t>
       </w:r>
     </w:p>
     <w:p>
       <w:r>
-        <w:t xml:space="preserve">Going forward, I </w:t>
-      </w:r>
-      <w:r>
-        <w:t xml:space="preserve">propose developing on Mac, </w:t>
-      </w:r>
-      <w:r>
-        <w:t xml:space="preserve">CI </w:t>
-      </w:r>
-      <w:r>
-        <w:t xml:space="preserve">testing on Linux, and </w:t>
-      </w:r>
-      <w:r>
-        <w:t xml:space="preserve">making UAT </w:t>
-      </w:r>
-      <w:r>
-        <w:t xml:space="preserve">deployment </w:t>
-      </w:r>
-      <w:r>
-        <w:t xml:space="preserve">builds </w:t>
-      </w:r>
-      <w:r>
-        <w:t xml:space="preserve">on Windows.  </w:t>
-      </w:r>
-      <w:r>
-        <w:t xml:space="preserve">If it’s not too complicated, once I have a GUI building after sprint 1 I’m planning to add </w:t>
-      </w:r>
-      <w:r>
-        <w:t>Windows</w:t>
-      </w:r>
-      <w:r>
-        <w:t xml:space="preserve"> CI/CD runners</w:t>
-      </w:r>
-      <w:r>
-        <w:t>.</w:t>
+        <w:t>Going forward, I propose developing on Mac, CI testing on Linux, and making UAT deployment builds on Windows.  If it’s not too complicated, once I have a GUI building after sprint 1 I’m planning to add Windows CI/CD runners.</w:t>
       </w:r>
     </w:p>
     <w:p>
@@ -8148,8 +8103,6 @@
       <w:r>
         <w:t xml:space="preserve"> </w:t>
       </w:r>
-      <w:bookmarkStart w:id="30" w:name="_GoBack"/>
-      <w:bookmarkEnd w:id="30"/>
       <w:r>
         <w:br/>
         <w:t>Architecture a</w:t>
@@ -8271,10 +8224,10 @@
         <w:tblLook w:val="04A0" w:firstRow="1" w:lastRow="0" w:firstColumn="1" w:lastColumn="0" w:noHBand="0" w:noVBand="1"/>
       </w:tblPr>
       <w:tblGrid>
-        <w:gridCol w:w="3868"/>
-        <w:gridCol w:w="1585"/>
-        <w:gridCol w:w="1585"/>
+        <w:gridCol w:w="3864"/>
         <w:gridCol w:w="1583"/>
+        <w:gridCol w:w="1583"/>
+        <w:gridCol w:w="1581"/>
       </w:tblGrid>
       <w:tr>
         <w:trPr>
@@ -9191,9 +9144,124 @@
         <w:t>.</w:t>
       </w:r>
     </w:p>
-    <w:p/>
+    <w:p>
+      <w:r>
+        <w:br w:type="page"/>
+      </w:r>
+    </w:p>
+    <w:p>
+      <w:pPr>
+        <w:pStyle w:val="Heading1"/>
+        <w:spacing w:after="840"/>
+      </w:pPr>
+      <w:r>
+        <w:rPr>
+          <w:rStyle w:val="Emphasis"/>
+        </w:rPr>
+        <w:lastRenderedPageBreak/>
+        <w:t xml:space="preserve">Appendix </w:t>
+      </w:r>
+      <w:r>
+        <w:rPr>
+          <w:rStyle w:val="Emphasis"/>
+        </w:rPr>
+        <w:t>D</w:t>
+      </w:r>
+      <w:r>
+        <w:rPr>
+          <w:rStyle w:val="Emphasis"/>
+        </w:rPr>
+        <w:t>:</w:t>
+      </w:r>
+      <w:r>
+        <w:t xml:space="preserve"> </w:t>
+      </w:r>
+      <w:r>
+        <w:br/>
+      </w:r>
+      <w:r>
+        <w:t>House of Quality</w:t>
+      </w:r>
+      <w:r>
+        <w:t xml:space="preserve"> a</w:t>
+      </w:r>
+      <w:r>
+        <w:t>ssessment</w:t>
+      </w:r>
+    </w:p>
+    <w:p>
+      <w:bookmarkStart w:id="30" w:name="_GoBack"/>
+      <w:bookmarkEnd w:id="30"/>
+      <w:r>
+        <w:rPr>
+          <w:noProof/>
+        </w:rPr>
+        <w:drawing>
+          <wp:anchor distT="0" distB="0" distL="114300" distR="114300" simplePos="0" relativeHeight="251654138" behindDoc="1" locked="0" layoutInCell="1" allowOverlap="1">
+            <wp:simplePos x="0" y="0"/>
+            <wp:positionH relativeFrom="column">
+              <wp:posOffset>-949960</wp:posOffset>
+            </wp:positionH>
+            <wp:positionV relativeFrom="page">
+              <wp:posOffset>3383280</wp:posOffset>
+            </wp:positionV>
+            <wp:extent cx="7376795" cy="5181445"/>
+            <wp:effectExtent l="0" t="0" r="1905" b="635"/>
+            <wp:wrapNone/>
+            <wp:docPr id="2" name="Picture 2"/>
+            <wp:cNvGraphicFramePr>
+              <a:graphicFrameLocks xmlns:a="http://schemas.openxmlformats.org/drawingml/2006/main" noChangeAspect="1"/>
+            </wp:cNvGraphicFramePr>
+            <a:graphic xmlns:a="http://schemas.openxmlformats.org/drawingml/2006/main">
+              <a:graphicData uri="http://schemas.openxmlformats.org/drawingml/2006/picture">
+                <pic:pic xmlns:pic="http://schemas.openxmlformats.org/drawingml/2006/picture">
+                  <pic:nvPicPr>
+                    <pic:cNvPr id="2" name="CADventory House of Quality v1.pdf"/>
+                    <pic:cNvPicPr/>
+                  </pic:nvPicPr>
+                  <pic:blipFill rotWithShape="1">
+                    <a:blip r:embed="rId25">
+                      <a:extLst>
+                        <a:ext uri="{28A0092B-C50C-407E-A947-70E740481C1C}">
+                          <a14:useLocalDpi xmlns:a14="http://schemas.microsoft.com/office/drawing/2010/main" val="0"/>
+                        </a:ext>
+                      </a:extLst>
+                    </a:blip>
+                    <a:srcRect l="4576" t="3722" r="2741" b="12023"/>
+                    <a:stretch/>
+                  </pic:blipFill>
+                  <pic:spPr bwMode="auto">
+                    <a:xfrm>
+                      <a:off x="0" y="0"/>
+                      <a:ext cx="7376795" cy="5181445"/>
+                    </a:xfrm>
+                    <a:prstGeom prst="rect">
+                      <a:avLst/>
+                    </a:prstGeom>
+                    <a:ln>
+                      <a:noFill/>
+                    </a:ln>
+                    <a:extLst>
+                      <a:ext uri="{53640926-AAD7-44D8-BBD7-CCE9431645EC}">
+                        <a14:shadowObscured xmlns:a14="http://schemas.microsoft.com/office/drawing/2010/main"/>
+                      </a:ext>
+                    </a:extLst>
+                  </pic:spPr>
+                </pic:pic>
+              </a:graphicData>
+            </a:graphic>
+            <wp14:sizeRelH relativeFrom="page">
+              <wp14:pctWidth>0</wp14:pctWidth>
+            </wp14:sizeRelH>
+            <wp14:sizeRelV relativeFrom="page">
+              <wp14:pctHeight>0</wp14:pctHeight>
+            </wp14:sizeRelV>
+          </wp:anchor>
+        </w:drawing>
+      </w:r>
+    </w:p>
     <w:sectPr>
-      <w:footerReference w:type="default" r:id="rId25"/>
+      <w:footerReference w:type="default" r:id="rId26"/>
       <w:pgSz w:w="12240" w:h="15840"/>
       <w:pgMar w:top="1440" w:right="1800" w:bottom="1440" w:left="1800" w:header="720" w:footer="720" w:gutter="0"/>
       <w:pgNumType w:start="1"/>
@@ -11573,6 +11641,7 @@
   <w:style w:type="character" w:default="1" w:styleId="DefaultParagraphFont">
     <w:name w:val="Default Paragraph Font"/>
     <w:uiPriority w:val="1"/>
+    <w:semiHidden/>
     <w:unhideWhenUsed/>
   </w:style>
   <w:style w:type="table" w:default="1" w:styleId="TableNormal">
@@ -13486,6 +13555,15 @@
 </file>
 
 <file path=customXml/item1.xml><?xml version="1.0" encoding="utf-8"?>
+<?mso-contentType ?>
+<FormTemplates xmlns="http://schemas.microsoft.com/sharepoint/v3/contenttype/forms">
+  <Display>DocumentLibraryForm</Display>
+  <Edit>DocumentLibraryForm</Edit>
+  <New>DocumentLibraryForm</New>
+</FormTemplates>
+</file>
+
+<file path=customXml/item2.xml><?xml version="1.0" encoding="utf-8"?>
 <p:properties xmlns:p="http://schemas.microsoft.com/office/2006/metadata/properties" xmlns:xsi="http://www.w3.org/2001/XMLSchema-instance" xmlns:pc="http://schemas.microsoft.com/office/infopath/2007/PartnerControls">
   <documentManagement>
     <_dlc_DocId xmlns="498267d4-2a5a-4c72-99d3-cf7236a95ce8">CTQFD2CFPMXN-979-676</_dlc_DocId>
@@ -13506,66 +13584,7 @@
 </p:properties>
 </file>
 
-<file path=customXml/item2.xml><?xml version="1.0" encoding="utf-8"?>
-<?mso-contentType ?>
-<FormTemplates xmlns="http://schemas.microsoft.com/sharepoint/v3/contenttype/forms">
-  <Display>DocumentLibraryForm</Display>
-  <Edit>DocumentLibraryForm</Edit>
-  <New>DocumentLibraryForm</New>
-</FormTemplates>
-</file>
-
 <file path=customXml/item3.xml><?xml version="1.0" encoding="utf-8"?>
-<?mso-contentType ?>
-<spe:Receivers xmlns:spe="http://schemas.microsoft.com/sharepoint/events">
-  <Receiver>
-    <Name>Document ID Generator</Name>
-    <Synchronization>Synchronous</Synchronization>
-    <Type>10001</Type>
-    <SequenceNumber>1000</SequenceNumber>
-    <Url/>
-    <Assembly>Microsoft.Office.DocumentManagement, Version=15.0.0.0, Culture=neutral, PublicKeyToken=71e9bce111e9429c</Assembly>
-    <Class>Microsoft.Office.DocumentManagement.Internal.DocIdHandler</Class>
-    <Data/>
-    <Filter/>
-  </Receiver>
-  <Receiver>
-    <Name>Document ID Generator</Name>
-    <Synchronization>Synchronous</Synchronization>
-    <Type>10002</Type>
-    <SequenceNumber>1001</SequenceNumber>
-    <Url/>
-    <Assembly>Microsoft.Office.DocumentManagement, Version=15.0.0.0, Culture=neutral, PublicKeyToken=71e9bce111e9429c</Assembly>
-    <Class>Microsoft.Office.DocumentManagement.Internal.DocIdHandler</Class>
-    <Data/>
-    <Filter/>
-  </Receiver>
-  <Receiver>
-    <Name>Document ID Generator</Name>
-    <Synchronization>Synchronous</Synchronization>
-    <Type>10004</Type>
-    <SequenceNumber>1002</SequenceNumber>
-    <Url/>
-    <Assembly>Microsoft.Office.DocumentManagement, Version=15.0.0.0, Culture=neutral, PublicKeyToken=71e9bce111e9429c</Assembly>
-    <Class>Microsoft.Office.DocumentManagement.Internal.DocIdHandler</Class>
-    <Data/>
-    <Filter/>
-  </Receiver>
-  <Receiver>
-    <Name>Document ID Generator</Name>
-    <Synchronization>Synchronous</Synchronization>
-    <Type>10006</Type>
-    <SequenceNumber>1003</SequenceNumber>
-    <Url/>
-    <Assembly>Microsoft.Office.DocumentManagement, Version=15.0.0.0, Culture=neutral, PublicKeyToken=71e9bce111e9429c</Assembly>
-    <Class>Microsoft.Office.DocumentManagement.Internal.DocIdHandler</Class>
-    <Data/>
-    <Filter/>
-  </Receiver>
-</spe:Receivers>
-</file>
-
-<file path=customXml/item4.xml><?xml version="1.0" encoding="utf-8"?>
 <ct:contentTypeSchema xmlns:ct="http://schemas.microsoft.com/office/2006/metadata/contentType" xmlns:ma="http://schemas.microsoft.com/office/2006/metadata/properties/metaAttributes" ct:_="" ma:_="" ma:contentTypeName="Document" ma:contentTypeID="0x010100012E2E405031D74DB051ADDB3D34E572" ma:contentTypeVersion="5" ma:contentTypeDescription="Create a new document." ma:contentTypeScope="" ma:versionID="e0009f9404bcb9590f313d2c358460f1">
   <xsd:schema xmlns:xsd="http://www.w3.org/2001/XMLSchema" xmlns:xs="http://www.w3.org/2001/XMLSchema" xmlns:p="http://schemas.microsoft.com/office/2006/metadata/properties" xmlns:ns2="498267d4-2a5a-4c72-99d3-cf7236a95ce8" targetNamespace="http://schemas.microsoft.com/office/2006/metadata/properties" ma:root="true" ma:fieldsID="06e76fce95f74677884cb27b0c6533f2" ns2:_="">
     <xsd:import namespace="498267d4-2a5a-4c72-99d3-cf7236a95ce8"/>
@@ -13744,11 +13763,69 @@
 </ct:contentTypeSchema>
 </file>
 
+<file path=customXml/item4.xml><?xml version="1.0" encoding="utf-8"?>
+<?mso-contentType ?>
+<spe:Receivers xmlns:spe="http://schemas.microsoft.com/sharepoint/events">
+  <Receiver>
+    <Name>Document ID Generator</Name>
+    <Synchronization>Synchronous</Synchronization>
+    <Type>10001</Type>
+    <SequenceNumber>1000</SequenceNumber>
+    <Url/>
+    <Assembly>Microsoft.Office.DocumentManagement, Version=15.0.0.0, Culture=neutral, PublicKeyToken=71e9bce111e9429c</Assembly>
+    <Class>Microsoft.Office.DocumentManagement.Internal.DocIdHandler</Class>
+    <Data/>
+    <Filter/>
+  </Receiver>
+  <Receiver>
+    <Name>Document ID Generator</Name>
+    <Synchronization>Synchronous</Synchronization>
+    <Type>10002</Type>
+    <SequenceNumber>1001</SequenceNumber>
+    <Url/>
+    <Assembly>Microsoft.Office.DocumentManagement, Version=15.0.0.0, Culture=neutral, PublicKeyToken=71e9bce111e9429c</Assembly>
+    <Class>Microsoft.Office.DocumentManagement.Internal.DocIdHandler</Class>
+    <Data/>
+    <Filter/>
+  </Receiver>
+  <Receiver>
+    <Name>Document ID Generator</Name>
+    <Synchronization>Synchronous</Synchronization>
+    <Type>10004</Type>
+    <SequenceNumber>1002</SequenceNumber>
+    <Url/>
+    <Assembly>Microsoft.Office.DocumentManagement, Version=15.0.0.0, Culture=neutral, PublicKeyToken=71e9bce111e9429c</Assembly>
+    <Class>Microsoft.Office.DocumentManagement.Internal.DocIdHandler</Class>
+    <Data/>
+    <Filter/>
+  </Receiver>
+  <Receiver>
+    <Name>Document ID Generator</Name>
+    <Synchronization>Synchronous</Synchronization>
+    <Type>10006</Type>
+    <SequenceNumber>1003</SequenceNumber>
+    <Url/>
+    <Assembly>Microsoft.Office.DocumentManagement, Version=15.0.0.0, Culture=neutral, PublicKeyToken=71e9bce111e9429c</Assembly>
+    <Class>Microsoft.Office.DocumentManagement.Internal.DocIdHandler</Class>
+    <Data/>
+    <Filter/>
+  </Receiver>
+</spe:Receivers>
+</file>
+
 <file path=customXml/item5.xml><?xml version="1.0" encoding="utf-8"?>
 <b:Sources xmlns:b="http://schemas.openxmlformats.org/officeDocument/2006/bibliography" xmlns="http://schemas.openxmlformats.org/officeDocument/2006/bibliography" SelectedStyle="\apasixtheditionofficeonline.xsl" StyleName="APA" Version="6"/>
 </file>
 
 <file path=customXml/itemProps1.xml><?xml version="1.0" encoding="utf-8"?>
+<ds:datastoreItem xmlns:ds="http://schemas.openxmlformats.org/officeDocument/2006/customXml" ds:itemID="{B79E6113-9D61-48C6-AB23-FE0124366565}">
+  <ds:schemaRefs>
+    <ds:schemaRef ds:uri="http://schemas.microsoft.com/sharepoint/v3/contenttype/forms"/>
+  </ds:schemaRefs>
+</ds:datastoreItem>
+</file>
+
+<file path=customXml/itemProps2.xml><?xml version="1.0" encoding="utf-8"?>
 <ds:datastoreItem xmlns:ds="http://schemas.openxmlformats.org/officeDocument/2006/customXml" ds:itemID="{4A3CED26-0910-4819-874B-D8E2CCD421FE}">
   <ds:schemaRefs>
     <ds:schemaRef ds:uri="http://schemas.microsoft.com/office/2006/metadata/properties"/>
@@ -13758,23 +13835,7 @@
 </ds:datastoreItem>
 </file>
 
-<file path=customXml/itemProps2.xml><?xml version="1.0" encoding="utf-8"?>
-<ds:datastoreItem xmlns:ds="http://schemas.openxmlformats.org/officeDocument/2006/customXml" ds:itemID="{B79E6113-9D61-48C6-AB23-FE0124366565}">
-  <ds:schemaRefs>
-    <ds:schemaRef ds:uri="http://schemas.microsoft.com/sharepoint/v3/contenttype/forms"/>
-  </ds:schemaRefs>
-</ds:datastoreItem>
-</file>
-
 <file path=customXml/itemProps3.xml><?xml version="1.0" encoding="utf-8"?>
-<ds:datastoreItem xmlns:ds="http://schemas.openxmlformats.org/officeDocument/2006/customXml" ds:itemID="{D7FA49B8-B6EE-4B3F-B22F-E9F8C6A00940}">
-  <ds:schemaRefs>
-    <ds:schemaRef ds:uri="http://schemas.microsoft.com/sharepoint/events"/>
-  </ds:schemaRefs>
-</ds:datastoreItem>
-</file>
-
-<file path=customXml/itemProps4.xml><?xml version="1.0" encoding="utf-8"?>
 <ds:datastoreItem xmlns:ds="http://schemas.openxmlformats.org/officeDocument/2006/customXml" ds:itemID="{400DB6FE-DF17-4741-ACCE-BDED9F9E13D9}">
   <ds:schemaRefs>
     <ds:schemaRef ds:uri="http://schemas.microsoft.com/office/2006/metadata/contentType"/>
@@ -13792,8 +13853,16 @@
 </ds:datastoreItem>
 </file>
 
+<file path=customXml/itemProps4.xml><?xml version="1.0" encoding="utf-8"?>
+<ds:datastoreItem xmlns:ds="http://schemas.openxmlformats.org/officeDocument/2006/customXml" ds:itemID="{D7FA49B8-B6EE-4B3F-B22F-E9F8C6A00940}">
+  <ds:schemaRefs>
+    <ds:schemaRef ds:uri="http://schemas.microsoft.com/sharepoint/events"/>
+  </ds:schemaRefs>
+</ds:datastoreItem>
+</file>
+
 <file path=customXml/itemProps5.xml><?xml version="1.0" encoding="utf-8"?>
-<ds:datastoreItem xmlns:ds="http://schemas.openxmlformats.org/officeDocument/2006/customXml" ds:itemID="{086D8E32-FDC8-1744-854D-A78753FA82B4}">
+<ds:datastoreItem xmlns:ds="http://schemas.openxmlformats.org/officeDocument/2006/customXml" ds:itemID="{95CA568B-A3B0-0146-8406-035CD1804C23}">
   <ds:schemaRefs>
     <ds:schemaRef ds:uri="http://schemas.openxmlformats.org/officeDocument/2006/bibliography"/>
   </ds:schemaRefs>

</xml_diff>

<commit_message>
updated house of quality to v2, fits better
</commit_message>
<xml_diff>
--- a/doc/CADventory.docx
+++ b/doc/CADventory.docx
@@ -9188,27 +9188,27 @@
       <w:r>
         <w:t>ssessment</w:t>
       </w:r>
-    </w:p>
-    <w:p>
       <w:bookmarkStart w:id="30" w:name="_GoBack"/>
       <w:bookmarkEnd w:id="30"/>
+    </w:p>
+    <w:p>
       <w:r>
         <w:rPr>
           <w:noProof/>
         </w:rPr>
         <w:drawing>
-          <wp:anchor distT="0" distB="0" distL="114300" distR="114300" simplePos="0" relativeHeight="251654138" behindDoc="1" locked="0" layoutInCell="1" allowOverlap="1">
+          <wp:anchor distT="0" distB="0" distL="114300" distR="114300" simplePos="0" relativeHeight="251662335" behindDoc="1" locked="0" layoutInCell="1" allowOverlap="1" wp14:anchorId="7A271191">
             <wp:simplePos x="0" y="0"/>
             <wp:positionH relativeFrom="column">
-              <wp:posOffset>-949960</wp:posOffset>
+              <wp:posOffset>-1021715</wp:posOffset>
             </wp:positionH>
             <wp:positionV relativeFrom="page">
-              <wp:posOffset>3383280</wp:posOffset>
+              <wp:posOffset>3220720</wp:posOffset>
             </wp:positionV>
-            <wp:extent cx="7376795" cy="5181445"/>
-            <wp:effectExtent l="0" t="0" r="1905" b="635"/>
+            <wp:extent cx="7573675" cy="5648960"/>
+            <wp:effectExtent l="0" t="0" r="0" b="0"/>
             <wp:wrapNone/>
-            <wp:docPr id="2" name="Picture 2"/>
+            <wp:docPr id="12" name="Picture 12"/>
             <wp:cNvGraphicFramePr>
               <a:graphicFrameLocks xmlns:a="http://schemas.openxmlformats.org/drawingml/2006/main" noChangeAspect="1"/>
             </wp:cNvGraphicFramePr>
@@ -9216,7 +9216,7 @@
               <a:graphicData uri="http://schemas.openxmlformats.org/drawingml/2006/picture">
                 <pic:pic xmlns:pic="http://schemas.openxmlformats.org/drawingml/2006/picture">
                   <pic:nvPicPr>
-                    <pic:cNvPr id="2" name="CADventory House of Quality v1.pdf"/>
+                    <pic:cNvPr id="1" name=""/>
                     <pic:cNvPicPr/>
                   </pic:nvPicPr>
                   <pic:blipFill rotWithShape="1">
@@ -9227,13 +9227,13 @@
                         </a:ext>
                       </a:extLst>
                     </a:blip>
-                    <a:srcRect l="4576" t="3722" r="2741" b="12023"/>
+                    <a:srcRect l="5185" t="3596" r="5185" b="9886"/>
                     <a:stretch/>
                   </pic:blipFill>
                   <pic:spPr bwMode="auto">
                     <a:xfrm>
                       <a:off x="0" y="0"/>
-                      <a:ext cx="7376795" cy="5181445"/>
+                      <a:ext cx="7573675" cy="5648960"/>
                     </a:xfrm>
                     <a:prstGeom prst="rect">
                       <a:avLst/>
@@ -13555,15 +13555,6 @@
 </file>
 
 <file path=customXml/item1.xml><?xml version="1.0" encoding="utf-8"?>
-<?mso-contentType ?>
-<FormTemplates xmlns="http://schemas.microsoft.com/sharepoint/v3/contenttype/forms">
-  <Display>DocumentLibraryForm</Display>
-  <Edit>DocumentLibraryForm</Edit>
-  <New>DocumentLibraryForm</New>
-</FormTemplates>
-</file>
-
-<file path=customXml/item2.xml><?xml version="1.0" encoding="utf-8"?>
 <p:properties xmlns:p="http://schemas.microsoft.com/office/2006/metadata/properties" xmlns:xsi="http://www.w3.org/2001/XMLSchema-instance" xmlns:pc="http://schemas.microsoft.com/office/infopath/2007/PartnerControls">
   <documentManagement>
     <_dlc_DocId xmlns="498267d4-2a5a-4c72-99d3-cf7236a95ce8">CTQFD2CFPMXN-979-676</_dlc_DocId>
@@ -13584,7 +13575,66 @@
 </p:properties>
 </file>
 
+<file path=customXml/item2.xml><?xml version="1.0" encoding="utf-8"?>
+<?mso-contentType ?>
+<FormTemplates xmlns="http://schemas.microsoft.com/sharepoint/v3/contenttype/forms">
+  <Display>DocumentLibraryForm</Display>
+  <Edit>DocumentLibraryForm</Edit>
+  <New>DocumentLibraryForm</New>
+</FormTemplates>
+</file>
+
 <file path=customXml/item3.xml><?xml version="1.0" encoding="utf-8"?>
+<?mso-contentType ?>
+<spe:Receivers xmlns:spe="http://schemas.microsoft.com/sharepoint/events">
+  <Receiver>
+    <Name>Document ID Generator</Name>
+    <Synchronization>Synchronous</Synchronization>
+    <Type>10001</Type>
+    <SequenceNumber>1000</SequenceNumber>
+    <Url/>
+    <Assembly>Microsoft.Office.DocumentManagement, Version=15.0.0.0, Culture=neutral, PublicKeyToken=71e9bce111e9429c</Assembly>
+    <Class>Microsoft.Office.DocumentManagement.Internal.DocIdHandler</Class>
+    <Data/>
+    <Filter/>
+  </Receiver>
+  <Receiver>
+    <Name>Document ID Generator</Name>
+    <Synchronization>Synchronous</Synchronization>
+    <Type>10002</Type>
+    <SequenceNumber>1001</SequenceNumber>
+    <Url/>
+    <Assembly>Microsoft.Office.DocumentManagement, Version=15.0.0.0, Culture=neutral, PublicKeyToken=71e9bce111e9429c</Assembly>
+    <Class>Microsoft.Office.DocumentManagement.Internal.DocIdHandler</Class>
+    <Data/>
+    <Filter/>
+  </Receiver>
+  <Receiver>
+    <Name>Document ID Generator</Name>
+    <Synchronization>Synchronous</Synchronization>
+    <Type>10004</Type>
+    <SequenceNumber>1002</SequenceNumber>
+    <Url/>
+    <Assembly>Microsoft.Office.DocumentManagement, Version=15.0.0.0, Culture=neutral, PublicKeyToken=71e9bce111e9429c</Assembly>
+    <Class>Microsoft.Office.DocumentManagement.Internal.DocIdHandler</Class>
+    <Data/>
+    <Filter/>
+  </Receiver>
+  <Receiver>
+    <Name>Document ID Generator</Name>
+    <Synchronization>Synchronous</Synchronization>
+    <Type>10006</Type>
+    <SequenceNumber>1003</SequenceNumber>
+    <Url/>
+    <Assembly>Microsoft.Office.DocumentManagement, Version=15.0.0.0, Culture=neutral, PublicKeyToken=71e9bce111e9429c</Assembly>
+    <Class>Microsoft.Office.DocumentManagement.Internal.DocIdHandler</Class>
+    <Data/>
+    <Filter/>
+  </Receiver>
+</spe:Receivers>
+</file>
+
+<file path=customXml/item4.xml><?xml version="1.0" encoding="utf-8"?>
 <ct:contentTypeSchema xmlns:ct="http://schemas.microsoft.com/office/2006/metadata/contentType" xmlns:ma="http://schemas.microsoft.com/office/2006/metadata/properties/metaAttributes" ct:_="" ma:_="" ma:contentTypeName="Document" ma:contentTypeID="0x010100012E2E405031D74DB051ADDB3D34E572" ma:contentTypeVersion="5" ma:contentTypeDescription="Create a new document." ma:contentTypeScope="" ma:versionID="e0009f9404bcb9590f313d2c358460f1">
   <xsd:schema xmlns:xsd="http://www.w3.org/2001/XMLSchema" xmlns:xs="http://www.w3.org/2001/XMLSchema" xmlns:p="http://schemas.microsoft.com/office/2006/metadata/properties" xmlns:ns2="498267d4-2a5a-4c72-99d3-cf7236a95ce8" targetNamespace="http://schemas.microsoft.com/office/2006/metadata/properties" ma:root="true" ma:fieldsID="06e76fce95f74677884cb27b0c6533f2" ns2:_="">
     <xsd:import namespace="498267d4-2a5a-4c72-99d3-cf7236a95ce8"/>
@@ -13763,69 +13813,11 @@
 </ct:contentTypeSchema>
 </file>
 
-<file path=customXml/item4.xml><?xml version="1.0" encoding="utf-8"?>
-<?mso-contentType ?>
-<spe:Receivers xmlns:spe="http://schemas.microsoft.com/sharepoint/events">
-  <Receiver>
-    <Name>Document ID Generator</Name>
-    <Synchronization>Synchronous</Synchronization>
-    <Type>10001</Type>
-    <SequenceNumber>1000</SequenceNumber>
-    <Url/>
-    <Assembly>Microsoft.Office.DocumentManagement, Version=15.0.0.0, Culture=neutral, PublicKeyToken=71e9bce111e9429c</Assembly>
-    <Class>Microsoft.Office.DocumentManagement.Internal.DocIdHandler</Class>
-    <Data/>
-    <Filter/>
-  </Receiver>
-  <Receiver>
-    <Name>Document ID Generator</Name>
-    <Synchronization>Synchronous</Synchronization>
-    <Type>10002</Type>
-    <SequenceNumber>1001</SequenceNumber>
-    <Url/>
-    <Assembly>Microsoft.Office.DocumentManagement, Version=15.0.0.0, Culture=neutral, PublicKeyToken=71e9bce111e9429c</Assembly>
-    <Class>Microsoft.Office.DocumentManagement.Internal.DocIdHandler</Class>
-    <Data/>
-    <Filter/>
-  </Receiver>
-  <Receiver>
-    <Name>Document ID Generator</Name>
-    <Synchronization>Synchronous</Synchronization>
-    <Type>10004</Type>
-    <SequenceNumber>1002</SequenceNumber>
-    <Url/>
-    <Assembly>Microsoft.Office.DocumentManagement, Version=15.0.0.0, Culture=neutral, PublicKeyToken=71e9bce111e9429c</Assembly>
-    <Class>Microsoft.Office.DocumentManagement.Internal.DocIdHandler</Class>
-    <Data/>
-    <Filter/>
-  </Receiver>
-  <Receiver>
-    <Name>Document ID Generator</Name>
-    <Synchronization>Synchronous</Synchronization>
-    <Type>10006</Type>
-    <SequenceNumber>1003</SequenceNumber>
-    <Url/>
-    <Assembly>Microsoft.Office.DocumentManagement, Version=15.0.0.0, Culture=neutral, PublicKeyToken=71e9bce111e9429c</Assembly>
-    <Class>Microsoft.Office.DocumentManagement.Internal.DocIdHandler</Class>
-    <Data/>
-    <Filter/>
-  </Receiver>
-</spe:Receivers>
-</file>
-
 <file path=customXml/item5.xml><?xml version="1.0" encoding="utf-8"?>
 <b:Sources xmlns:b="http://schemas.openxmlformats.org/officeDocument/2006/bibliography" xmlns="http://schemas.openxmlformats.org/officeDocument/2006/bibliography" SelectedStyle="\apasixtheditionofficeonline.xsl" StyleName="APA" Version="6"/>
 </file>
 
 <file path=customXml/itemProps1.xml><?xml version="1.0" encoding="utf-8"?>
-<ds:datastoreItem xmlns:ds="http://schemas.openxmlformats.org/officeDocument/2006/customXml" ds:itemID="{B79E6113-9D61-48C6-AB23-FE0124366565}">
-  <ds:schemaRefs>
-    <ds:schemaRef ds:uri="http://schemas.microsoft.com/sharepoint/v3/contenttype/forms"/>
-  </ds:schemaRefs>
-</ds:datastoreItem>
-</file>
-
-<file path=customXml/itemProps2.xml><?xml version="1.0" encoding="utf-8"?>
 <ds:datastoreItem xmlns:ds="http://schemas.openxmlformats.org/officeDocument/2006/customXml" ds:itemID="{4A3CED26-0910-4819-874B-D8E2CCD421FE}">
   <ds:schemaRefs>
     <ds:schemaRef ds:uri="http://schemas.microsoft.com/office/2006/metadata/properties"/>
@@ -13835,7 +13827,23 @@
 </ds:datastoreItem>
 </file>
 
+<file path=customXml/itemProps2.xml><?xml version="1.0" encoding="utf-8"?>
+<ds:datastoreItem xmlns:ds="http://schemas.openxmlformats.org/officeDocument/2006/customXml" ds:itemID="{B79E6113-9D61-48C6-AB23-FE0124366565}">
+  <ds:schemaRefs>
+    <ds:schemaRef ds:uri="http://schemas.microsoft.com/sharepoint/v3/contenttype/forms"/>
+  </ds:schemaRefs>
+</ds:datastoreItem>
+</file>
+
 <file path=customXml/itemProps3.xml><?xml version="1.0" encoding="utf-8"?>
+<ds:datastoreItem xmlns:ds="http://schemas.openxmlformats.org/officeDocument/2006/customXml" ds:itemID="{D7FA49B8-B6EE-4B3F-B22F-E9F8C6A00940}">
+  <ds:schemaRefs>
+    <ds:schemaRef ds:uri="http://schemas.microsoft.com/sharepoint/events"/>
+  </ds:schemaRefs>
+</ds:datastoreItem>
+</file>
+
+<file path=customXml/itemProps4.xml><?xml version="1.0" encoding="utf-8"?>
 <ds:datastoreItem xmlns:ds="http://schemas.openxmlformats.org/officeDocument/2006/customXml" ds:itemID="{400DB6FE-DF17-4741-ACCE-BDED9F9E13D9}">
   <ds:schemaRefs>
     <ds:schemaRef ds:uri="http://schemas.microsoft.com/office/2006/metadata/contentType"/>
@@ -13853,16 +13861,8 @@
 </ds:datastoreItem>
 </file>
 
-<file path=customXml/itemProps4.xml><?xml version="1.0" encoding="utf-8"?>
-<ds:datastoreItem xmlns:ds="http://schemas.openxmlformats.org/officeDocument/2006/customXml" ds:itemID="{D7FA49B8-B6EE-4B3F-B22F-E9F8C6A00940}">
-  <ds:schemaRefs>
-    <ds:schemaRef ds:uri="http://schemas.microsoft.com/sharepoint/events"/>
-  </ds:schemaRefs>
-</ds:datastoreItem>
-</file>
-
 <file path=customXml/itemProps5.xml><?xml version="1.0" encoding="utf-8"?>
-<ds:datastoreItem xmlns:ds="http://schemas.openxmlformats.org/officeDocument/2006/customXml" ds:itemID="{95CA568B-A3B0-0146-8406-035CD1804C23}">
+<ds:datastoreItem xmlns:ds="http://schemas.openxmlformats.org/officeDocument/2006/customXml" ds:itemID="{DD31AD4E-70B3-FA43-B5BA-19194A396C1D}">
   <ds:schemaRefs>
     <ds:schemaRef ds:uri="http://schemas.openxmlformats.org/officeDocument/2006/bibliography"/>
   </ds:schemaRefs>

</xml_diff>

<commit_message>
general update for conversion from gitlab
</commit_message>
<xml_diff>
--- a/doc/CADventory.docx
+++ b/doc/CADventory.docx
@@ -146,13 +146,6 @@
           <w:szCs w:val="21"/>
         </w:rPr>
         <w:t xml:space="preserve"> of</w:t>
-      </w:r>
-      <w:r>
-        <w:rPr>
-          <w:sz w:val="48"/>
-          <w:szCs w:val="21"/>
-        </w:rPr>
-        <w:t xml:space="preserve"> Military</w:t>
       </w:r>
       <w:r>
         <w:rPr>
@@ -715,6 +708,8 @@
             </w:rPr>
             <w:fldChar w:fldCharType="separate"/>
           </w:r>
+          <w:bookmarkStart w:id="0" w:name="_GoBack"/>
+          <w:bookmarkEnd w:id="0"/>
           <w:r>
             <w:rPr>
               <w:iCs/>
@@ -745,7 +740,7 @@
             <w:rPr>
               <w:noProof/>
             </w:rPr>
-            <w:instrText xml:space="preserve"> PAGEREF _Toc156816676 \h </w:instrText>
+            <w:instrText xml:space="preserve"> PAGEREF _Toc175931315 \h </w:instrText>
           </w:r>
           <w:r>
             <w:rPr>
@@ -805,7 +800,7 @@
             <w:rPr>
               <w:noProof/>
             </w:rPr>
-            <w:instrText xml:space="preserve"> PAGEREF _Toc156816677 \h </w:instrText>
+            <w:instrText xml:space="preserve"> PAGEREF _Toc175931316 \h </w:instrText>
           </w:r>
           <w:r>
             <w:rPr>
@@ -865,7 +860,69 @@
             <w:rPr>
               <w:noProof/>
             </w:rPr>
-            <w:instrText xml:space="preserve"> PAGEREF _Toc156816678 \h </w:instrText>
+            <w:instrText xml:space="preserve"> PAGEREF _Toc175931317 \h </w:instrText>
+          </w:r>
+          <w:r>
+            <w:rPr>
+              <w:noProof/>
+            </w:rPr>
+          </w:r>
+          <w:r>
+            <w:rPr>
+              <w:noProof/>
+            </w:rPr>
+            <w:fldChar w:fldCharType="separate"/>
+          </w:r>
+          <w:r>
+            <w:rPr>
+              <w:noProof/>
+            </w:rPr>
+            <w:t>2</w:t>
+          </w:r>
+          <w:r>
+            <w:rPr>
+              <w:noProof/>
+            </w:rPr>
+            <w:fldChar w:fldCharType="end"/>
+          </w:r>
+        </w:p>
+        <w:p>
+          <w:pPr>
+            <w:pStyle w:val="TOC3"/>
+            <w:tabs>
+              <w:tab w:val="right" w:leader="dot" w:pos="8630"/>
+            </w:tabs>
+            <w:rPr>
+              <w:rFonts w:eastAsiaTheme="minorEastAsia"/>
+              <w:noProof/>
+              <w:color w:val="auto"/>
+              <w:lang w:eastAsia="zh-CN"/>
+            </w:rPr>
+          </w:pPr>
+          <w:r>
+            <w:rPr>
+              <w:iCs/>
+              <w:noProof/>
+            </w:rPr>
+            <w:t>CADventory is a 3D CAD file, categorical tagging, and associated metadata inventory management system.</w:t>
+          </w:r>
+          <w:r>
+            <w:rPr>
+              <w:noProof/>
+            </w:rPr>
+            <w:tab/>
+          </w:r>
+          <w:r>
+            <w:rPr>
+              <w:noProof/>
+            </w:rPr>
+            <w:fldChar w:fldCharType="begin"/>
+          </w:r>
+          <w:r>
+            <w:rPr>
+              <w:noProof/>
+            </w:rPr>
+            <w:instrText xml:space="preserve"> PAGEREF _Toc175931318 \h </w:instrText>
           </w:r>
           <w:r>
             <w:rPr>
@@ -925,7 +982,7 @@
             <w:rPr>
               <w:noProof/>
             </w:rPr>
-            <w:instrText xml:space="preserve"> PAGEREF _Toc156816680 \h </w:instrText>
+            <w:instrText xml:space="preserve"> PAGEREF _Toc175931319 \h </w:instrText>
           </w:r>
           <w:r>
             <w:rPr>
@@ -987,7 +1044,7 @@
             <w:rPr>
               <w:noProof/>
             </w:rPr>
-            <w:instrText xml:space="preserve"> PAGEREF _Toc156816681 \h </w:instrText>
+            <w:instrText xml:space="preserve"> PAGEREF _Toc175931320 \h </w:instrText>
           </w:r>
           <w:r>
             <w:rPr>
@@ -1004,7 +1061,7 @@
             <w:rPr>
               <w:noProof/>
             </w:rPr>
-            <w:t>4</w:t>
+            <w:t>3</w:t>
           </w:r>
           <w:r>
             <w:rPr>
@@ -1057,7 +1114,7 @@
             <w:rPr>
               <w:noProof/>
             </w:rPr>
-            <w:instrText xml:space="preserve"> PAGEREF _Toc156816682 \h </w:instrText>
+            <w:instrText xml:space="preserve"> PAGEREF _Toc175931321 \h </w:instrText>
           </w:r>
           <w:r>
             <w:rPr>
@@ -1074,7 +1131,69 @@
             <w:rPr>
               <w:noProof/>
             </w:rPr>
-            <w:t>6</w:t>
+            <w:t>5</w:t>
+          </w:r>
+          <w:r>
+            <w:rPr>
+              <w:noProof/>
+            </w:rPr>
+            <w:fldChar w:fldCharType="end"/>
+          </w:r>
+        </w:p>
+        <w:p>
+          <w:pPr>
+            <w:pStyle w:val="TOC3"/>
+            <w:tabs>
+              <w:tab w:val="right" w:leader="dot" w:pos="8630"/>
+            </w:tabs>
+            <w:rPr>
+              <w:rFonts w:eastAsiaTheme="minorEastAsia"/>
+              <w:noProof/>
+              <w:color w:val="auto"/>
+              <w:lang w:eastAsia="zh-CN"/>
+            </w:rPr>
+          </w:pPr>
+          <w:r>
+            <w:rPr>
+              <w:iCs/>
+              <w:noProof/>
+            </w:rPr>
+            <w:t>CADventory is a 3D CAD file, categorical tagging, and associated metadata inventory management system.</w:t>
+          </w:r>
+          <w:r>
+            <w:rPr>
+              <w:noProof/>
+            </w:rPr>
+            <w:tab/>
+          </w:r>
+          <w:r>
+            <w:rPr>
+              <w:noProof/>
+            </w:rPr>
+            <w:fldChar w:fldCharType="begin"/>
+          </w:r>
+          <w:r>
+            <w:rPr>
+              <w:noProof/>
+            </w:rPr>
+            <w:instrText xml:space="preserve"> PAGEREF _Toc175931322 \h </w:instrText>
+          </w:r>
+          <w:r>
+            <w:rPr>
+              <w:noProof/>
+            </w:rPr>
+          </w:r>
+          <w:r>
+            <w:rPr>
+              <w:noProof/>
+            </w:rPr>
+            <w:fldChar w:fldCharType="separate"/>
+          </w:r>
+          <w:r>
+            <w:rPr>
+              <w:noProof/>
+            </w:rPr>
+            <w:t>5</w:t>
           </w:r>
           <w:r>
             <w:rPr>
@@ -1117,7 +1236,7 @@
             <w:rPr>
               <w:noProof/>
             </w:rPr>
-            <w:instrText xml:space="preserve"> PAGEREF _Toc156816684 \h </w:instrText>
+            <w:instrText xml:space="preserve"> PAGEREF _Toc175931323 \h </w:instrText>
           </w:r>
           <w:r>
             <w:rPr>
@@ -1134,7 +1253,7 @@
             <w:rPr>
               <w:noProof/>
             </w:rPr>
-            <w:t>6</w:t>
+            <w:t>5</w:t>
           </w:r>
           <w:r>
             <w:rPr>
@@ -1187,7 +1306,7 @@
             <w:rPr>
               <w:noProof/>
             </w:rPr>
-            <w:instrText xml:space="preserve"> PAGEREF _Toc156816685 \h </w:instrText>
+            <w:instrText xml:space="preserve"> PAGEREF _Toc175931324 \h </w:instrText>
           </w:r>
           <w:r>
             <w:rPr>
@@ -1204,7 +1323,7 @@
             <w:rPr>
               <w:noProof/>
             </w:rPr>
-            <w:t>9</w:t>
+            <w:t>8</w:t>
           </w:r>
           <w:r>
             <w:rPr>
@@ -1247,7 +1366,7 @@
             <w:rPr>
               <w:noProof/>
             </w:rPr>
-            <w:instrText xml:space="preserve"> PAGEREF _Toc156816686 \h </w:instrText>
+            <w:instrText xml:space="preserve"> PAGEREF _Toc175931325 \h </w:instrText>
           </w:r>
           <w:r>
             <w:rPr>
@@ -1264,7 +1383,7 @@
             <w:rPr>
               <w:noProof/>
             </w:rPr>
-            <w:t>9</w:t>
+            <w:t>8</w:t>
           </w:r>
           <w:r>
             <w:rPr>
@@ -1307,7 +1426,7 @@
             <w:rPr>
               <w:noProof/>
             </w:rPr>
-            <w:instrText xml:space="preserve"> PAGEREF _Toc156816687 \h </w:instrText>
+            <w:instrText xml:space="preserve"> PAGEREF _Toc175931326 \h </w:instrText>
           </w:r>
           <w:r>
             <w:rPr>
@@ -1324,7 +1443,7 @@
             <w:rPr>
               <w:noProof/>
             </w:rPr>
-            <w:t>10</w:t>
+            <w:t>9</w:t>
           </w:r>
           <w:r>
             <w:rPr>
@@ -1367,7 +1486,7 @@
             <w:rPr>
               <w:noProof/>
             </w:rPr>
-            <w:instrText xml:space="preserve"> PAGEREF _Toc156816688 \h </w:instrText>
+            <w:instrText xml:space="preserve"> PAGEREF _Toc175931327 \h </w:instrText>
           </w:r>
           <w:r>
             <w:rPr>
@@ -1384,7 +1503,7 @@
             <w:rPr>
               <w:noProof/>
             </w:rPr>
-            <w:t>10</w:t>
+            <w:t>9</w:t>
           </w:r>
           <w:r>
             <w:rPr>
@@ -1437,7 +1556,7 @@
             <w:rPr>
               <w:noProof/>
             </w:rPr>
-            <w:instrText xml:space="preserve"> PAGEREF _Toc156816689 \h </w:instrText>
+            <w:instrText xml:space="preserve"> PAGEREF _Toc175931328 \h </w:instrText>
           </w:r>
           <w:r>
             <w:rPr>
@@ -1454,7 +1573,7 @@
             <w:rPr>
               <w:noProof/>
             </w:rPr>
-            <w:t>12</w:t>
+            <w:t>11</w:t>
           </w:r>
           <w:r>
             <w:rPr>
@@ -1497,7 +1616,7 @@
             <w:rPr>
               <w:noProof/>
             </w:rPr>
-            <w:instrText xml:space="preserve"> PAGEREF _Toc156816690 \h </w:instrText>
+            <w:instrText xml:space="preserve"> PAGEREF _Toc175931329 \h </w:instrText>
           </w:r>
           <w:r>
             <w:rPr>
@@ -1514,7 +1633,7 @@
             <w:rPr>
               <w:noProof/>
             </w:rPr>
-            <w:t>12</w:t>
+            <w:t>11</w:t>
           </w:r>
           <w:r>
             <w:rPr>
@@ -1557,7 +1676,7 @@
             <w:rPr>
               <w:noProof/>
             </w:rPr>
-            <w:instrText xml:space="preserve"> PAGEREF _Toc156816691 \h </w:instrText>
+            <w:instrText xml:space="preserve"> PAGEREF _Toc175931330 \h </w:instrText>
           </w:r>
           <w:r>
             <w:rPr>
@@ -1574,7 +1693,7 @@
             <w:rPr>
               <w:noProof/>
             </w:rPr>
-            <w:t>13</w:t>
+            <w:t>12</w:t>
           </w:r>
           <w:r>
             <w:rPr>
@@ -1603,6 +1722,7 @@
               <w:noProof/>
               <w:color w:val="F75952" w:themeColor="accent1"/>
             </w:rPr>
+            <w:lastRenderedPageBreak/>
             <w:t xml:space="preserve">Technical </w:t>
           </w:r>
           <w:r>
@@ -1627,7 +1747,7 @@
             <w:rPr>
               <w:noProof/>
             </w:rPr>
-            <w:instrText xml:space="preserve"> PAGEREF _Toc156816692 \h </w:instrText>
+            <w:instrText xml:space="preserve"> PAGEREF _Toc175931331 \h </w:instrText>
           </w:r>
           <w:r>
             <w:rPr>
@@ -1644,7 +1764,7 @@
             <w:rPr>
               <w:noProof/>
             </w:rPr>
-            <w:t>14</w:t>
+            <w:t>13</w:t>
           </w:r>
           <w:r>
             <w:rPr>
@@ -1687,7 +1807,7 @@
             <w:rPr>
               <w:noProof/>
             </w:rPr>
-            <w:instrText xml:space="preserve"> PAGEREF _Toc156816693 \h </w:instrText>
+            <w:instrText xml:space="preserve"> PAGEREF _Toc175931332 \h </w:instrText>
           </w:r>
           <w:r>
             <w:rPr>
@@ -1704,7 +1824,7 @@
             <w:rPr>
               <w:noProof/>
             </w:rPr>
-            <w:t>14</w:t>
+            <w:t>13</w:t>
           </w:r>
           <w:r>
             <w:rPr>
@@ -1747,7 +1867,7 @@
             <w:rPr>
               <w:noProof/>
             </w:rPr>
-            <w:instrText xml:space="preserve"> PAGEREF _Toc156816694 \h </w:instrText>
+            <w:instrText xml:space="preserve"> PAGEREF _Toc175931333 \h </w:instrText>
           </w:r>
           <w:r>
             <w:rPr>
@@ -1764,7 +1884,7 @@
             <w:rPr>
               <w:noProof/>
             </w:rPr>
-            <w:t>14</w:t>
+            <w:t>13</w:t>
           </w:r>
           <w:r>
             <w:rPr>
@@ -1807,7 +1927,7 @@
             <w:rPr>
               <w:noProof/>
             </w:rPr>
-            <w:instrText xml:space="preserve"> PAGEREF _Toc156816695 \h </w:instrText>
+            <w:instrText xml:space="preserve"> PAGEREF _Toc175931334 \h </w:instrText>
           </w:r>
           <w:r>
             <w:rPr>
@@ -1824,7 +1944,7 @@
             <w:rPr>
               <w:noProof/>
             </w:rPr>
-            <w:t>15</w:t>
+            <w:t>14</w:t>
           </w:r>
           <w:r>
             <w:rPr>
@@ -1853,7 +1973,6 @@
               <w:noProof/>
               <w:color w:val="F75952" w:themeColor="accent1"/>
             </w:rPr>
-            <w:lastRenderedPageBreak/>
             <w:t xml:space="preserve">Development </w:t>
           </w:r>
           <w:r>
@@ -1878,7 +1997,7 @@
             <w:rPr>
               <w:noProof/>
             </w:rPr>
-            <w:instrText xml:space="preserve"> PAGEREF _Toc156816696 \h </w:instrText>
+            <w:instrText xml:space="preserve"> PAGEREF _Toc175931335 \h </w:instrText>
           </w:r>
           <w:r>
             <w:rPr>
@@ -1895,7 +2014,7 @@
             <w:rPr>
               <w:noProof/>
             </w:rPr>
-            <w:t>16</w:t>
+            <w:t>15</w:t>
           </w:r>
           <w:r>
             <w:rPr>
@@ -1938,7 +2057,7 @@
             <w:rPr>
               <w:noProof/>
             </w:rPr>
-            <w:instrText xml:space="preserve"> PAGEREF _Toc156816697 \h </w:instrText>
+            <w:instrText xml:space="preserve"> PAGEREF _Toc175931336 \h </w:instrText>
           </w:r>
           <w:r>
             <w:rPr>
@@ -1955,7 +2074,341 @@
             <w:rPr>
               <w:noProof/>
             </w:rPr>
-            <w:t>16</w:t>
+            <w:t>15</w:t>
+          </w:r>
+          <w:r>
+            <w:rPr>
+              <w:noProof/>
+            </w:rPr>
+            <w:fldChar w:fldCharType="end"/>
+          </w:r>
+        </w:p>
+        <w:p>
+          <w:pPr>
+            <w:pStyle w:val="TOC1"/>
+            <w:rPr>
+              <w:rFonts w:asciiTheme="minorHAnsi" w:eastAsiaTheme="minorEastAsia" w:hAnsiTheme="minorHAnsi"/>
+              <w:b w:val="0"/>
+              <w:bCs w:val="0"/>
+              <w:caps w:val="0"/>
+              <w:noProof/>
+              <w:color w:val="auto"/>
+              <w:sz w:val="24"/>
+              <w:lang w:eastAsia="zh-CN"/>
+            </w:rPr>
+          </w:pPr>
+          <w:r>
+            <w:rPr>
+              <w:noProof/>
+            </w:rPr>
+            <w:t>Conclusion</w:t>
+          </w:r>
+          <w:r>
+            <w:rPr>
+              <w:noProof/>
+            </w:rPr>
+            <w:tab/>
+          </w:r>
+          <w:r>
+            <w:rPr>
+              <w:noProof/>
+            </w:rPr>
+            <w:fldChar w:fldCharType="begin"/>
+          </w:r>
+          <w:r>
+            <w:rPr>
+              <w:noProof/>
+            </w:rPr>
+            <w:instrText xml:space="preserve"> PAGEREF _Toc175931337 \h </w:instrText>
+          </w:r>
+          <w:r>
+            <w:rPr>
+              <w:noProof/>
+            </w:rPr>
+          </w:r>
+          <w:r>
+            <w:rPr>
+              <w:noProof/>
+            </w:rPr>
+            <w:fldChar w:fldCharType="separate"/>
+          </w:r>
+          <w:r>
+            <w:rPr>
+              <w:noProof/>
+            </w:rPr>
+            <w:t>17</w:t>
+          </w:r>
+          <w:r>
+            <w:rPr>
+              <w:noProof/>
+            </w:rPr>
+            <w:fldChar w:fldCharType="end"/>
+          </w:r>
+        </w:p>
+        <w:p>
+          <w:pPr>
+            <w:pStyle w:val="TOC1"/>
+            <w:rPr>
+              <w:rFonts w:asciiTheme="minorHAnsi" w:eastAsiaTheme="minorEastAsia" w:hAnsiTheme="minorHAnsi"/>
+              <w:b w:val="0"/>
+              <w:bCs w:val="0"/>
+              <w:caps w:val="0"/>
+              <w:noProof/>
+              <w:color w:val="auto"/>
+              <w:sz w:val="24"/>
+              <w:lang w:eastAsia="zh-CN"/>
+            </w:rPr>
+          </w:pPr>
+          <w:r>
+            <w:rPr>
+              <w:noProof/>
+            </w:rPr>
+            <w:t>References</w:t>
+          </w:r>
+          <w:r>
+            <w:rPr>
+              <w:noProof/>
+            </w:rPr>
+            <w:tab/>
+          </w:r>
+          <w:r>
+            <w:rPr>
+              <w:noProof/>
+            </w:rPr>
+            <w:fldChar w:fldCharType="begin"/>
+          </w:r>
+          <w:r>
+            <w:rPr>
+              <w:noProof/>
+            </w:rPr>
+            <w:instrText xml:space="preserve"> PAGEREF _Toc175931338 \h </w:instrText>
+          </w:r>
+          <w:r>
+            <w:rPr>
+              <w:noProof/>
+            </w:rPr>
+          </w:r>
+          <w:r>
+            <w:rPr>
+              <w:noProof/>
+            </w:rPr>
+            <w:fldChar w:fldCharType="separate"/>
+          </w:r>
+          <w:r>
+            <w:rPr>
+              <w:noProof/>
+            </w:rPr>
+            <w:t>18</w:t>
+          </w:r>
+          <w:r>
+            <w:rPr>
+              <w:noProof/>
+            </w:rPr>
+            <w:fldChar w:fldCharType="end"/>
+          </w:r>
+        </w:p>
+        <w:p>
+          <w:pPr>
+            <w:pStyle w:val="TOC1"/>
+            <w:rPr>
+              <w:rFonts w:asciiTheme="minorHAnsi" w:eastAsiaTheme="minorEastAsia" w:hAnsiTheme="minorHAnsi"/>
+              <w:b w:val="0"/>
+              <w:bCs w:val="0"/>
+              <w:caps w:val="0"/>
+              <w:noProof/>
+              <w:color w:val="auto"/>
+              <w:sz w:val="24"/>
+              <w:lang w:eastAsia="zh-CN"/>
+            </w:rPr>
+          </w:pPr>
+          <w:r>
+            <w:rPr>
+              <w:iCs/>
+              <w:noProof/>
+              <w:color w:val="F75952" w:themeColor="accent1"/>
+            </w:rPr>
+            <w:t>Appendix A:</w:t>
+          </w:r>
+          <w:r>
+            <w:rPr>
+              <w:noProof/>
+            </w:rPr>
+            <w:t xml:space="preserve"> Software Architecture</w:t>
+          </w:r>
+          <w:r>
+            <w:rPr>
+              <w:noProof/>
+            </w:rPr>
+            <w:tab/>
+          </w:r>
+          <w:r>
+            <w:rPr>
+              <w:noProof/>
+            </w:rPr>
+            <w:fldChar w:fldCharType="begin"/>
+          </w:r>
+          <w:r>
+            <w:rPr>
+              <w:noProof/>
+            </w:rPr>
+            <w:instrText xml:space="preserve"> PAGEREF _Toc175931339 \h </w:instrText>
+          </w:r>
+          <w:r>
+            <w:rPr>
+              <w:noProof/>
+            </w:rPr>
+          </w:r>
+          <w:r>
+            <w:rPr>
+              <w:noProof/>
+            </w:rPr>
+            <w:fldChar w:fldCharType="separate"/>
+          </w:r>
+          <w:r>
+            <w:rPr>
+              <w:noProof/>
+            </w:rPr>
+            <w:t>19</w:t>
+          </w:r>
+          <w:r>
+            <w:rPr>
+              <w:noProof/>
+            </w:rPr>
+            <w:fldChar w:fldCharType="end"/>
+          </w:r>
+        </w:p>
+        <w:p>
+          <w:pPr>
+            <w:pStyle w:val="TOC1"/>
+            <w:rPr>
+              <w:rFonts w:asciiTheme="minorHAnsi" w:eastAsiaTheme="minorEastAsia" w:hAnsiTheme="minorHAnsi"/>
+              <w:b w:val="0"/>
+              <w:bCs w:val="0"/>
+              <w:caps w:val="0"/>
+              <w:noProof/>
+              <w:color w:val="auto"/>
+              <w:sz w:val="24"/>
+              <w:lang w:eastAsia="zh-CN"/>
+            </w:rPr>
+          </w:pPr>
+          <w:r>
+            <w:rPr>
+              <w:iCs/>
+              <w:noProof/>
+              <w:color w:val="F75952" w:themeColor="accent1"/>
+            </w:rPr>
+            <w:t>Appendix B:</w:t>
+          </w:r>
+          <w:r>
+            <w:rPr>
+              <w:noProof/>
+            </w:rPr>
+            <w:t xml:space="preserve">  GUI WIREFRAME Concept DESIGNS</w:t>
+          </w:r>
+          <w:r>
+            <w:rPr>
+              <w:noProof/>
+            </w:rPr>
+            <w:tab/>
+          </w:r>
+          <w:r>
+            <w:rPr>
+              <w:noProof/>
+            </w:rPr>
+            <w:fldChar w:fldCharType="begin"/>
+          </w:r>
+          <w:r>
+            <w:rPr>
+              <w:noProof/>
+            </w:rPr>
+            <w:instrText xml:space="preserve"> PAGEREF _Toc175931340 \h </w:instrText>
+          </w:r>
+          <w:r>
+            <w:rPr>
+              <w:noProof/>
+            </w:rPr>
+          </w:r>
+          <w:r>
+            <w:rPr>
+              <w:noProof/>
+            </w:rPr>
+            <w:fldChar w:fldCharType="separate"/>
+          </w:r>
+          <w:r>
+            <w:rPr>
+              <w:noProof/>
+            </w:rPr>
+            <w:t>20</w:t>
+          </w:r>
+          <w:r>
+            <w:rPr>
+              <w:noProof/>
+            </w:rPr>
+            <w:fldChar w:fldCharType="end"/>
+          </w:r>
+        </w:p>
+        <w:p>
+          <w:pPr>
+            <w:pStyle w:val="TOC1"/>
+            <w:rPr>
+              <w:rFonts w:asciiTheme="minorHAnsi" w:eastAsiaTheme="minorEastAsia" w:hAnsiTheme="minorHAnsi"/>
+              <w:b w:val="0"/>
+              <w:bCs w:val="0"/>
+              <w:caps w:val="0"/>
+              <w:noProof/>
+              <w:color w:val="auto"/>
+              <w:sz w:val="24"/>
+              <w:lang w:eastAsia="zh-CN"/>
+            </w:rPr>
+          </w:pPr>
+          <w:r>
+            <w:rPr>
+              <w:iCs/>
+              <w:noProof/>
+              <w:color w:val="F75952" w:themeColor="accent1"/>
+            </w:rPr>
+            <w:t>Appendix C:</w:t>
+          </w:r>
+          <w:r>
+            <w:rPr>
+              <w:noProof/>
+            </w:rPr>
+            <w:t xml:space="preserve">  Architecture assessment</w:t>
+          </w:r>
+          <w:r>
+            <w:rPr>
+              <w:noProof/>
+            </w:rPr>
+            <w:tab/>
+          </w:r>
+          <w:r>
+            <w:rPr>
+              <w:noProof/>
+            </w:rPr>
+            <w:fldChar w:fldCharType="begin"/>
+          </w:r>
+          <w:r>
+            <w:rPr>
+              <w:noProof/>
+            </w:rPr>
+            <w:instrText xml:space="preserve"> PAGEREF _Toc175931341 \h </w:instrText>
+          </w:r>
+          <w:r>
+            <w:rPr>
+              <w:noProof/>
+            </w:rPr>
+          </w:r>
+          <w:r>
+            <w:rPr>
+              <w:noProof/>
+            </w:rPr>
+            <w:fldChar w:fldCharType="separate"/>
+          </w:r>
+          <w:r>
+            <w:rPr>
+              <w:noProof/>
+            </w:rPr>
+            <w:t>23</w:t>
           </w:r>
           <w:r>
             <w:rPr>
@@ -1980,7 +2433,7 @@
             <w:rPr>
               <w:noProof/>
             </w:rPr>
-            <w:t>Timeline</w:t>
+            <w:t>Cost-Benefit Matrix</w:t>
           </w:r>
           <w:r>
             <w:rPr>
@@ -1998,7 +2451,7 @@
             <w:rPr>
               <w:noProof/>
             </w:rPr>
-            <w:instrText xml:space="preserve"> PAGEREF _Toc156816698 \h </w:instrText>
+            <w:instrText xml:space="preserve"> PAGEREF _Toc175931342 \h </w:instrText>
           </w:r>
           <w:r>
             <w:rPr>
@@ -2015,7 +2468,433 @@
             <w:rPr>
               <w:noProof/>
             </w:rPr>
-            <w:t>18</w:t>
+            <w:t>23</w:t>
+          </w:r>
+          <w:r>
+            <w:rPr>
+              <w:noProof/>
+            </w:rPr>
+            <w:fldChar w:fldCharType="end"/>
+          </w:r>
+        </w:p>
+        <w:p>
+          <w:pPr>
+            <w:pStyle w:val="TOC2"/>
+            <w:rPr>
+              <w:rFonts w:eastAsiaTheme="minorEastAsia"/>
+              <w:bCs w:val="0"/>
+              <w:noProof/>
+              <w:color w:val="auto"/>
+              <w:szCs w:val="24"/>
+              <w:lang w:eastAsia="zh-CN"/>
+            </w:rPr>
+          </w:pPr>
+          <w:r>
+            <w:rPr>
+              <w:noProof/>
+            </w:rPr>
+            <w:t>Explanation of scoring</w:t>
+          </w:r>
+          <w:r>
+            <w:rPr>
+              <w:noProof/>
+            </w:rPr>
+            <w:tab/>
+          </w:r>
+          <w:r>
+            <w:rPr>
+              <w:noProof/>
+            </w:rPr>
+            <w:fldChar w:fldCharType="begin"/>
+          </w:r>
+          <w:r>
+            <w:rPr>
+              <w:noProof/>
+            </w:rPr>
+            <w:instrText xml:space="preserve"> PAGEREF _Toc175931343 \h </w:instrText>
+          </w:r>
+          <w:r>
+            <w:rPr>
+              <w:noProof/>
+            </w:rPr>
+          </w:r>
+          <w:r>
+            <w:rPr>
+              <w:noProof/>
+            </w:rPr>
+            <w:fldChar w:fldCharType="separate"/>
+          </w:r>
+          <w:r>
+            <w:rPr>
+              <w:noProof/>
+            </w:rPr>
+            <w:t>24</w:t>
+          </w:r>
+          <w:r>
+            <w:rPr>
+              <w:noProof/>
+            </w:rPr>
+            <w:fldChar w:fldCharType="end"/>
+          </w:r>
+        </w:p>
+        <w:p>
+          <w:pPr>
+            <w:pStyle w:val="TOC3"/>
+            <w:tabs>
+              <w:tab w:val="right" w:leader="dot" w:pos="8630"/>
+            </w:tabs>
+            <w:rPr>
+              <w:rFonts w:eastAsiaTheme="minorEastAsia"/>
+              <w:noProof/>
+              <w:color w:val="auto"/>
+              <w:lang w:eastAsia="zh-CN"/>
+            </w:rPr>
+          </w:pPr>
+          <w:r>
+            <w:rPr>
+              <w:noProof/>
+            </w:rPr>
+            <w:t>Development Complexity</w:t>
+          </w:r>
+          <w:r>
+            <w:rPr>
+              <w:noProof/>
+            </w:rPr>
+            <w:tab/>
+          </w:r>
+          <w:r>
+            <w:rPr>
+              <w:noProof/>
+            </w:rPr>
+            <w:fldChar w:fldCharType="begin"/>
+          </w:r>
+          <w:r>
+            <w:rPr>
+              <w:noProof/>
+            </w:rPr>
+            <w:instrText xml:space="preserve"> PAGEREF _Toc175931344 \h </w:instrText>
+          </w:r>
+          <w:r>
+            <w:rPr>
+              <w:noProof/>
+            </w:rPr>
+          </w:r>
+          <w:r>
+            <w:rPr>
+              <w:noProof/>
+            </w:rPr>
+            <w:fldChar w:fldCharType="separate"/>
+          </w:r>
+          <w:r>
+            <w:rPr>
+              <w:noProof/>
+            </w:rPr>
+            <w:t>24</w:t>
+          </w:r>
+          <w:r>
+            <w:rPr>
+              <w:noProof/>
+            </w:rPr>
+            <w:fldChar w:fldCharType="end"/>
+          </w:r>
+        </w:p>
+        <w:p>
+          <w:pPr>
+            <w:pStyle w:val="TOC3"/>
+            <w:tabs>
+              <w:tab w:val="right" w:leader="dot" w:pos="8630"/>
+            </w:tabs>
+            <w:rPr>
+              <w:rFonts w:eastAsiaTheme="minorEastAsia"/>
+              <w:noProof/>
+              <w:color w:val="auto"/>
+              <w:lang w:eastAsia="zh-CN"/>
+            </w:rPr>
+          </w:pPr>
+          <w:r>
+            <w:rPr>
+              <w:noProof/>
+            </w:rPr>
+            <w:t>Performance</w:t>
+          </w:r>
+          <w:r>
+            <w:rPr>
+              <w:noProof/>
+            </w:rPr>
+            <w:tab/>
+          </w:r>
+          <w:r>
+            <w:rPr>
+              <w:noProof/>
+            </w:rPr>
+            <w:fldChar w:fldCharType="begin"/>
+          </w:r>
+          <w:r>
+            <w:rPr>
+              <w:noProof/>
+            </w:rPr>
+            <w:instrText xml:space="preserve"> PAGEREF _Toc175931345 \h </w:instrText>
+          </w:r>
+          <w:r>
+            <w:rPr>
+              <w:noProof/>
+            </w:rPr>
+          </w:r>
+          <w:r>
+            <w:rPr>
+              <w:noProof/>
+            </w:rPr>
+            <w:fldChar w:fldCharType="separate"/>
+          </w:r>
+          <w:r>
+            <w:rPr>
+              <w:noProof/>
+            </w:rPr>
+            <w:t>24</w:t>
+          </w:r>
+          <w:r>
+            <w:rPr>
+              <w:noProof/>
+            </w:rPr>
+            <w:fldChar w:fldCharType="end"/>
+          </w:r>
+        </w:p>
+        <w:p>
+          <w:pPr>
+            <w:pStyle w:val="TOC3"/>
+            <w:tabs>
+              <w:tab w:val="right" w:leader="dot" w:pos="8630"/>
+            </w:tabs>
+            <w:rPr>
+              <w:rFonts w:eastAsiaTheme="minorEastAsia"/>
+              <w:noProof/>
+              <w:color w:val="auto"/>
+              <w:lang w:eastAsia="zh-CN"/>
+            </w:rPr>
+          </w:pPr>
+          <w:r>
+            <w:rPr>
+              <w:noProof/>
+            </w:rPr>
+            <w:t>Cross-Platform Compatibility</w:t>
+          </w:r>
+          <w:r>
+            <w:rPr>
+              <w:noProof/>
+            </w:rPr>
+            <w:tab/>
+          </w:r>
+          <w:r>
+            <w:rPr>
+              <w:noProof/>
+            </w:rPr>
+            <w:fldChar w:fldCharType="begin"/>
+          </w:r>
+          <w:r>
+            <w:rPr>
+              <w:noProof/>
+            </w:rPr>
+            <w:instrText xml:space="preserve"> PAGEREF _Toc175931346 \h </w:instrText>
+          </w:r>
+          <w:r>
+            <w:rPr>
+              <w:noProof/>
+            </w:rPr>
+          </w:r>
+          <w:r>
+            <w:rPr>
+              <w:noProof/>
+            </w:rPr>
+            <w:fldChar w:fldCharType="separate"/>
+          </w:r>
+          <w:r>
+            <w:rPr>
+              <w:noProof/>
+            </w:rPr>
+            <w:t>24</w:t>
+          </w:r>
+          <w:r>
+            <w:rPr>
+              <w:noProof/>
+            </w:rPr>
+            <w:fldChar w:fldCharType="end"/>
+          </w:r>
+        </w:p>
+        <w:p>
+          <w:pPr>
+            <w:pStyle w:val="TOC3"/>
+            <w:tabs>
+              <w:tab w:val="right" w:leader="dot" w:pos="8630"/>
+            </w:tabs>
+            <w:rPr>
+              <w:rFonts w:eastAsiaTheme="minorEastAsia"/>
+              <w:noProof/>
+              <w:color w:val="auto"/>
+              <w:lang w:eastAsia="zh-CN"/>
+            </w:rPr>
+          </w:pPr>
+          <w:r>
+            <w:rPr>
+              <w:noProof/>
+            </w:rPr>
+            <w:t>UI Sophistication</w:t>
+          </w:r>
+          <w:r>
+            <w:rPr>
+              <w:noProof/>
+            </w:rPr>
+            <w:tab/>
+          </w:r>
+          <w:r>
+            <w:rPr>
+              <w:noProof/>
+            </w:rPr>
+            <w:fldChar w:fldCharType="begin"/>
+          </w:r>
+          <w:r>
+            <w:rPr>
+              <w:noProof/>
+            </w:rPr>
+            <w:instrText xml:space="preserve"> PAGEREF _Toc175931347 \h </w:instrText>
+          </w:r>
+          <w:r>
+            <w:rPr>
+              <w:noProof/>
+            </w:rPr>
+          </w:r>
+          <w:r>
+            <w:rPr>
+              <w:noProof/>
+            </w:rPr>
+            <w:fldChar w:fldCharType="separate"/>
+          </w:r>
+          <w:r>
+            <w:rPr>
+              <w:noProof/>
+            </w:rPr>
+            <w:t>24</w:t>
+          </w:r>
+          <w:r>
+            <w:rPr>
+              <w:noProof/>
+            </w:rPr>
+            <w:fldChar w:fldCharType="end"/>
+          </w:r>
+        </w:p>
+        <w:p>
+          <w:pPr>
+            <w:pStyle w:val="TOC3"/>
+            <w:tabs>
+              <w:tab w:val="right" w:leader="dot" w:pos="8630"/>
+            </w:tabs>
+            <w:rPr>
+              <w:rFonts w:eastAsiaTheme="minorEastAsia"/>
+              <w:noProof/>
+              <w:color w:val="auto"/>
+              <w:lang w:eastAsia="zh-CN"/>
+            </w:rPr>
+          </w:pPr>
+          <w:r>
+            <w:rPr>
+              <w:noProof/>
+            </w:rPr>
+            <w:t>Policy Compliance</w:t>
+          </w:r>
+          <w:r>
+            <w:rPr>
+              <w:noProof/>
+            </w:rPr>
+            <w:tab/>
+          </w:r>
+          <w:r>
+            <w:rPr>
+              <w:noProof/>
+            </w:rPr>
+            <w:fldChar w:fldCharType="begin"/>
+          </w:r>
+          <w:r>
+            <w:rPr>
+              <w:noProof/>
+            </w:rPr>
+            <w:instrText xml:space="preserve"> PAGEREF _Toc175931348 \h </w:instrText>
+          </w:r>
+          <w:r>
+            <w:rPr>
+              <w:noProof/>
+            </w:rPr>
+          </w:r>
+          <w:r>
+            <w:rPr>
+              <w:noProof/>
+            </w:rPr>
+            <w:fldChar w:fldCharType="separate"/>
+          </w:r>
+          <w:r>
+            <w:rPr>
+              <w:noProof/>
+            </w:rPr>
+            <w:t>25</w:t>
+          </w:r>
+          <w:r>
+            <w:rPr>
+              <w:noProof/>
+            </w:rPr>
+            <w:fldChar w:fldCharType="end"/>
+          </w:r>
+        </w:p>
+        <w:p>
+          <w:pPr>
+            <w:pStyle w:val="TOC3"/>
+            <w:tabs>
+              <w:tab w:val="right" w:leader="dot" w:pos="8630"/>
+            </w:tabs>
+            <w:rPr>
+              <w:rFonts w:eastAsiaTheme="minorEastAsia"/>
+              <w:noProof/>
+              <w:color w:val="auto"/>
+              <w:lang w:eastAsia="zh-CN"/>
+            </w:rPr>
+          </w:pPr>
+          <w:r>
+            <w:rPr>
+              <w:noProof/>
+            </w:rPr>
+            <w:t>Enterprise Integration</w:t>
+          </w:r>
+          <w:r>
+            <w:rPr>
+              <w:noProof/>
+            </w:rPr>
+            <w:tab/>
+          </w:r>
+          <w:r>
+            <w:rPr>
+              <w:noProof/>
+            </w:rPr>
+            <w:fldChar w:fldCharType="begin"/>
+          </w:r>
+          <w:r>
+            <w:rPr>
+              <w:noProof/>
+            </w:rPr>
+            <w:instrText xml:space="preserve"> PAGEREF _Toc175931349 \h </w:instrText>
+          </w:r>
+          <w:r>
+            <w:rPr>
+              <w:noProof/>
+            </w:rPr>
+          </w:r>
+          <w:r>
+            <w:rPr>
+              <w:noProof/>
+            </w:rPr>
+            <w:fldChar w:fldCharType="separate"/>
+          </w:r>
+          <w:r>
+            <w:rPr>
+              <w:noProof/>
+            </w:rPr>
+            <w:t>25</w:t>
           </w:r>
           <w:r>
             <w:rPr>
@@ -2044,13 +2923,13 @@
               <w:noProof/>
               <w:color w:val="F75952" w:themeColor="accent1"/>
             </w:rPr>
-            <w:t xml:space="preserve">Risk </w:t>
-          </w:r>
-          <w:r>
-            <w:rPr>
-              <w:noProof/>
-            </w:rPr>
-            <w:t>Management</w:t>
+            <w:t>Appendix D:</w:t>
+          </w:r>
+          <w:r>
+            <w:rPr>
+              <w:noProof/>
+            </w:rPr>
+            <w:t xml:space="preserve">  House of Quality assessment</w:t>
           </w:r>
           <w:r>
             <w:rPr>
@@ -2068,7 +2947,7 @@
             <w:rPr>
               <w:noProof/>
             </w:rPr>
-            <w:instrText xml:space="preserve"> PAGEREF _Toc156816699 \h </w:instrText>
+            <w:instrText xml:space="preserve"> PAGEREF _Toc175931350 \h </w:instrText>
           </w:r>
           <w:r>
             <w:rPr>
@@ -2085,393 +2964,7 @@
             <w:rPr>
               <w:noProof/>
             </w:rPr>
-            <w:t>19</w:t>
-          </w:r>
-          <w:r>
-            <w:rPr>
-              <w:noProof/>
-            </w:rPr>
-            <w:fldChar w:fldCharType="end"/>
-          </w:r>
-        </w:p>
-        <w:p>
-          <w:pPr>
-            <w:pStyle w:val="TOC2"/>
-            <w:rPr>
-              <w:rFonts w:eastAsiaTheme="minorEastAsia"/>
-              <w:bCs w:val="0"/>
-              <w:noProof/>
-              <w:color w:val="auto"/>
-              <w:szCs w:val="24"/>
-              <w:lang w:eastAsia="zh-CN"/>
-            </w:rPr>
-          </w:pPr>
-          <w:r>
-            <w:rPr>
-              <w:noProof/>
-            </w:rPr>
-            <w:t>Risk Assessment</w:t>
-          </w:r>
-          <w:r>
-            <w:rPr>
-              <w:noProof/>
-            </w:rPr>
-            <w:tab/>
-          </w:r>
-          <w:r>
-            <w:rPr>
-              <w:noProof/>
-            </w:rPr>
-            <w:fldChar w:fldCharType="begin"/>
-          </w:r>
-          <w:r>
-            <w:rPr>
-              <w:noProof/>
-            </w:rPr>
-            <w:instrText xml:space="preserve"> PAGEREF _Toc156816700 \h </w:instrText>
-          </w:r>
-          <w:r>
-            <w:rPr>
-              <w:noProof/>
-            </w:rPr>
-          </w:r>
-          <w:r>
-            <w:rPr>
-              <w:noProof/>
-            </w:rPr>
-            <w:fldChar w:fldCharType="separate"/>
-          </w:r>
-          <w:r>
-            <w:rPr>
-              <w:noProof/>
-            </w:rPr>
-            <w:t>19</w:t>
-          </w:r>
-          <w:r>
-            <w:rPr>
-              <w:noProof/>
-            </w:rPr>
-            <w:fldChar w:fldCharType="end"/>
-          </w:r>
-        </w:p>
-        <w:p>
-          <w:pPr>
-            <w:pStyle w:val="TOC2"/>
-            <w:rPr>
-              <w:rFonts w:eastAsiaTheme="minorEastAsia"/>
-              <w:bCs w:val="0"/>
-              <w:noProof/>
-              <w:color w:val="auto"/>
-              <w:szCs w:val="24"/>
-              <w:lang w:eastAsia="zh-CN"/>
-            </w:rPr>
-          </w:pPr>
-          <w:r>
-            <w:rPr>
-              <w:noProof/>
-            </w:rPr>
-            <w:t>Mitigation Strategies</w:t>
-          </w:r>
-          <w:r>
-            <w:rPr>
-              <w:noProof/>
-            </w:rPr>
-            <w:tab/>
-          </w:r>
-          <w:r>
-            <w:rPr>
-              <w:noProof/>
-            </w:rPr>
-            <w:fldChar w:fldCharType="begin"/>
-          </w:r>
-          <w:r>
-            <w:rPr>
-              <w:noProof/>
-            </w:rPr>
-            <w:instrText xml:space="preserve"> PAGEREF _Toc156816701 \h </w:instrText>
-          </w:r>
-          <w:r>
-            <w:rPr>
-              <w:noProof/>
-            </w:rPr>
-          </w:r>
-          <w:r>
-            <w:rPr>
-              <w:noProof/>
-            </w:rPr>
-            <w:fldChar w:fldCharType="separate"/>
-          </w:r>
-          <w:r>
-            <w:rPr>
-              <w:noProof/>
-            </w:rPr>
-            <w:t>19</w:t>
-          </w:r>
-          <w:r>
-            <w:rPr>
-              <w:noProof/>
-            </w:rPr>
-            <w:fldChar w:fldCharType="end"/>
-          </w:r>
-        </w:p>
-        <w:p>
-          <w:pPr>
-            <w:pStyle w:val="TOC1"/>
-            <w:rPr>
-              <w:rFonts w:asciiTheme="minorHAnsi" w:eastAsiaTheme="minorEastAsia" w:hAnsiTheme="minorHAnsi"/>
-              <w:b w:val="0"/>
-              <w:bCs w:val="0"/>
-              <w:caps w:val="0"/>
-              <w:noProof/>
-              <w:color w:val="auto"/>
-              <w:sz w:val="24"/>
-              <w:lang w:eastAsia="zh-CN"/>
-            </w:rPr>
-          </w:pPr>
-          <w:r>
-            <w:rPr>
-              <w:noProof/>
-            </w:rPr>
-            <w:t>Conclusion</w:t>
-          </w:r>
-          <w:r>
-            <w:rPr>
-              <w:noProof/>
-            </w:rPr>
-            <w:tab/>
-          </w:r>
-          <w:r>
-            <w:rPr>
-              <w:noProof/>
-            </w:rPr>
-            <w:fldChar w:fldCharType="begin"/>
-          </w:r>
-          <w:r>
-            <w:rPr>
-              <w:noProof/>
-            </w:rPr>
-            <w:instrText xml:space="preserve"> PAGEREF _Toc156816702 \h </w:instrText>
-          </w:r>
-          <w:r>
-            <w:rPr>
-              <w:noProof/>
-            </w:rPr>
-          </w:r>
-          <w:r>
-            <w:rPr>
-              <w:noProof/>
-            </w:rPr>
-            <w:fldChar w:fldCharType="separate"/>
-          </w:r>
-          <w:r>
-            <w:rPr>
-              <w:noProof/>
-            </w:rPr>
-            <w:t>21</w:t>
-          </w:r>
-          <w:r>
-            <w:rPr>
-              <w:noProof/>
-            </w:rPr>
-            <w:fldChar w:fldCharType="end"/>
-          </w:r>
-        </w:p>
-        <w:p>
-          <w:pPr>
-            <w:pStyle w:val="TOC1"/>
-            <w:rPr>
-              <w:rFonts w:asciiTheme="minorHAnsi" w:eastAsiaTheme="minorEastAsia" w:hAnsiTheme="minorHAnsi"/>
-              <w:b w:val="0"/>
-              <w:bCs w:val="0"/>
-              <w:caps w:val="0"/>
-              <w:noProof/>
-              <w:color w:val="auto"/>
-              <w:sz w:val="24"/>
-              <w:lang w:eastAsia="zh-CN"/>
-            </w:rPr>
-          </w:pPr>
-          <w:r>
-            <w:rPr>
-              <w:noProof/>
-            </w:rPr>
-            <w:t>References</w:t>
-          </w:r>
-          <w:r>
-            <w:rPr>
-              <w:noProof/>
-            </w:rPr>
-            <w:tab/>
-          </w:r>
-          <w:r>
-            <w:rPr>
-              <w:noProof/>
-            </w:rPr>
-            <w:fldChar w:fldCharType="begin"/>
-          </w:r>
-          <w:r>
-            <w:rPr>
-              <w:noProof/>
-            </w:rPr>
-            <w:instrText xml:space="preserve"> PAGEREF _Toc156816703 \h </w:instrText>
-          </w:r>
-          <w:r>
-            <w:rPr>
-              <w:noProof/>
-            </w:rPr>
-          </w:r>
-          <w:r>
-            <w:rPr>
-              <w:noProof/>
-            </w:rPr>
-            <w:fldChar w:fldCharType="separate"/>
-          </w:r>
-          <w:r>
-            <w:rPr>
-              <w:noProof/>
-            </w:rPr>
-            <w:t>22</w:t>
-          </w:r>
-          <w:r>
-            <w:rPr>
-              <w:noProof/>
-            </w:rPr>
-            <w:fldChar w:fldCharType="end"/>
-          </w:r>
-        </w:p>
-        <w:p>
-          <w:pPr>
-            <w:pStyle w:val="TOC1"/>
-            <w:rPr>
-              <w:rFonts w:asciiTheme="minorHAnsi" w:eastAsiaTheme="minorEastAsia" w:hAnsiTheme="minorHAnsi"/>
-              <w:b w:val="0"/>
-              <w:bCs w:val="0"/>
-              <w:caps w:val="0"/>
-              <w:noProof/>
-              <w:color w:val="auto"/>
-              <w:sz w:val="24"/>
-              <w:lang w:eastAsia="zh-CN"/>
-            </w:rPr>
-          </w:pPr>
-          <w:r>
-            <w:rPr>
-              <w:iCs/>
-              <w:noProof/>
-              <w:color w:val="F75952" w:themeColor="accent1"/>
-            </w:rPr>
-            <w:t>Appendix A:</w:t>
-          </w:r>
-          <w:r>
-            <w:rPr>
-              <w:noProof/>
-            </w:rPr>
-            <w:t xml:space="preserve"> Software Architecture</w:t>
-          </w:r>
-          <w:r>
-            <w:rPr>
-              <w:noProof/>
-            </w:rPr>
-            <w:tab/>
-          </w:r>
-          <w:r>
-            <w:rPr>
-              <w:noProof/>
-            </w:rPr>
-            <w:fldChar w:fldCharType="begin"/>
-          </w:r>
-          <w:r>
-            <w:rPr>
-              <w:noProof/>
-            </w:rPr>
-            <w:instrText xml:space="preserve"> PAGEREF _Toc156816704 \h </w:instrText>
-          </w:r>
-          <w:r>
-            <w:rPr>
-              <w:noProof/>
-            </w:rPr>
-          </w:r>
-          <w:r>
-            <w:rPr>
-              <w:noProof/>
-            </w:rPr>
-            <w:fldChar w:fldCharType="separate"/>
-          </w:r>
-          <w:r>
-            <w:rPr>
-              <w:noProof/>
-            </w:rPr>
-            <w:t>23</w:t>
-          </w:r>
-          <w:r>
-            <w:rPr>
-              <w:noProof/>
-            </w:rPr>
-            <w:fldChar w:fldCharType="end"/>
-          </w:r>
-        </w:p>
-        <w:p>
-          <w:pPr>
-            <w:pStyle w:val="TOC1"/>
-            <w:rPr>
-              <w:rFonts w:asciiTheme="minorHAnsi" w:eastAsiaTheme="minorEastAsia" w:hAnsiTheme="minorHAnsi"/>
-              <w:b w:val="0"/>
-              <w:bCs w:val="0"/>
-              <w:caps w:val="0"/>
-              <w:noProof/>
-              <w:color w:val="auto"/>
-              <w:sz w:val="24"/>
-              <w:lang w:eastAsia="zh-CN"/>
-            </w:rPr>
-          </w:pPr>
-          <w:r>
-            <w:rPr>
-              <w:iCs/>
-              <w:noProof/>
-              <w:color w:val="F75952" w:themeColor="accent1"/>
-              <w:lang w:val="fr-FR"/>
-            </w:rPr>
-            <w:t>Appendix B:</w:t>
-          </w:r>
-          <w:r>
-            <w:rPr>
-              <w:noProof/>
-              <w:lang w:val="fr-FR"/>
-            </w:rPr>
-            <w:t xml:space="preserve">  GUI WIREFRAME Concept DESIGNS</w:t>
-          </w:r>
-          <w:r>
-            <w:rPr>
-              <w:noProof/>
-            </w:rPr>
-            <w:tab/>
-          </w:r>
-          <w:r>
-            <w:rPr>
-              <w:noProof/>
-            </w:rPr>
-            <w:fldChar w:fldCharType="begin"/>
-          </w:r>
-          <w:r>
-            <w:rPr>
-              <w:noProof/>
-            </w:rPr>
-            <w:instrText xml:space="preserve"> PAGEREF _Toc156816705 \h </w:instrText>
-          </w:r>
-          <w:r>
-            <w:rPr>
-              <w:noProof/>
-            </w:rPr>
-          </w:r>
-          <w:r>
-            <w:rPr>
-              <w:noProof/>
-            </w:rPr>
-            <w:fldChar w:fldCharType="separate"/>
-          </w:r>
-          <w:r>
-            <w:rPr>
-              <w:noProof/>
-            </w:rPr>
-            <w:t>24</w:t>
+            <w:t>26</w:t>
           </w:r>
           <w:r>
             <w:rPr>
@@ -2518,7 +3011,7 @@
           <w:szCs w:val="28"/>
         </w:rPr>
       </w:pPr>
-      <w:bookmarkStart w:id="0" w:name="_Toc156816676"/>
+      <w:bookmarkStart w:id="1" w:name="_Toc175931315"/>
       <w:r>
         <w:rPr>
           <w:rStyle w:val="Emphasis"/>
@@ -2539,17 +3032,17 @@
         </w:rPr>
         <w:t>Summary</w:t>
       </w:r>
-      <w:bookmarkEnd w:id="0"/>
+      <w:bookmarkEnd w:id="1"/>
     </w:p>
     <w:p>
       <w:pPr>
         <w:pStyle w:val="Heading2"/>
       </w:pPr>
-      <w:bookmarkStart w:id="1" w:name="_Toc156816677"/>
+      <w:bookmarkStart w:id="2" w:name="_Toc175931316"/>
       <w:r>
         <w:t>CAD Model Inventory Management System</w:t>
       </w:r>
-      <w:bookmarkEnd w:id="1"/>
+      <w:bookmarkEnd w:id="2"/>
     </w:p>
     <w:p>
       <w:r>
@@ -2589,7 +3082,13 @@
         <w:t>s</w:t>
       </w:r>
       <w:r>
-        <w:t xml:space="preserve">, in adherence with military information technology (IT) policies, </w:t>
+        <w:t xml:space="preserve">, in adherence with </w:t>
+      </w:r>
+      <w:r>
+        <w:t>government</w:t>
+      </w:r>
+      <w:r>
+        <w:t xml:space="preserve"> information technology (IT) policies, </w:t>
       </w:r>
       <w:r>
         <w:t xml:space="preserve">easily integrated with available IT infrastructure, </w:t>
@@ -2645,13 +3144,25 @@
     </w:p>
     <w:p>
       <w:r>
-        <w:t xml:space="preserve">Unlike existing product data management (PDM) systems available commercially, </w:t>
+        <w:t>Unlike existing product data management (PDM) systems available commercially</w:t>
+      </w:r>
+      <w:r>
+        <w:t xml:space="preserve"> for CAD</w:t>
+      </w:r>
+      <w:r>
+        <w:t xml:space="preserve">, </w:t>
       </w:r>
       <w:r>
         <w:t xml:space="preserve">this proposed IMS </w:t>
       </w:r>
       <w:r>
-        <w:t xml:space="preserve">is a domain customization intended to require significantly less administrative, financial, and technical overhead.  In order to accelerate acquisition, open source </w:t>
+        <w:t xml:space="preserve">is a domain customization intended to require significantly less administrative, financial, and technical overhead.  </w:t>
+      </w:r>
+      <w:r>
+        <w:t xml:space="preserve">Of paramount importance is usability, user interface (UI) efficiency, and user experience (UX).  </w:t>
+      </w:r>
+      <w:r>
+        <w:t xml:space="preserve">In order to accelerate acquisition, open source </w:t>
       </w:r>
       <w:r>
         <w:t>technologies will be leveraged to the greatest extent possible while maintaining high standards for compliance, testing, and software assurance.</w:t>
@@ -2661,12 +3172,12 @@
       <w:pPr>
         <w:pStyle w:val="Heading2"/>
       </w:pPr>
-      <w:bookmarkStart w:id="2" w:name="_Toc156816678"/>
+      <w:bookmarkStart w:id="3" w:name="_Toc175931317"/>
       <w:r>
         <w:lastRenderedPageBreak/>
         <w:t>Purpose</w:t>
       </w:r>
-      <w:bookmarkEnd w:id="2"/>
+      <w:bookmarkEnd w:id="3"/>
     </w:p>
     <w:p>
       <w:pPr>
@@ -2676,7 +3187,8 @@
           <w:rStyle w:val="Emphasis"/>
         </w:rPr>
       </w:pPr>
-      <w:bookmarkStart w:id="3" w:name="_Toc156816679"/>
+      <w:bookmarkStart w:id="4" w:name="_Toc156816679"/>
+      <w:bookmarkStart w:id="5" w:name="_Toc175931318"/>
       <w:proofErr w:type="spellStart"/>
       <w:r>
         <w:rPr>
@@ -2691,7 +3203,8 @@
         </w:rPr>
         <w:t xml:space="preserve"> is a 3D CAD file, categorical tagging, and associated metadata inventory management system.</w:t>
       </w:r>
-      <w:bookmarkEnd w:id="3"/>
+      <w:bookmarkEnd w:id="4"/>
+      <w:bookmarkEnd w:id="5"/>
     </w:p>
     <w:p>
       <w:r>
@@ -2718,53 +3231,102 @@
         <w:t>, productivity, collaboration,</w:t>
       </w:r>
       <w:r>
-        <w:t xml:space="preserve"> and file management needs for teams of 3D modelers. These existing teams manage large existing collections of models, often spanning decades of legacy acquisitions.  Teams also must manage data files for a variety of sources and at atypical fidelities.  This can include management of myriad file types including CAD files, images, hand measurements, scanned documents, miscellaneous data files, imported/exported/converted geometries, and more.</w:t>
-      </w:r>
-      <w:r>
-        <w:t xml:space="preserve">  Managing this library of CAD models will be greatly facilitated by standardization, automation, and consistent data management (embodied by the tool).</w:t>
+        <w:t xml:space="preserve"> and file management needs for </w:t>
+      </w:r>
+      <w:r>
+        <w:t xml:space="preserve">individuals and </w:t>
+      </w:r>
+      <w:r>
+        <w:t>teams of 3D modelers</w:t>
+      </w:r>
+      <w:r>
+        <w:t xml:space="preserve">.  It aims to help </w:t>
+      </w:r>
+      <w:r>
+        <w:t xml:space="preserve">manage </w:t>
+      </w:r>
+      <w:r>
+        <w:t xml:space="preserve">potentially millions of </w:t>
+      </w:r>
+      <w:r>
+        <w:t xml:space="preserve">data files </w:t>
+      </w:r>
+      <w:r>
+        <w:t xml:space="preserve">from </w:t>
+      </w:r>
+      <w:r>
+        <w:t>a variety of sources</w:t>
+      </w:r>
+      <w:r>
+        <w:t>, in use by multiple users,</w:t>
+      </w:r>
+      <w:r>
+        <w:t xml:space="preserve"> and at </w:t>
+      </w:r>
+      <w:r>
+        <w:t xml:space="preserve">potentially </w:t>
+      </w:r>
+      <w:r>
+        <w:t xml:space="preserve">atypical </w:t>
+      </w:r>
+      <w:r>
+        <w:t xml:space="preserve">and varied </w:t>
+      </w:r>
+      <w:r>
+        <w:t>fidelities</w:t>
+      </w:r>
+      <w:r>
+        <w:t xml:space="preserve">.  It aims to manage </w:t>
+      </w:r>
+      <w:r>
+        <w:t>myriad</w:t>
+      </w:r>
+      <w:r>
+        <w:t xml:space="preserve"> </w:t>
+      </w:r>
+      <w:r>
+        <w:t xml:space="preserve">file types including </w:t>
+      </w:r>
+      <w:r>
+        <w:t xml:space="preserve">various </w:t>
+      </w:r>
+      <w:r>
+        <w:t>CAD file</w:t>
+      </w:r>
+      <w:r>
+        <w:t xml:space="preserve"> formats</w:t>
+      </w:r>
+      <w:r>
+        <w:t>, images, hand measurements, scanned documents, miscellaneous data files, imported/exported/converted geometries, and more.</w:t>
       </w:r>
     </w:p>
     <w:p>
       <w:pPr>
         <w:pStyle w:val="Heading2"/>
       </w:pPr>
-      <w:bookmarkStart w:id="4" w:name="_Toc156816680"/>
+      <w:bookmarkStart w:id="6" w:name="_Toc175931319"/>
       <w:r>
         <w:t>Audience</w:t>
       </w:r>
-      <w:bookmarkEnd w:id="4"/>
-    </w:p>
-    <w:p>
-      <w:r>
-        <w:t xml:space="preserve">The tool will need to incorporate appropriate business logic behaviors specific to government, scientific research, and analysis needs. </w:t>
-      </w:r>
-      <w:r>
-        <w:t xml:space="preserve"> This means identifying unique application development restrictions and requirements, as well as policy and regulatory mandates.  The principal target domain is 3D CAD modeling for military analyses.  The primary users of </w:t>
-      </w:r>
+      <w:bookmarkEnd w:id="6"/>
+    </w:p>
+    <w:p>
       <w:proofErr w:type="spellStart"/>
       <w:r>
         <w:t>CADventory</w:t>
       </w:r>
       <w:proofErr w:type="spellEnd"/>
       <w:r>
-        <w:t xml:space="preserve"> are k</w:t>
-      </w:r>
-      <w:r>
-        <w:t xml:space="preserve">nown as “target describers” in a military M&amp;S </w:t>
-      </w:r>
-      <w:r>
-        <w:t xml:space="preserve">analysis </w:t>
-      </w:r>
-      <w:r>
-        <w:t>context</w:t>
-      </w:r>
-      <w:r>
-        <w:t>.  Secondary users include respective project managers, team leaders, engineers, and analysts that interface with said 3D modeling teams.</w:t>
-      </w:r>
-    </w:p>
-    <w:p>
-      <w:r>
-        <w:t xml:space="preserve">The proposed deployment environment for </w:t>
+        <w:t xml:space="preserve"> targets individuals and teams managing existing collections of models, often spanning years or decades of acquisitions.</w:t>
+      </w:r>
+      <w:r>
+        <w:t xml:space="preserve"> The primary </w:t>
+      </w:r>
+      <w:r>
+        <w:t xml:space="preserve">government </w:t>
+      </w:r>
+      <w:r>
+        <w:t xml:space="preserve">users of </w:t>
       </w:r>
       <w:proofErr w:type="spellStart"/>
       <w:r>
@@ -2772,41 +3334,66 @@
       </w:r>
       <w:proofErr w:type="spellEnd"/>
       <w:r>
-        <w:t xml:space="preserve"> includes both unclassified and classified use.  The technical implications of running in a non-networked</w:t>
-      </w:r>
-      <w:r>
-        <w:t>,</w:t>
-      </w:r>
-      <w:r>
-        <w:t xml:space="preserve"> air-gapped</w:t>
-      </w:r>
-      <w:r>
-        <w:t>, and/or classified</w:t>
-      </w:r>
-      <w:r>
-        <w:t xml:space="preserve"> environment are taken into consideration in the proposed architecture, application design, and choice of technologies.  All proposed business logic and inventory management features are, however, agnostic to said restrictions and will remain applicable to and usable within other (non-government) </w:t>
-      </w:r>
-      <w:r>
-        <w:lastRenderedPageBreak/>
-        <w:t>environments.</w:t>
-      </w:r>
-      <w:r>
-        <w:t xml:space="preserve">  As such, all aspects of </w:t>
-      </w:r>
-      <w:proofErr w:type="spellStart"/>
-      <w:r>
-        <w:t>CADventory</w:t>
-      </w:r>
-      <w:proofErr w:type="spellEnd"/>
+        <w:t xml:space="preserve"> are 3D model</w:t>
+      </w:r>
+      <w:r>
+        <w:t>ers</w:t>
+      </w:r>
       <w:r>
         <w:t xml:space="preserve"> </w:t>
       </w:r>
       <w:r>
-        <w:t xml:space="preserve">software </w:t>
-      </w:r>
-      <w:r>
-        <w:t>design and development are unclassified and embrace a collaborative open source architecture approach for continued development and maintenance.</w:t>
-      </w:r>
+        <w:t xml:space="preserve">supporting </w:t>
+      </w:r>
+      <w:r>
+        <w:t>vehicle</w:t>
+      </w:r>
+      <w:r>
+        <w:t xml:space="preserve"> </w:t>
+      </w:r>
+      <w:r>
+        <w:t xml:space="preserve">studies </w:t>
+      </w:r>
+      <w:r>
+        <w:t xml:space="preserve">and other </w:t>
+      </w:r>
+      <w:r>
+        <w:t xml:space="preserve">modeling, simulation, and </w:t>
+      </w:r>
+      <w:r>
+        <w:t>analysis context</w:t>
+      </w:r>
+      <w:r>
+        <w:t>s</w:t>
+      </w:r>
+      <w:r>
+        <w:t>.  Secondary users include respective project managers, team leaders, engineers, and analysts that interface with 3D modeling teams.</w:t>
+      </w:r>
+    </w:p>
+    <w:p>
+      <w:r>
+        <w:t xml:space="preserve">As the </w:t>
+      </w:r>
+      <w:r>
+        <w:t xml:space="preserve">principal target domain is 3D </w:t>
+      </w:r>
+      <w:r>
+        <w:t xml:space="preserve">CAD solid </w:t>
+      </w:r>
+      <w:r>
+        <w:t>modeling for scientific analyses</w:t>
+      </w:r>
+      <w:r>
+        <w:t xml:space="preserve"> and government use, t</w:t>
+      </w:r>
+      <w:r>
+        <w:t xml:space="preserve">he tool will need to incorporate appropriate business logic behaviors specific to government, scientific research, and analysis needs. </w:t>
+      </w:r>
+      <w:r>
+        <w:t xml:space="preserve"> This means identifying unique application development restrictions and requirements, as well as policy and regulatory mandates.</w:t>
+      </w:r>
+    </w:p>
+    <w:p>
       <w:r>
         <w:br w:type="page"/>
       </w:r>
@@ -2818,7 +3405,7 @@
           <w:szCs w:val="28"/>
         </w:rPr>
       </w:pPr>
-      <w:bookmarkStart w:id="5" w:name="_Toc156816681"/>
+      <w:bookmarkStart w:id="7" w:name="_Toc175931320"/>
       <w:r>
         <w:rPr>
           <w:szCs w:val="28"/>
@@ -2826,11 +3413,17 @@
         <w:lastRenderedPageBreak/>
         <w:t>Introduction</w:t>
       </w:r>
-      <w:bookmarkEnd w:id="5"/>
-    </w:p>
-    <w:p>
-      <w:r>
-        <w:t>The military has developed 3D geometry models for various analyses purposes for decades (</w:t>
+      <w:bookmarkEnd w:id="7"/>
+    </w:p>
+    <w:p>
+      <w:r>
+        <w:t xml:space="preserve">The </w:t>
+      </w:r>
+      <w:r>
+        <w:t>U.S. Government</w:t>
+      </w:r>
+      <w:r>
+        <w:t xml:space="preserve"> has developed 3D geometry models for various analyses purposes for decades (</w:t>
       </w:r>
       <w:proofErr w:type="spellStart"/>
       <w:r>
@@ -2873,7 +3466,13 @@
         <w:t xml:space="preserve">.  While </w:t>
       </w:r>
       <w:r>
-        <w:t xml:space="preserve">solid modeling is not unique to military assessment, some </w:t>
+        <w:t xml:space="preserve">solid modeling is not unique to </w:t>
+      </w:r>
+      <w:r>
+        <w:t>government M&amp;S</w:t>
+      </w:r>
+      <w:r>
+        <w:t xml:space="preserve">, some </w:t>
       </w:r>
       <w:r>
         <w:t xml:space="preserve">source domains (e.g., manufacturing) and </w:t>
@@ -2882,7 +3481,10 @@
         <w:t xml:space="preserve">most </w:t>
       </w:r>
       <w:r>
-        <w:t xml:space="preserve">target domains (e.g., finite element analyses (FEA)), </w:t>
+        <w:t>analytic</w:t>
+      </w:r>
+      <w:r>
+        <w:t xml:space="preserve"> domains (e.g., finite element analyses (FEA)), </w:t>
       </w:r>
       <w:r>
         <w:t xml:space="preserve">do </w:t>
@@ -2960,12 +3562,75 @@
         <w:t>.</w:t>
       </w:r>
       <w:r>
-        <w:t xml:space="preserve">  It will be tailored to meet the unique challenges faced by defense researchers and CAD “target describers”.</w:t>
-      </w:r>
-    </w:p>
-    <w:p>
-      <w:r>
-        <w:t>While comprehensive data management is not believed to be achievable in the proposed 10-week development timeframe, the goal is a functioning prototype that demonstrates efficacy for future continued development.  It’s envisioned that future support, updates, and customization will follow in concert with the ever-changing landscape of military R&amp;D needs.</w:t>
+        <w:t xml:space="preserve">  It will be tailored to meet the unique challenges faced by </w:t>
+      </w:r>
+      <w:r>
+        <w:t xml:space="preserve">government </w:t>
+      </w:r>
+      <w:r>
+        <w:t xml:space="preserve">researchers and CAD </w:t>
+      </w:r>
+      <w:r>
+        <w:t>modelers</w:t>
+      </w:r>
+      <w:r>
+        <w:t>.</w:t>
+      </w:r>
+    </w:p>
+    <w:p>
+      <w:r>
+        <w:t xml:space="preserve">The proposed </w:t>
+      </w:r>
+      <w:r>
+        <w:t xml:space="preserve">government </w:t>
+      </w:r>
+      <w:r>
+        <w:t xml:space="preserve">deployment environment for </w:t>
+      </w:r>
+      <w:proofErr w:type="spellStart"/>
+      <w:r>
+        <w:t>CADventory</w:t>
+      </w:r>
+      <w:proofErr w:type="spellEnd"/>
+      <w:r>
+        <w:t xml:space="preserve"> includes both unclassified and classified use.  The technical implications of running in a non-networked, air-gapped, and/or classified environment are taken into consideration in the proposed architecture, application design, and choice of technologies.  All proposed business logic and inventory management features are, however, agnostic to said restrictions and will remain applicable to and usable within other (non-government) environments.  As such, all aspects of </w:t>
+      </w:r>
+      <w:proofErr w:type="spellStart"/>
+      <w:r>
+        <w:t>CADventory</w:t>
+      </w:r>
+      <w:proofErr w:type="spellEnd"/>
+      <w:r>
+        <w:t xml:space="preserve"> software design and development are unclassified and embrace a collaborative open source architecture approach for continued development and maintenance.</w:t>
+      </w:r>
+    </w:p>
+    <w:p>
+      <w:r>
+        <w:t xml:space="preserve">While comprehensive data management is not believed to be achievable in </w:t>
+      </w:r>
+      <w:r>
+        <w:t>less than a year</w:t>
+      </w:r>
+      <w:r>
+        <w:t xml:space="preserve"> development timeframe, the goal is a functioning </w:t>
+      </w:r>
+      <w:r>
+        <w:t>application</w:t>
+      </w:r>
+      <w:r>
+        <w:t xml:space="preserve"> that demonstrates efficacy </w:t>
+      </w:r>
+      <w:r>
+        <w:t xml:space="preserve">and enables </w:t>
+      </w:r>
+      <w:r>
+        <w:t xml:space="preserve">future continued development.  It’s envisioned that future support, updates, and customization will follow in concert with the ever-changing landscape of </w:t>
+      </w:r>
+      <w:r>
+        <w:t>3D data management</w:t>
+      </w:r>
+      <w:r>
+        <w:t xml:space="preserve"> needs.</w:t>
       </w:r>
     </w:p>
     <w:p>
@@ -2977,7 +3642,7 @@
       <w:pPr>
         <w:pStyle w:val="Heading1"/>
       </w:pPr>
-      <w:bookmarkStart w:id="6" w:name="_Toc156816682"/>
+      <w:bookmarkStart w:id="8" w:name="_Toc175931321"/>
       <w:r>
         <w:rPr>
           <w:rStyle w:val="Emphasis"/>
@@ -2988,7 +3653,7 @@
       <w:r>
         <w:t xml:space="preserve"> Description</w:t>
       </w:r>
-      <w:bookmarkEnd w:id="6"/>
+      <w:bookmarkEnd w:id="8"/>
     </w:p>
     <w:p>
       <w:pPr>
@@ -2998,7 +3663,8 @@
           <w:rStyle w:val="Emphasis"/>
         </w:rPr>
       </w:pPr>
-      <w:bookmarkStart w:id="7" w:name="_Toc156816683"/>
+      <w:bookmarkStart w:id="9" w:name="_Toc156816683"/>
+      <w:bookmarkStart w:id="10" w:name="_Toc175931322"/>
       <w:proofErr w:type="spellStart"/>
       <w:r>
         <w:rPr>
@@ -3013,7 +3679,8 @@
         </w:rPr>
         <w:t xml:space="preserve"> is a 3D CAD file, categorical tagging, and associated metadata inventory management system.</w:t>
       </w:r>
-      <w:bookmarkEnd w:id="7"/>
+      <w:bookmarkEnd w:id="9"/>
+      <w:bookmarkEnd w:id="10"/>
     </w:p>
     <w:p>
       <w:proofErr w:type="spellStart"/>
@@ -3068,11 +3735,11 @@
       <w:pPr>
         <w:pStyle w:val="Heading2"/>
       </w:pPr>
-      <w:bookmarkStart w:id="8" w:name="_Toc156816684"/>
+      <w:bookmarkStart w:id="11" w:name="_Toc175931323"/>
       <w:r>
         <w:t>Core functionalities and features</w:t>
       </w:r>
-      <w:bookmarkEnd w:id="8"/>
+      <w:bookmarkEnd w:id="11"/>
     </w:p>
     <w:p>
       <w:pPr>
@@ -3393,7 +4060,7 @@
           <w:szCs w:val="28"/>
         </w:rPr>
       </w:pPr>
-      <w:bookmarkStart w:id="9" w:name="_Toc156816685"/>
+      <w:bookmarkStart w:id="12" w:name="_Toc175931324"/>
       <w:r>
         <w:rPr>
           <w:rStyle w:val="Emphasis"/>
@@ -3407,7 +4074,7 @@
         </w:rPr>
         <w:t>Analysis</w:t>
       </w:r>
-      <w:bookmarkEnd w:id="9"/>
+      <w:bookmarkEnd w:id="12"/>
     </w:p>
     <w:p>
       <w:r>
@@ -3461,11 +4128,11 @@
       <w:pPr>
         <w:pStyle w:val="Heading2"/>
       </w:pPr>
-      <w:bookmarkStart w:id="10" w:name="_Toc156816686"/>
+      <w:bookmarkStart w:id="13" w:name="_Toc175931325"/>
       <w:r>
         <w:t>Primary Target Audience</w:t>
       </w:r>
-      <w:bookmarkEnd w:id="10"/>
+      <w:bookmarkEnd w:id="13"/>
     </w:p>
     <w:p>
       <w:r>
@@ -3489,7 +4156,13 @@
     </w:p>
     <w:p>
       <w:r>
-        <w:t xml:space="preserve">Given the military domain, maintaining accuracy and fidelity are of paramount importance.  Also significant are data security requirements, which are to be satisfied by existing IT infrastructure restrictions and policies which place intrinsic technical limitations on application architecture and behavior.  For example, it is extremely complicated from a policy perspective to set up web server </w:t>
+        <w:t xml:space="preserve">Given the </w:t>
+      </w:r>
+      <w:r>
+        <w:t>government</w:t>
+      </w:r>
+      <w:r>
+        <w:t xml:space="preserve"> domain, maintaining accuracy and fidelity are of paramount importance.  Also significant are data security requirements, which are to be satisfied by existing IT infrastructure restrictions and policies which place intrinsic technical limitations on application architecture and behavior.  For example, it is extremely complicated from a policy perspective to set up web server </w:t>
       </w:r>
       <w:r>
         <w:lastRenderedPageBreak/>
@@ -3500,11 +4173,11 @@
       <w:pPr>
         <w:pStyle w:val="Heading2"/>
       </w:pPr>
-      <w:bookmarkStart w:id="11" w:name="_Toc156816687"/>
+      <w:bookmarkStart w:id="14" w:name="_Toc175931326"/>
       <w:r>
         <w:t>Secondary Target Audience</w:t>
       </w:r>
-      <w:bookmarkEnd w:id="11"/>
+      <w:bookmarkEnd w:id="14"/>
     </w:p>
     <w:p>
       <w:r>
@@ -3531,15 +4204,21 @@
       <w:pPr>
         <w:pStyle w:val="Heading2"/>
       </w:pPr>
-      <w:bookmarkStart w:id="12" w:name="_Toc156816688"/>
+      <w:bookmarkStart w:id="15" w:name="_Toc175931327"/>
       <w:r>
         <w:t>Tertiary Stakeholders</w:t>
       </w:r>
-      <w:bookmarkEnd w:id="12"/>
-    </w:p>
-    <w:p>
-      <w:r>
-        <w:t>Given the professional and military development environment, other noteworthy stakeholders including IT support staff that will be concerned with IT infrastructure implications, to include but not limited to filesystem utilization, taxing of server CPU resources, and any added maintenance implications.</w:t>
+      <w:bookmarkEnd w:id="15"/>
+    </w:p>
+    <w:p>
+      <w:r>
+        <w:t xml:space="preserve">Given the professional and </w:t>
+      </w:r>
+      <w:r>
+        <w:t>government</w:t>
+      </w:r>
+      <w:r>
+        <w:t xml:space="preserve"> development environment, other noteworthy stakeholders including IT support staff that will be concerned with IT infrastructure implications, to include but not limited to filesystem utilization, taxing of server CPU resources, and any added maintenance implications.</w:t>
       </w:r>
     </w:p>
     <w:p>
@@ -3669,7 +4348,7 @@
           <w:szCs w:val="28"/>
         </w:rPr>
       </w:pPr>
-      <w:bookmarkStart w:id="13" w:name="_Toc156816689"/>
+      <w:bookmarkStart w:id="16" w:name="_Toc175931328"/>
       <w:r>
         <w:rPr>
           <w:rStyle w:val="Emphasis"/>
@@ -3681,7 +4360,7 @@
       <w:r>
         <w:t>Analysis</w:t>
       </w:r>
-      <w:bookmarkEnd w:id="13"/>
+      <w:bookmarkEnd w:id="16"/>
     </w:p>
     <w:p>
       <w:r>
@@ -3703,63 +4382,94 @@
       <w:pPr>
         <w:pStyle w:val="Heading2"/>
       </w:pPr>
-      <w:bookmarkStart w:id="14" w:name="_Toc156816690"/>
+      <w:bookmarkStart w:id="17" w:name="_Toc175931329"/>
       <w:r>
         <w:t>Resiliency to Market</w:t>
       </w:r>
       <w:r>
         <w:t xml:space="preserve"> Changes</w:t>
       </w:r>
-      <w:bookmarkEnd w:id="14"/>
-    </w:p>
-    <w:p>
-      <w:r>
-        <w:t xml:space="preserve">The military analysis domain has been around for more than 50 years, surviving many dominant CAD and PDM systems that ultimately failed or were overcome by a competitor.  Over decades, there have been numerous CAD industry leaders bought out or killed by competition or other market forces.  As such, it’s in the U.S. </w:t>
+      <w:bookmarkEnd w:id="17"/>
+    </w:p>
+    <w:p>
+      <w:r>
+        <w:t xml:space="preserve">The </w:t>
+      </w:r>
+      <w:r>
+        <w:t>government M&amp;S</w:t>
+      </w:r>
+      <w:r>
+        <w:t xml:space="preserve"> analysis domain has been around for more than 50 years, surviving many dominant CAD and PDM systems that ultimately failed or were overcome by a competitor.  Over decades, there have been numerous CAD industry leaders bought out or killed by competition or other market forces.  As such, it’s in the U.S. Government’s long-term interest from a risk-management perspective to remain agnostic and resilient to changes in market dominance.  </w:t>
+      </w:r>
+      <w:r>
+        <w:lastRenderedPageBreak/>
+        <w:t xml:space="preserve">Development of </w:t>
       </w:r>
       <w:proofErr w:type="spellStart"/>
       <w:r>
-        <w:t>Governement’s</w:t>
+        <w:t>CADventory</w:t>
       </w:r>
       <w:proofErr w:type="spellEnd"/>
       <w:r>
-        <w:t xml:space="preserve"> long-term interest from a risk-management perspective to remain agnostic and resilient to changes in market dominance.  Development of </w:t>
+        <w:t xml:space="preserve"> satisfies a need for independence by providing a solution that can be continuously developed, maintained, and customized as needed.  This of course comes with costs, but this cost has been demonstrably proved beneficial by the 40+ year old development of BRL-CAD, an open source solid modeling system customized for </w:t>
+      </w:r>
+      <w:r>
+        <w:t>government</w:t>
+      </w:r>
+      <w:r>
+        <w:t xml:space="preserve"> needs in order to remain resilient to</w:t>
+      </w:r>
+      <w:r>
+        <w:t xml:space="preserve"> </w:t>
+      </w:r>
+      <w:r>
+        <w:t>industry change</w:t>
+      </w:r>
+      <w:r>
+        <w:t>s</w:t>
+      </w:r>
+      <w:r>
+        <w:t xml:space="preserve">.  </w:t>
       </w:r>
       <w:proofErr w:type="spellStart"/>
       <w:r>
-        <w:lastRenderedPageBreak/>
         <w:t>CADventory</w:t>
       </w:r>
       <w:proofErr w:type="spellEnd"/>
       <w:r>
-        <w:t xml:space="preserve"> satisfies a need for independence by providing a solution that can be continuously developed, maintained, and customized as needed.  This of course comes with costs, but this cost has been demonstrably proved beneficial by the 40+ year old development of BRL-CAD, an open source solid modeling system customized for military CAD needs in order to remain resilient to CAD industry change.  </w:t>
-      </w:r>
+        <w:t xml:space="preserve">, with its specialized focus on 3D geometry management and integration in adherence with </w:t>
+      </w:r>
+      <w:r>
+        <w:t>government</w:t>
+      </w:r>
+      <w:r>
+        <w:t xml:space="preserve"> standards, will continue to fill a unique niche in a similar manner.</w:t>
+      </w:r>
+    </w:p>
+    <w:p>
+      <w:pPr>
+        <w:pStyle w:val="Heading2"/>
+      </w:pPr>
+      <w:bookmarkStart w:id="18" w:name="_Toc175931330"/>
+      <w:r>
+        <w:t>Positioning STrategy</w:t>
+      </w:r>
+      <w:bookmarkEnd w:id="18"/>
+    </w:p>
+    <w:p>
       <w:proofErr w:type="spellStart"/>
       <w:r>
-        <w:t>CADventory</w:t>
+        <w:t>CADventory’s</w:t>
       </w:r>
       <w:proofErr w:type="spellEnd"/>
       <w:r>
-        <w:t>, with its specialized focus on 3D geometry management and integration in adherence with federal/military standards, will continue to fill a unique niche in a similar manner.</w:t>
-      </w:r>
-    </w:p>
-    <w:p>
-      <w:pPr>
-        <w:pStyle w:val="Heading2"/>
-      </w:pPr>
-      <w:bookmarkStart w:id="15" w:name="_Toc156816691"/>
-      <w:r>
-        <w:t>Positioning STrategy</w:t>
-      </w:r>
-      <w:bookmarkEnd w:id="15"/>
-    </w:p>
-    <w:p>
-      <w:proofErr w:type="spellStart"/>
-      <w:r>
-        <w:t>CADventory’s</w:t>
-      </w:r>
-      <w:proofErr w:type="spellEnd"/>
-      <w:r>
-        <w:t xml:space="preserve"> unique selling proposition (USP) lies in its ability manage large collections of 3D models at a high filesystem level, with a user-friendly interface that integrates well for managing existing CAD model repository data, and all while adhering to stringent IT infrastructure restrictions.  With the primary target audience being current professionals working in a military analysis context, the needs of an audience with niche requirements will be met better than existing commercial solutions that target broader industry needs.</w:t>
+        <w:t xml:space="preserve"> unique selling proposition (USP) lies in its ability manage large collections of 3D models at a high filesystem level, with a user-friendly interface that integrates well for managing existing CAD model repository data, and all while adhering to stringent IT infrastructure restrictions.  With the primary target audience being current professionals working in a</w:t>
+      </w:r>
+      <w:r>
+        <w:t xml:space="preserve"> M&amp;S </w:t>
+      </w:r>
+      <w:r>
+        <w:t>context, the needs of an audience with niche requirements will be met better than existing commercial solutions that target broader industry needs.</w:t>
       </w:r>
     </w:p>
     <w:p>
@@ -3774,7 +4484,7 @@
           <w:szCs w:val="28"/>
         </w:rPr>
       </w:pPr>
-      <w:bookmarkStart w:id="16" w:name="_Toc156816692"/>
+      <w:bookmarkStart w:id="19" w:name="_Toc175931331"/>
       <w:r>
         <w:rPr>
           <w:rStyle w:val="Emphasis"/>
@@ -3786,17 +4496,17 @@
       <w:r>
         <w:t>Specifications</w:t>
       </w:r>
-      <w:bookmarkEnd w:id="16"/>
+      <w:bookmarkEnd w:id="19"/>
     </w:p>
     <w:p>
       <w:pPr>
         <w:pStyle w:val="Heading2"/>
       </w:pPr>
-      <w:bookmarkStart w:id="17" w:name="_Toc156816693"/>
+      <w:bookmarkStart w:id="20" w:name="_Toc175931332"/>
       <w:r>
         <w:t>Hardware Requirements</w:t>
       </w:r>
-      <w:bookmarkEnd w:id="17"/>
+      <w:bookmarkEnd w:id="20"/>
     </w:p>
     <w:p>
       <w:r>
@@ -3923,6 +4633,9 @@
         <w:t xml:space="preserve"> shall work across a local network.  </w:t>
       </w:r>
       <w:r>
+        <w:t xml:space="preserve">Network file locking is not necessarily available or reliable.  </w:t>
+      </w:r>
+      <w:r>
         <w:t>Software</w:t>
       </w:r>
       <w:r>
@@ -3939,11 +4652,11 @@
       <w:pPr>
         <w:pStyle w:val="Heading2"/>
       </w:pPr>
-      <w:bookmarkStart w:id="18" w:name="_Toc156816694"/>
+      <w:bookmarkStart w:id="21" w:name="_Toc175931333"/>
       <w:r>
         <w:t>Software Requirements</w:t>
       </w:r>
-      <w:bookmarkEnd w:id="18"/>
+      <w:bookmarkEnd w:id="21"/>
     </w:p>
     <w:p>
       <w:r>
@@ -3996,14 +4709,11 @@
     </w:p>
     <w:p>
       <w:r>
+        <w:lastRenderedPageBreak/>
         <w:t xml:space="preserve">The software </w:t>
       </w:r>
       <w:r>
-        <w:t xml:space="preserve">must be implemented using a technology stack compatible with existing in use and/or compatible with current IT </w:t>
-      </w:r>
-      <w:r>
-        <w:lastRenderedPageBreak/>
-        <w:t xml:space="preserve">policy without involving special permission or exemption requests.  As such, the </w:t>
+        <w:t xml:space="preserve">must be implemented using a technology stack compatible with existing in use and/or compatible with current IT policy without involving special permission or exemption requests.  As such, the </w:t>
       </w:r>
       <w:r>
         <w:t>software</w:t>
@@ -4116,7 +4826,13 @@
     </w:p>
     <w:p>
       <w:r>
-        <w:t xml:space="preserve">The software shall recognize the availability of related CAD data including images (photography), documents (txt, pdf, and </w:t>
+        <w:t>The software shall recognize the availability of related CAD data including images (photography), documents (</w:t>
+      </w:r>
+      <w:r>
+        <w:t xml:space="preserve">minimally </w:t>
+      </w:r>
+      <w:r>
+        <w:t xml:space="preserve">txt, pdf, and </w:t>
       </w:r>
       <w:proofErr w:type="spellStart"/>
       <w:r>
@@ -4124,7 +4840,13 @@
       </w:r>
       <w:proofErr w:type="spellEnd"/>
       <w:r>
-        <w:t>), and other data files identified in phase I as critical information.</w:t>
+        <w:t xml:space="preserve">), and other data files identified as critical </w:t>
+      </w:r>
+      <w:r>
+        <w:t>types</w:t>
+      </w:r>
+      <w:r>
+        <w:t>.</w:t>
       </w:r>
     </w:p>
     <w:p>
@@ -4141,14 +4863,14 @@
       <w:pPr>
         <w:pStyle w:val="Heading2"/>
       </w:pPr>
-      <w:bookmarkStart w:id="19" w:name="_Toc156816695"/>
+      <w:bookmarkStart w:id="22" w:name="_Toc175931334"/>
       <w:r>
         <w:t xml:space="preserve">Development </w:t>
       </w:r>
       <w:r>
         <w:t>Infrastructure</w:t>
       </w:r>
-      <w:bookmarkEnd w:id="19"/>
+      <w:bookmarkEnd w:id="22"/>
     </w:p>
     <w:p>
       <w:r>
@@ -4165,7 +4887,14 @@
           <w:b/>
           <w:bCs/>
         </w:rPr>
-        <w:t>Gitlab</w:t>
+        <w:t>Git</w:t>
+      </w:r>
+      <w:r>
+        <w:rPr>
+          <w:b/>
+          <w:bCs/>
+        </w:rPr>
+        <w:t>Hub/GitLab</w:t>
       </w:r>
       <w:r>
         <w:t xml:space="preserve"> </w:t>
@@ -4221,7 +4950,7 @@
           <w:szCs w:val="28"/>
         </w:rPr>
       </w:pPr>
-      <w:bookmarkStart w:id="20" w:name="_Toc156816696"/>
+      <w:bookmarkStart w:id="23" w:name="_Toc175931335"/>
       <w:r>
         <w:rPr>
           <w:rStyle w:val="Emphasis"/>
@@ -4233,51 +4962,39 @@
       <w:r>
         <w:t>Roadmap</w:t>
       </w:r>
-      <w:bookmarkEnd w:id="20"/>
-    </w:p>
-    <w:p>
-      <w:r>
-        <w:t xml:space="preserve">With only 10 weeks to complete conceptualization, </w:t>
-      </w:r>
-      <w:r>
-        <w:t>coding</w:t>
-      </w:r>
-      <w:r>
-        <w:t xml:space="preserve">, and testing, </w:t>
-      </w:r>
-      <w:r>
-        <w:t>software</w:t>
-      </w:r>
-      <w:r>
-        <w:t xml:space="preserve"> development of </w:t>
-      </w:r>
+      <w:bookmarkEnd w:id="23"/>
+    </w:p>
+    <w:p>
       <w:proofErr w:type="spellStart"/>
       <w:r>
         <w:t>CADventory</w:t>
       </w:r>
       <w:proofErr w:type="spellEnd"/>
       <w:r>
-        <w:t xml:space="preserve"> is</w:t>
-      </w:r>
-      <w:r>
-        <w:t xml:space="preserve"> comprised of </w:t>
-      </w:r>
-      <w:r>
-        <w:t>three principle phases accordingly.</w:t>
-      </w:r>
-      <w:r>
-        <w:t xml:space="preserve">  The first phase, conceptualization, covers project setup, design, and initial architecture scaffolding over two weeks.  The second phase, coding, entails six weekly spiral sprints working towards the MVP.  The remaining third phase, testing, centers around refinement and compliance auditing for the remaining two weeks.</w:t>
+        <w:t xml:space="preserve"> </w:t>
+      </w:r>
+      <w:r>
+        <w:t>development is described by</w:t>
+      </w:r>
+      <w:r>
+        <w:t xml:space="preserve"> </w:t>
+      </w:r>
+      <w:r>
+        <w:t>three principle phases.</w:t>
+      </w:r>
+      <w:r>
+        <w:t xml:space="preserve">  The first phase, conceptualization, covers project setup, design, and initial architecture scaffolding.  The second phase, coding, entails spiral sprints working towards MVP.  The remaining third phase, testing, centers around refinement and compliance auditing.</w:t>
       </w:r>
     </w:p>
     <w:p>
       <w:pPr>
         <w:pStyle w:val="Heading2"/>
       </w:pPr>
-      <w:bookmarkStart w:id="21" w:name="_Toc156816697"/>
+      <w:bookmarkStart w:id="24" w:name="_Toc175931336"/>
       <w:r>
         <w:t>Minimum Viable Product (MVP)</w:t>
       </w:r>
-      <w:bookmarkEnd w:id="21"/>
+      <w:bookmarkEnd w:id="24"/>
     </w:p>
     <w:p>
       <w:r>
@@ -4402,7 +5119,13 @@
         <w:t>Primary t</w:t>
       </w:r>
       <w:r>
-        <w:t xml:space="preserve">rackable inventory items relevant for this military analysis market domain </w:t>
+        <w:t xml:space="preserve">rackable inventory items relevant for this </w:t>
+      </w:r>
+      <w:r>
+        <w:t xml:space="preserve">M&amp;S </w:t>
+      </w:r>
+      <w:r>
+        <w:t xml:space="preserve">analysis market domain </w:t>
       </w:r>
       <w:r>
         <w:t xml:space="preserve">and MVP development </w:t>
@@ -4479,7 +5202,6 @@
         <w:rPr>
           <w:lang w:val="es-ES"/>
         </w:rPr>
-        <w:lastRenderedPageBreak/>
         <w:t>Model</w:t>
       </w:r>
       <w:proofErr w:type="spellEnd"/>
@@ -4535,6 +5257,7 @@
         </w:rPr>
       </w:pPr>
       <w:r>
+        <w:lastRenderedPageBreak/>
         <w:t>Model “type” (e.g., wheeled)</w:t>
       </w:r>
     </w:p>
@@ -4976,6 +5699,9 @@
       </w:r>
     </w:p>
     <w:p>
+      <w:r>
+        <w:t xml:space="preserve">Without the ability to revert changes, </w:t>
+      </w:r>
       <w:proofErr w:type="spellStart"/>
       <w:r>
         <w:t>CAD</w:t>
@@ -5071,710 +5797,6 @@
       <w:r>
         <w:t xml:space="preserve"> should provide administrative functions for backing up cached inventory information and checking the integrity of existing inventory data.</w:t>
       </w:r>
-    </w:p>
-    <w:p>
-      <w:pPr>
-        <w:pStyle w:val="Heading2"/>
-      </w:pPr>
-      <w:bookmarkStart w:id="22" w:name="_Toc156816698"/>
-      <w:r>
-        <w:lastRenderedPageBreak/>
-        <w:t>Timeline</w:t>
-      </w:r>
-      <w:bookmarkEnd w:id="22"/>
-    </w:p>
-    <w:tbl>
-      <w:tblPr>
-        <w:tblStyle w:val="GridTable4"/>
-        <w:tblW w:w="0" w:type="auto"/>
-        <w:tblLook w:val="05A0" w:firstRow="1" w:lastRow="0" w:firstColumn="1" w:lastColumn="1" w:noHBand="0" w:noVBand="1"/>
-      </w:tblPr>
-      <w:tblGrid>
-        <w:gridCol w:w="3016"/>
-        <w:gridCol w:w="967"/>
-        <w:gridCol w:w="2942"/>
-        <w:gridCol w:w="1705"/>
-      </w:tblGrid>
-      <w:tr>
-        <w:trPr>
-          <w:cnfStyle w:val="100000000000" w:firstRow="1" w:lastRow="0" w:firstColumn="0" w:lastColumn="0" w:oddVBand="0" w:evenVBand="0" w:oddHBand="0" w:evenHBand="0" w:firstRowFirstColumn="0" w:firstRowLastColumn="0" w:lastRowFirstColumn="0" w:lastRowLastColumn="0"/>
-        </w:trPr>
-        <w:tc>
-          <w:tcPr>
-            <w:cnfStyle w:val="001000000000" w:firstRow="0" w:lastRow="0" w:firstColumn="1" w:lastColumn="0" w:oddVBand="0" w:evenVBand="0" w:oddHBand="0" w:evenHBand="0" w:firstRowFirstColumn="0" w:firstRowLastColumn="0" w:lastRowFirstColumn="0" w:lastRowLastColumn="0"/>
-            <w:tcW w:w="3016" w:type="dxa"/>
-          </w:tcPr>
-          <w:p/>
-        </w:tc>
-        <w:tc>
-          <w:tcPr>
-            <w:tcW w:w="967" w:type="dxa"/>
-          </w:tcPr>
-          <w:p>
-            <w:pPr>
-              <w:jc w:val="center"/>
-              <w:cnfStyle w:val="100000000000" w:firstRow="1" w:lastRow="0" w:firstColumn="0" w:lastColumn="0" w:oddVBand="0" w:evenVBand="0" w:oddHBand="0" w:evenHBand="0" w:firstRowFirstColumn="0" w:firstRowLastColumn="0" w:lastRowFirstColumn="0" w:lastRowLastColumn="0"/>
-            </w:pPr>
-            <w:r>
-              <w:t>Week</w:t>
-            </w:r>
-          </w:p>
-        </w:tc>
-        <w:tc>
-          <w:tcPr>
-            <w:tcW w:w="2942" w:type="dxa"/>
-          </w:tcPr>
-          <w:p>
-            <w:pPr>
-              <w:jc w:val="center"/>
-              <w:cnfStyle w:val="100000000000" w:firstRow="1" w:lastRow="0" w:firstColumn="0" w:lastColumn="0" w:oddVBand="0" w:evenVBand="0" w:oddHBand="0" w:evenHBand="0" w:firstRowFirstColumn="0" w:firstRowLastColumn="0" w:lastRowFirstColumn="0" w:lastRowLastColumn="0"/>
-            </w:pPr>
-            <w:r>
-              <w:t>Goal</w:t>
-            </w:r>
-          </w:p>
-        </w:tc>
-        <w:tc>
-          <w:tcPr>
-            <w:cnfStyle w:val="000100000000" w:firstRow="0" w:lastRow="0" w:firstColumn="0" w:lastColumn="1" w:oddVBand="0" w:evenVBand="0" w:oddHBand="0" w:evenHBand="0" w:firstRowFirstColumn="0" w:firstRowLastColumn="0" w:lastRowFirstColumn="0" w:lastRowLastColumn="0"/>
-            <w:tcW w:w="1705" w:type="dxa"/>
-          </w:tcPr>
-          <w:p>
-            <w:pPr>
-              <w:jc w:val="center"/>
-            </w:pPr>
-            <w:r>
-              <w:t>Milestone</w:t>
-            </w:r>
-          </w:p>
-        </w:tc>
-      </w:tr>
-      <w:tr>
-        <w:trPr>
-          <w:cnfStyle w:val="000000100000" w:firstRow="0" w:lastRow="0" w:firstColumn="0" w:lastColumn="0" w:oddVBand="0" w:evenVBand="0" w:oddHBand="1" w:evenHBand="0" w:firstRowFirstColumn="0" w:firstRowLastColumn="0" w:lastRowFirstColumn="0" w:lastRowLastColumn="0"/>
-        </w:trPr>
-        <w:tc>
-          <w:tcPr>
-            <w:cnfStyle w:val="001000000000" w:firstRow="0" w:lastRow="0" w:firstColumn="1" w:lastColumn="0" w:oddVBand="0" w:evenVBand="0" w:oddHBand="0" w:evenHBand="0" w:firstRowFirstColumn="0" w:firstRowLastColumn="0" w:lastRowFirstColumn="0" w:lastRowLastColumn="0"/>
-            <w:tcW w:w="3016" w:type="dxa"/>
-            <w:vMerge w:val="restart"/>
-            <w:shd w:val="clear" w:color="auto" w:fill="FDDDDC" w:themeFill="accent1" w:themeFillTint="33"/>
-          </w:tcPr>
-          <w:p>
-            <w:pPr>
-              <w:bidi/>
-            </w:pPr>
-            <w:r>
-              <w:t xml:space="preserve">Phase </w:t>
-            </w:r>
-            <w:r>
-              <w:t>1: Conceptualization</w:t>
-            </w:r>
-          </w:p>
-        </w:tc>
-        <w:tc>
-          <w:tcPr>
-            <w:tcW w:w="967" w:type="dxa"/>
-          </w:tcPr>
-          <w:p>
-            <w:pPr>
-              <w:jc w:val="center"/>
-              <w:cnfStyle w:val="000000100000" w:firstRow="0" w:lastRow="0" w:firstColumn="0" w:lastColumn="0" w:oddVBand="0" w:evenVBand="0" w:oddHBand="1" w:evenHBand="0" w:firstRowFirstColumn="0" w:firstRowLastColumn="0" w:lastRowFirstColumn="0" w:lastRowLastColumn="0"/>
-            </w:pPr>
-            <w:r>
-              <w:t>1</w:t>
-            </w:r>
-          </w:p>
-        </w:tc>
-        <w:tc>
-          <w:tcPr>
-            <w:tcW w:w="2942" w:type="dxa"/>
-          </w:tcPr>
-          <w:p>
-            <w:pPr>
-              <w:cnfStyle w:val="000000100000" w:firstRow="0" w:lastRow="0" w:firstColumn="0" w:lastColumn="0" w:oddVBand="0" w:evenVBand="0" w:oddHBand="1" w:evenHBand="0" w:firstRowFirstColumn="0" w:firstRowLastColumn="0" w:lastRowFirstColumn="0" w:lastRowLastColumn="0"/>
-            </w:pPr>
-            <w:r>
-              <w:t xml:space="preserve">Architecture </w:t>
-            </w:r>
-            <w:r>
-              <w:t>review</w:t>
-            </w:r>
-            <w:r>
-              <w:t xml:space="preserve">, </w:t>
-            </w:r>
-            <w:r>
-              <w:t>Dev log</w:t>
-            </w:r>
-            <w:r>
-              <w:t xml:space="preserve"> setup, </w:t>
-            </w:r>
-            <w:r>
-              <w:t>Automated b</w:t>
-            </w:r>
-            <w:r>
-              <w:t>ackups</w:t>
-            </w:r>
-          </w:p>
-        </w:tc>
-        <w:tc>
-          <w:tcPr>
-            <w:cnfStyle w:val="000100000000" w:firstRow="0" w:lastRow="0" w:firstColumn="0" w:lastColumn="1" w:oddVBand="0" w:evenVBand="0" w:oddHBand="0" w:evenHBand="0" w:firstRowFirstColumn="0" w:firstRowLastColumn="0" w:lastRowFirstColumn="0" w:lastRowLastColumn="0"/>
-            <w:tcW w:w="1705" w:type="dxa"/>
-          </w:tcPr>
-          <w:p>
-            <w:r>
-              <w:t>Software</w:t>
-            </w:r>
-            <w:r>
-              <w:t xml:space="preserve"> Overview Doc</w:t>
-            </w:r>
-          </w:p>
-        </w:tc>
-      </w:tr>
-      <w:tr>
-        <w:tc>
-          <w:tcPr>
-            <w:cnfStyle w:val="001000000000" w:firstRow="0" w:lastRow="0" w:firstColumn="1" w:lastColumn="0" w:oddVBand="0" w:evenVBand="0" w:oddHBand="0" w:evenHBand="0" w:firstRowFirstColumn="0" w:firstRowLastColumn="0" w:lastRowFirstColumn="0" w:lastRowLastColumn="0"/>
-            <w:tcW w:w="3016" w:type="dxa"/>
-            <w:vMerge/>
-            <w:shd w:val="clear" w:color="auto" w:fill="FDDDDC" w:themeFill="accent1" w:themeFillTint="33"/>
-          </w:tcPr>
-          <w:p>
-            <w:pPr>
-              <w:bidi/>
-            </w:pPr>
-          </w:p>
-        </w:tc>
-        <w:tc>
-          <w:tcPr>
-            <w:tcW w:w="967" w:type="dxa"/>
-          </w:tcPr>
-          <w:p>
-            <w:pPr>
-              <w:jc w:val="center"/>
-              <w:cnfStyle w:val="000000000000" w:firstRow="0" w:lastRow="0" w:firstColumn="0" w:lastColumn="0" w:oddVBand="0" w:evenVBand="0" w:oddHBand="0" w:evenHBand="0" w:firstRowFirstColumn="0" w:firstRowLastColumn="0" w:lastRowFirstColumn="0" w:lastRowLastColumn="0"/>
-            </w:pPr>
-            <w:r>
-              <w:t>2</w:t>
-            </w:r>
-          </w:p>
-        </w:tc>
-        <w:tc>
-          <w:tcPr>
-            <w:tcW w:w="2942" w:type="dxa"/>
-          </w:tcPr>
-          <w:p>
-            <w:pPr>
-              <w:cnfStyle w:val="000000000000" w:firstRow="0" w:lastRow="0" w:firstColumn="0" w:lastColumn="0" w:oddVBand="0" w:evenVBand="0" w:oddHBand="0" w:evenHBand="0" w:firstRowFirstColumn="0" w:firstRowLastColumn="0" w:lastRowFirstColumn="0" w:lastRowLastColumn="0"/>
-            </w:pPr>
-            <w:r>
-              <w:t>Data management design, Metadata stor</w:t>
-            </w:r>
-            <w:r>
-              <w:t>age</w:t>
-            </w:r>
-            <w:r>
-              <w:t xml:space="preserve"> setup, Initial GUI scaffold</w:t>
-            </w:r>
-          </w:p>
-        </w:tc>
-        <w:tc>
-          <w:tcPr>
-            <w:cnfStyle w:val="000100000000" w:firstRow="0" w:lastRow="0" w:firstColumn="0" w:lastColumn="1" w:oddVBand="0" w:evenVBand="0" w:oddHBand="0" w:evenHBand="0" w:firstRowFirstColumn="0" w:firstRowLastColumn="0" w:lastRowFirstColumn="0" w:lastRowLastColumn="0"/>
-            <w:tcW w:w="1705" w:type="dxa"/>
-          </w:tcPr>
-          <w:p>
-            <w:r>
-              <w:t>Empty GUI Display w/ CI</w:t>
-            </w:r>
-          </w:p>
-        </w:tc>
-      </w:tr>
-      <w:tr>
-        <w:trPr>
-          <w:cnfStyle w:val="000000100000" w:firstRow="0" w:lastRow="0" w:firstColumn="0" w:lastColumn="0" w:oddVBand="0" w:evenVBand="0" w:oddHBand="1" w:evenHBand="0" w:firstRowFirstColumn="0" w:firstRowLastColumn="0" w:lastRowFirstColumn="0" w:lastRowLastColumn="0"/>
-        </w:trPr>
-        <w:tc>
-          <w:tcPr>
-            <w:cnfStyle w:val="001000000000" w:firstRow="0" w:lastRow="0" w:firstColumn="1" w:lastColumn="0" w:oddVBand="0" w:evenVBand="0" w:oddHBand="0" w:evenHBand="0" w:firstRowFirstColumn="0" w:firstRowLastColumn="0" w:lastRowFirstColumn="0" w:lastRowLastColumn="0"/>
-            <w:tcW w:w="3016" w:type="dxa"/>
-            <w:vMerge w:val="restart"/>
-            <w:shd w:val="clear" w:color="auto" w:fill="E3F1E1" w:themeFill="accent4" w:themeFillTint="33"/>
-          </w:tcPr>
-          <w:p>
-            <w:pPr>
-              <w:bidi/>
-            </w:pPr>
-            <w:r>
-              <w:t xml:space="preserve">Phase </w:t>
-            </w:r>
-            <w:r>
-              <w:rPr>
-                <w:shd w:val="clear" w:color="auto" w:fill="E3F1E1" w:themeFill="accent4" w:themeFillTint="33"/>
-              </w:rPr>
-              <w:t>2</w:t>
-            </w:r>
-            <w:r>
-              <w:t xml:space="preserve">: </w:t>
-            </w:r>
-            <w:r>
-              <w:br/>
-            </w:r>
-            <w:r>
-              <w:t>Coding Sprints</w:t>
-            </w:r>
-          </w:p>
-        </w:tc>
-        <w:tc>
-          <w:tcPr>
-            <w:tcW w:w="967" w:type="dxa"/>
-          </w:tcPr>
-          <w:p>
-            <w:pPr>
-              <w:jc w:val="center"/>
-              <w:cnfStyle w:val="000000100000" w:firstRow="0" w:lastRow="0" w:firstColumn="0" w:lastColumn="0" w:oddVBand="0" w:evenVBand="0" w:oddHBand="1" w:evenHBand="0" w:firstRowFirstColumn="0" w:firstRowLastColumn="0" w:lastRowFirstColumn="0" w:lastRowLastColumn="0"/>
-            </w:pPr>
-            <w:r>
-              <w:t>3</w:t>
-            </w:r>
-          </w:p>
-        </w:tc>
-        <w:tc>
-          <w:tcPr>
-            <w:tcW w:w="2942" w:type="dxa"/>
-          </w:tcPr>
-          <w:p>
-            <w:pPr>
-              <w:cnfStyle w:val="000000100000" w:firstRow="0" w:lastRow="0" w:firstColumn="0" w:lastColumn="0" w:oddVBand="0" w:evenVBand="0" w:oddHBand="1" w:evenHBand="0" w:firstRowFirstColumn="0" w:firstRowLastColumn="0" w:lastRowFirstColumn="0" w:lastRowLastColumn="0"/>
-            </w:pPr>
-            <w:r>
-              <w:t xml:space="preserve">CRUD interface for </w:t>
-            </w:r>
-            <w:r>
-              <w:t xml:space="preserve">indexing </w:t>
-            </w:r>
-            <w:r>
-              <w:t>CAD vehicle model folders</w:t>
-            </w:r>
-          </w:p>
-        </w:tc>
-        <w:tc>
-          <w:tcPr>
-            <w:cnfStyle w:val="000100000000" w:firstRow="0" w:lastRow="0" w:firstColumn="0" w:lastColumn="1" w:oddVBand="0" w:evenVBand="0" w:oddHBand="0" w:evenHBand="0" w:firstRowFirstColumn="0" w:firstRowLastColumn="0" w:lastRowFirstColumn="0" w:lastRowLastColumn="0"/>
-            <w:tcW w:w="1705" w:type="dxa"/>
-          </w:tcPr>
-          <w:p/>
-        </w:tc>
-      </w:tr>
-      <w:tr>
-        <w:tc>
-          <w:tcPr>
-            <w:cnfStyle w:val="001000000000" w:firstRow="0" w:lastRow="0" w:firstColumn="1" w:lastColumn="0" w:oddVBand="0" w:evenVBand="0" w:oddHBand="0" w:evenHBand="0" w:firstRowFirstColumn="0" w:firstRowLastColumn="0" w:lastRowFirstColumn="0" w:lastRowLastColumn="0"/>
-            <w:tcW w:w="3016" w:type="dxa"/>
-            <w:vMerge/>
-            <w:shd w:val="clear" w:color="auto" w:fill="E3F1E1" w:themeFill="accent4" w:themeFillTint="33"/>
-          </w:tcPr>
-          <w:p>
-            <w:pPr>
-              <w:bidi/>
-            </w:pPr>
-          </w:p>
-        </w:tc>
-        <w:tc>
-          <w:tcPr>
-            <w:tcW w:w="967" w:type="dxa"/>
-          </w:tcPr>
-          <w:p>
-            <w:pPr>
-              <w:jc w:val="center"/>
-              <w:cnfStyle w:val="000000000000" w:firstRow="0" w:lastRow="0" w:firstColumn="0" w:lastColumn="0" w:oddVBand="0" w:evenVBand="0" w:oddHBand="0" w:evenHBand="0" w:firstRowFirstColumn="0" w:firstRowLastColumn="0" w:lastRowFirstColumn="0" w:lastRowLastColumn="0"/>
-            </w:pPr>
-            <w:r>
-              <w:t>4</w:t>
-            </w:r>
-          </w:p>
-        </w:tc>
-        <w:tc>
-          <w:tcPr>
-            <w:tcW w:w="2942" w:type="dxa"/>
-          </w:tcPr>
-          <w:p>
-            <w:pPr>
-              <w:cnfStyle w:val="000000000000" w:firstRow="0" w:lastRow="0" w:firstColumn="0" w:lastColumn="0" w:oddVBand="0" w:evenVBand="0" w:oddHBand="0" w:evenHBand="0" w:firstRowFirstColumn="0" w:firstRowLastColumn="0" w:lastRowFirstColumn="0" w:lastRowLastColumn="0"/>
-            </w:pPr>
-            <w:r>
-              <w:t>P</w:t>
-            </w:r>
-            <w:r>
-              <w:t xml:space="preserve">resentation of CAD </w:t>
-            </w:r>
-            <w:r>
-              <w:t xml:space="preserve">inventory </w:t>
-            </w:r>
-            <w:r>
-              <w:t>data</w:t>
-            </w:r>
-            <w:r>
-              <w:t xml:space="preserve"> items</w:t>
-            </w:r>
-          </w:p>
-        </w:tc>
-        <w:tc>
-          <w:tcPr>
-            <w:cnfStyle w:val="000100000000" w:firstRow="0" w:lastRow="0" w:firstColumn="0" w:lastColumn="1" w:oddVBand="0" w:evenVBand="0" w:oddHBand="0" w:evenHBand="0" w:firstRowFirstColumn="0" w:firstRowLastColumn="0" w:lastRowFirstColumn="0" w:lastRowLastColumn="0"/>
-            <w:tcW w:w="1705" w:type="dxa"/>
-          </w:tcPr>
-          <w:p>
-            <w:r>
-              <w:t xml:space="preserve">GUI </w:t>
-            </w:r>
-            <w:r>
-              <w:t xml:space="preserve">Input &amp; Editing </w:t>
-            </w:r>
-            <w:r>
-              <w:t>Prototype</w:t>
-            </w:r>
-          </w:p>
-        </w:tc>
-      </w:tr>
-      <w:tr>
-        <w:trPr>
-          <w:cnfStyle w:val="000000100000" w:firstRow="0" w:lastRow="0" w:firstColumn="0" w:lastColumn="0" w:oddVBand="0" w:evenVBand="0" w:oddHBand="1" w:evenHBand="0" w:firstRowFirstColumn="0" w:firstRowLastColumn="0" w:lastRowFirstColumn="0" w:lastRowLastColumn="0"/>
-        </w:trPr>
-        <w:tc>
-          <w:tcPr>
-            <w:cnfStyle w:val="001000000000" w:firstRow="0" w:lastRow="0" w:firstColumn="1" w:lastColumn="0" w:oddVBand="0" w:evenVBand="0" w:oddHBand="0" w:evenHBand="0" w:firstRowFirstColumn="0" w:firstRowLastColumn="0" w:lastRowFirstColumn="0" w:lastRowLastColumn="0"/>
-            <w:tcW w:w="3016" w:type="dxa"/>
-            <w:vMerge/>
-            <w:shd w:val="clear" w:color="auto" w:fill="E3F1E1" w:themeFill="accent4" w:themeFillTint="33"/>
-          </w:tcPr>
-          <w:p>
-            <w:pPr>
-              <w:bidi/>
-            </w:pPr>
-          </w:p>
-        </w:tc>
-        <w:tc>
-          <w:tcPr>
-            <w:tcW w:w="967" w:type="dxa"/>
-          </w:tcPr>
-          <w:p>
-            <w:pPr>
-              <w:jc w:val="center"/>
-              <w:cnfStyle w:val="000000100000" w:firstRow="0" w:lastRow="0" w:firstColumn="0" w:lastColumn="0" w:oddVBand="0" w:evenVBand="0" w:oddHBand="1" w:evenHBand="0" w:firstRowFirstColumn="0" w:firstRowLastColumn="0" w:lastRowFirstColumn="0" w:lastRowLastColumn="0"/>
-            </w:pPr>
-            <w:r>
-              <w:t>5</w:t>
-            </w:r>
-          </w:p>
-        </w:tc>
-        <w:tc>
-          <w:tcPr>
-            <w:tcW w:w="2942" w:type="dxa"/>
-          </w:tcPr>
-          <w:p>
-            <w:pPr>
-              <w:cnfStyle w:val="000000100000" w:firstRow="0" w:lastRow="0" w:firstColumn="0" w:lastColumn="0" w:oddVBand="0" w:evenVBand="0" w:oddHBand="1" w:evenHBand="0" w:firstRowFirstColumn="0" w:firstRowLastColumn="0" w:lastRowFirstColumn="0" w:lastRowLastColumn="0"/>
-            </w:pPr>
-            <w:r>
-              <w:t>Automated indexing of existing data files</w:t>
-            </w:r>
-          </w:p>
-        </w:tc>
-        <w:tc>
-          <w:tcPr>
-            <w:cnfStyle w:val="000100000000" w:firstRow="0" w:lastRow="0" w:firstColumn="0" w:lastColumn="1" w:oddVBand="0" w:evenVBand="0" w:oddHBand="0" w:evenHBand="0" w:firstRowFirstColumn="0" w:firstRowLastColumn="0" w:lastRowFirstColumn="0" w:lastRowLastColumn="0"/>
-            <w:tcW w:w="1705" w:type="dxa"/>
-          </w:tcPr>
-          <w:p/>
-        </w:tc>
-      </w:tr>
-      <w:tr>
-        <w:tc>
-          <w:tcPr>
-            <w:cnfStyle w:val="001000000000" w:firstRow="0" w:lastRow="0" w:firstColumn="1" w:lastColumn="0" w:oddVBand="0" w:evenVBand="0" w:oddHBand="0" w:evenHBand="0" w:firstRowFirstColumn="0" w:firstRowLastColumn="0" w:lastRowFirstColumn="0" w:lastRowLastColumn="0"/>
-            <w:tcW w:w="3016" w:type="dxa"/>
-            <w:vMerge/>
-            <w:shd w:val="clear" w:color="auto" w:fill="E3F1E1" w:themeFill="accent4" w:themeFillTint="33"/>
-          </w:tcPr>
-          <w:p>
-            <w:pPr>
-              <w:bidi/>
-            </w:pPr>
-          </w:p>
-        </w:tc>
-        <w:tc>
-          <w:tcPr>
-            <w:tcW w:w="967" w:type="dxa"/>
-          </w:tcPr>
-          <w:p>
-            <w:pPr>
-              <w:jc w:val="center"/>
-              <w:cnfStyle w:val="000000000000" w:firstRow="0" w:lastRow="0" w:firstColumn="0" w:lastColumn="0" w:oddVBand="0" w:evenVBand="0" w:oddHBand="0" w:evenHBand="0" w:firstRowFirstColumn="0" w:firstRowLastColumn="0" w:lastRowFirstColumn="0" w:lastRowLastColumn="0"/>
-            </w:pPr>
-            <w:r>
-              <w:t>6</w:t>
-            </w:r>
-          </w:p>
-        </w:tc>
-        <w:tc>
-          <w:tcPr>
-            <w:tcW w:w="2942" w:type="dxa"/>
-          </w:tcPr>
-          <w:p>
-            <w:pPr>
-              <w:cnfStyle w:val="000000000000" w:firstRow="0" w:lastRow="0" w:firstColumn="0" w:lastColumn="0" w:oddVBand="0" w:evenVBand="0" w:oddHBand="0" w:evenHBand="0" w:firstRowFirstColumn="0" w:firstRowLastColumn="0" w:lastRowFirstColumn="0" w:lastRowLastColumn="0"/>
-            </w:pPr>
-            <w:r>
-              <w:t xml:space="preserve">Automated CAD model 1-page report generation </w:t>
-            </w:r>
-            <w:r>
-              <w:br/>
-              <w:t>(GIST integration)</w:t>
-            </w:r>
-          </w:p>
-        </w:tc>
-        <w:tc>
-          <w:tcPr>
-            <w:cnfStyle w:val="000100000000" w:firstRow="0" w:lastRow="0" w:firstColumn="0" w:lastColumn="1" w:oddVBand="0" w:evenVBand="0" w:oddHBand="0" w:evenHBand="0" w:firstRowFirstColumn="0" w:firstRowLastColumn="0" w:lastRowFirstColumn="0" w:lastRowLastColumn="0"/>
-            <w:tcW w:w="1705" w:type="dxa"/>
-          </w:tcPr>
-          <w:p/>
-        </w:tc>
-      </w:tr>
-      <w:tr>
-        <w:trPr>
-          <w:cnfStyle w:val="000000100000" w:firstRow="0" w:lastRow="0" w:firstColumn="0" w:lastColumn="0" w:oddVBand="0" w:evenVBand="0" w:oddHBand="1" w:evenHBand="0" w:firstRowFirstColumn="0" w:firstRowLastColumn="0" w:lastRowFirstColumn="0" w:lastRowLastColumn="0"/>
-        </w:trPr>
-        <w:tc>
-          <w:tcPr>
-            <w:cnfStyle w:val="001000000000" w:firstRow="0" w:lastRow="0" w:firstColumn="1" w:lastColumn="0" w:oddVBand="0" w:evenVBand="0" w:oddHBand="0" w:evenHBand="0" w:firstRowFirstColumn="0" w:firstRowLastColumn="0" w:lastRowFirstColumn="0" w:lastRowLastColumn="0"/>
-            <w:tcW w:w="3016" w:type="dxa"/>
-            <w:vMerge/>
-            <w:shd w:val="clear" w:color="auto" w:fill="E3F1E1" w:themeFill="accent4" w:themeFillTint="33"/>
-          </w:tcPr>
-          <w:p>
-            <w:pPr>
-              <w:bidi/>
-            </w:pPr>
-          </w:p>
-        </w:tc>
-        <w:tc>
-          <w:tcPr>
-            <w:tcW w:w="967" w:type="dxa"/>
-          </w:tcPr>
-          <w:p>
-            <w:pPr>
-              <w:jc w:val="center"/>
-              <w:cnfStyle w:val="000000100000" w:firstRow="0" w:lastRow="0" w:firstColumn="0" w:lastColumn="0" w:oddVBand="0" w:evenVBand="0" w:oddHBand="1" w:evenHBand="0" w:firstRowFirstColumn="0" w:firstRowLastColumn="0" w:lastRowFirstColumn="0" w:lastRowLastColumn="0"/>
-            </w:pPr>
-            <w:r>
-              <w:t>7</w:t>
-            </w:r>
-          </w:p>
-        </w:tc>
-        <w:tc>
-          <w:tcPr>
-            <w:tcW w:w="2942" w:type="dxa"/>
-          </w:tcPr>
-          <w:p>
-            <w:pPr>
-              <w:cnfStyle w:val="000000100000" w:firstRow="0" w:lastRow="0" w:firstColumn="0" w:lastColumn="0" w:oddVBand="0" w:evenVBand="0" w:oddHBand="1" w:evenHBand="0" w:firstRowFirstColumn="0" w:firstRowLastColumn="0" w:lastRowFirstColumn="0" w:lastRowLastColumn="0"/>
-            </w:pPr>
-            <w:r>
-              <w:t>Summary reporting and presentation of CAD inventory</w:t>
-            </w:r>
-          </w:p>
-        </w:tc>
-        <w:tc>
-          <w:tcPr>
-            <w:cnfStyle w:val="000100000000" w:firstRow="0" w:lastRow="0" w:firstColumn="0" w:lastColumn="1" w:oddVBand="0" w:evenVBand="0" w:oddHBand="0" w:evenHBand="0" w:firstRowFirstColumn="0" w:firstRowLastColumn="0" w:lastRowFirstColumn="0" w:lastRowLastColumn="0"/>
-            <w:tcW w:w="1705" w:type="dxa"/>
-          </w:tcPr>
-          <w:p/>
-        </w:tc>
-      </w:tr>
-      <w:tr>
-        <w:tc>
-          <w:tcPr>
-            <w:cnfStyle w:val="001000000000" w:firstRow="0" w:lastRow="0" w:firstColumn="1" w:lastColumn="0" w:oddVBand="0" w:evenVBand="0" w:oddHBand="0" w:evenHBand="0" w:firstRowFirstColumn="0" w:firstRowLastColumn="0" w:lastRowFirstColumn="0" w:lastRowLastColumn="0"/>
-            <w:tcW w:w="3016" w:type="dxa"/>
-            <w:vMerge/>
-            <w:shd w:val="clear" w:color="auto" w:fill="E3F1E1" w:themeFill="accent4" w:themeFillTint="33"/>
-          </w:tcPr>
-          <w:p>
-            <w:pPr>
-              <w:bidi/>
-            </w:pPr>
-          </w:p>
-        </w:tc>
-        <w:tc>
-          <w:tcPr>
-            <w:tcW w:w="967" w:type="dxa"/>
-          </w:tcPr>
-          <w:p>
-            <w:pPr>
-              <w:jc w:val="center"/>
-              <w:cnfStyle w:val="000000000000" w:firstRow="0" w:lastRow="0" w:firstColumn="0" w:lastColumn="0" w:oddVBand="0" w:evenVBand="0" w:oddHBand="0" w:evenHBand="0" w:firstRowFirstColumn="0" w:firstRowLastColumn="0" w:lastRowFirstColumn="0" w:lastRowLastColumn="0"/>
-            </w:pPr>
-            <w:r>
-              <w:t>8</w:t>
-            </w:r>
-          </w:p>
-        </w:tc>
-        <w:tc>
-          <w:tcPr>
-            <w:tcW w:w="2942" w:type="dxa"/>
-          </w:tcPr>
-          <w:p>
-            <w:pPr>
-              <w:cnfStyle w:val="000000000000" w:firstRow="0" w:lastRow="0" w:firstColumn="0" w:lastColumn="0" w:oddVBand="0" w:evenVBand="0" w:oddHBand="0" w:evenHBand="0" w:firstRowFirstColumn="0" w:firstRowLastColumn="0" w:lastRowFirstColumn="0" w:lastRowLastColumn="0"/>
-            </w:pPr>
-            <w:r>
-              <w:t>Portability resilience, Multiuser resilience</w:t>
-            </w:r>
-          </w:p>
-        </w:tc>
-        <w:tc>
-          <w:tcPr>
-            <w:cnfStyle w:val="000100000000" w:firstRow="0" w:lastRow="0" w:firstColumn="0" w:lastColumn="1" w:oddVBand="0" w:evenVBand="0" w:oddHBand="0" w:evenHBand="0" w:firstRowFirstColumn="0" w:firstRowLastColumn="0" w:lastRowFirstColumn="0" w:lastRowLastColumn="0"/>
-            <w:tcW w:w="1705" w:type="dxa"/>
-          </w:tcPr>
-          <w:p>
-            <w:r>
-              <w:t>MVP</w:t>
-            </w:r>
-          </w:p>
-        </w:tc>
-      </w:tr>
-      <w:tr>
-        <w:trPr>
-          <w:cnfStyle w:val="000000100000" w:firstRow="0" w:lastRow="0" w:firstColumn="0" w:lastColumn="0" w:oddVBand="0" w:evenVBand="0" w:oddHBand="1" w:evenHBand="0" w:firstRowFirstColumn="0" w:firstRowLastColumn="0" w:lastRowFirstColumn="0" w:lastRowLastColumn="0"/>
-        </w:trPr>
-        <w:tc>
-          <w:tcPr>
-            <w:cnfStyle w:val="001000000000" w:firstRow="0" w:lastRow="0" w:firstColumn="1" w:lastColumn="0" w:oddVBand="0" w:evenVBand="0" w:oddHBand="0" w:evenHBand="0" w:firstRowFirstColumn="0" w:firstRowLastColumn="0" w:lastRowFirstColumn="0" w:lastRowLastColumn="0"/>
-            <w:tcW w:w="3016" w:type="dxa"/>
-            <w:vMerge w:val="restart"/>
-            <w:shd w:val="clear" w:color="auto" w:fill="E1F3F4" w:themeFill="accent2" w:themeFillTint="33"/>
-          </w:tcPr>
-          <w:p>
-            <w:pPr>
-              <w:bidi/>
-            </w:pPr>
-            <w:r>
-              <w:rPr>
-                <w:shd w:val="clear" w:color="auto" w:fill="E1F3F4" w:themeFill="accent2" w:themeFillTint="33"/>
-              </w:rPr>
-              <w:t>Phase</w:t>
-            </w:r>
-            <w:r>
-              <w:t xml:space="preserve"> </w:t>
-            </w:r>
-            <w:r>
-              <w:t xml:space="preserve">3: </w:t>
-            </w:r>
-            <w:r>
-              <w:br/>
-            </w:r>
-            <w:r>
-              <w:t>Compliance</w:t>
-            </w:r>
-          </w:p>
-        </w:tc>
-        <w:tc>
-          <w:tcPr>
-            <w:tcW w:w="967" w:type="dxa"/>
-          </w:tcPr>
-          <w:p>
-            <w:pPr>
-              <w:jc w:val="center"/>
-              <w:cnfStyle w:val="000000100000" w:firstRow="0" w:lastRow="0" w:firstColumn="0" w:lastColumn="0" w:oddVBand="0" w:evenVBand="0" w:oddHBand="1" w:evenHBand="0" w:firstRowFirstColumn="0" w:firstRowLastColumn="0" w:lastRowFirstColumn="0" w:lastRowLastColumn="0"/>
-            </w:pPr>
-            <w:r>
-              <w:t>9</w:t>
-            </w:r>
-          </w:p>
-        </w:tc>
-        <w:tc>
-          <w:tcPr>
-            <w:tcW w:w="2942" w:type="dxa"/>
-          </w:tcPr>
-          <w:p>
-            <w:pPr>
-              <w:cnfStyle w:val="000000100000" w:firstRow="0" w:lastRow="0" w:firstColumn="0" w:lastColumn="0" w:oddVBand="0" w:evenVBand="0" w:oddHBand="1" w:evenHBand="0" w:firstRowFirstColumn="0" w:firstRowLastColumn="0" w:lastRowFirstColumn="0" w:lastRowLastColumn="0"/>
-            </w:pPr>
-            <w:r>
-              <w:t>Unit testing, performance testing, coverage testing</w:t>
-            </w:r>
-          </w:p>
-        </w:tc>
-        <w:tc>
-          <w:tcPr>
-            <w:cnfStyle w:val="000100000000" w:firstRow="0" w:lastRow="0" w:firstColumn="0" w:lastColumn="1" w:oddVBand="0" w:evenVBand="0" w:oddHBand="0" w:evenHBand="0" w:firstRowFirstColumn="0" w:firstRowLastColumn="0" w:lastRowFirstColumn="0" w:lastRowLastColumn="0"/>
-            <w:tcW w:w="1705" w:type="dxa"/>
-          </w:tcPr>
-          <w:p>
-            <w:r>
-              <w:t>Test results</w:t>
-            </w:r>
-          </w:p>
-        </w:tc>
-      </w:tr>
-      <w:tr>
-        <w:tc>
-          <w:tcPr>
-            <w:cnfStyle w:val="001000000000" w:firstRow="0" w:lastRow="0" w:firstColumn="1" w:lastColumn="0" w:oddVBand="0" w:evenVBand="0" w:oddHBand="0" w:evenHBand="0" w:firstRowFirstColumn="0" w:firstRowLastColumn="0" w:lastRowFirstColumn="0" w:lastRowLastColumn="0"/>
-            <w:tcW w:w="3016" w:type="dxa"/>
-            <w:vMerge/>
-            <w:shd w:val="clear" w:color="auto" w:fill="E1F3F4" w:themeFill="accent2" w:themeFillTint="33"/>
-          </w:tcPr>
-          <w:p/>
-        </w:tc>
-        <w:tc>
-          <w:tcPr>
-            <w:tcW w:w="967" w:type="dxa"/>
-          </w:tcPr>
-          <w:p>
-            <w:pPr>
-              <w:jc w:val="center"/>
-              <w:cnfStyle w:val="000000000000" w:firstRow="0" w:lastRow="0" w:firstColumn="0" w:lastColumn="0" w:oddVBand="0" w:evenVBand="0" w:oddHBand="0" w:evenHBand="0" w:firstRowFirstColumn="0" w:firstRowLastColumn="0" w:lastRowFirstColumn="0" w:lastRowLastColumn="0"/>
-            </w:pPr>
-            <w:r>
-              <w:t>10</w:t>
-            </w:r>
-          </w:p>
-        </w:tc>
-        <w:tc>
-          <w:tcPr>
-            <w:tcW w:w="2942" w:type="dxa"/>
-          </w:tcPr>
-          <w:p>
-            <w:pPr>
-              <w:cnfStyle w:val="000000000000" w:firstRow="0" w:lastRow="0" w:firstColumn="0" w:lastColumn="0" w:oddVBand="0" w:evenVBand="0" w:oddHBand="0" w:evenHBand="0" w:firstRowFirstColumn="0" w:firstRowLastColumn="0" w:lastRowFirstColumn="0" w:lastRowLastColumn="0"/>
-            </w:pPr>
-            <w:r>
-              <w:t>STIG Audit, Usability Refinement, Summary</w:t>
-            </w:r>
-          </w:p>
-        </w:tc>
-        <w:tc>
-          <w:tcPr>
-            <w:cnfStyle w:val="000100000000" w:firstRow="0" w:lastRow="0" w:firstColumn="0" w:lastColumn="1" w:oddVBand="0" w:evenVBand="0" w:oddHBand="0" w:evenHBand="0" w:firstRowFirstColumn="0" w:firstRowLastColumn="0" w:lastRowFirstColumn="0" w:lastRowLastColumn="0"/>
-            <w:tcW w:w="1705" w:type="dxa"/>
-          </w:tcPr>
-          <w:p>
-            <w:r>
-              <w:t>Final Report</w:t>
-            </w:r>
-          </w:p>
-        </w:tc>
-      </w:tr>
-    </w:tbl>
-    <w:p/>
-    <w:p/>
-    <w:p>
       <w:r>
         <w:br w:type="page"/>
       </w:r>
@@ -5782,189 +5804,13 @@
     <w:p>
       <w:pPr>
         <w:pStyle w:val="Heading1"/>
-        <w:rPr>
-          <w:iCs/>
-          <w:color w:val="F75952" w:themeColor="accent1"/>
-        </w:rPr>
-      </w:pPr>
-      <w:bookmarkStart w:id="23" w:name="_Toc156816699"/>
-      <w:r>
-        <w:rPr>
-          <w:rStyle w:val="Emphasis"/>
-        </w:rPr>
-        <w:lastRenderedPageBreak/>
-        <w:t xml:space="preserve">Risk </w:t>
-      </w:r>
-      <w:r>
-        <w:t>Management</w:t>
-      </w:r>
-      <w:bookmarkEnd w:id="23"/>
-    </w:p>
-    <w:p>
-      <w:pPr>
-        <w:pStyle w:val="Heading2"/>
-      </w:pPr>
-      <w:bookmarkStart w:id="24" w:name="_Toc156816700"/>
-      <w:r>
-        <w:t>Risk Assessment</w:t>
-      </w:r>
-      <w:bookmarkEnd w:id="24"/>
-    </w:p>
-    <w:p>
-      <w:r>
-        <w:t>There are a number of notable</w:t>
-      </w:r>
-      <w:r>
-        <w:t xml:space="preserve"> risks in </w:t>
-      </w:r>
-      <w:proofErr w:type="spellStart"/>
-      <w:r>
-        <w:t>CADventory’s</w:t>
-      </w:r>
-      <w:proofErr w:type="spellEnd"/>
-      <w:r>
-        <w:t xml:space="preserve"> proposed </w:t>
-      </w:r>
-      <w:r>
-        <w:t xml:space="preserve">development </w:t>
-      </w:r>
-      <w:r>
-        <w:t>schedule</w:t>
-      </w:r>
-      <w:r>
-        <w:t xml:space="preserve"> and scope</w:t>
-      </w:r>
-      <w:r>
-        <w:t>.</w:t>
-      </w:r>
-    </w:p>
-    <w:p>
-      <w:r>
-        <w:t xml:space="preserve">Given the strict 10-week development window, there is no room for schedule slippage.  As such, this </w:t>
-      </w:r>
-      <w:r>
-        <w:t xml:space="preserve">primarily </w:t>
-      </w:r>
-      <w:r>
-        <w:t>put</w:t>
-      </w:r>
-      <w:r>
-        <w:t>s</w:t>
-      </w:r>
-      <w:r>
-        <w:t xml:space="preserve"> feature development and capability (e.g., milestones</w:t>
-      </w:r>
-      <w:r>
-        <w:t xml:space="preserve"> achieved</w:t>
-      </w:r>
-      <w:r>
-        <w:t>) at risk.</w:t>
-      </w:r>
-      <w:r>
-        <w:t xml:space="preserve">  This will naturally put phase 3 at the greatest risk if phase 2 development gets behind schedule</w:t>
-      </w:r>
-    </w:p>
-    <w:p>
-      <w:r>
-        <w:t xml:space="preserve">There is </w:t>
-      </w:r>
-      <w:r>
-        <w:t>also (</w:t>
-      </w:r>
-      <w:r>
-        <w:t>always</w:t>
-      </w:r>
-      <w:r>
-        <w:t xml:space="preserve">) </w:t>
-      </w:r>
-      <w:r>
-        <w:t>potential for scope creep</w:t>
-      </w:r>
-      <w:r>
-        <w:t xml:space="preserve"> and implementation issues. For example, </w:t>
-      </w:r>
-      <w:r>
-        <w:t xml:space="preserve">development may identify additional </w:t>
-      </w:r>
-      <w:r>
-        <w:t xml:space="preserve">critical </w:t>
-      </w:r>
-      <w:r>
-        <w:t xml:space="preserve">inventory items </w:t>
-      </w:r>
-      <w:r>
-        <w:t xml:space="preserve">that need to be </w:t>
-      </w:r>
-      <w:r>
-        <w:t>track</w:t>
-      </w:r>
-      <w:r>
-        <w:t>ed</w:t>
-      </w:r>
-      <w:r>
-        <w:t>.</w:t>
-      </w:r>
-      <w:r>
-        <w:t xml:space="preserve">  A single GUI bug could put feature </w:t>
-      </w:r>
-      <w:proofErr w:type="spellStart"/>
-      <w:r>
-        <w:t>developmemt</w:t>
-      </w:r>
-      <w:proofErr w:type="spellEnd"/>
-      <w:r>
-        <w:t xml:space="preserve"> at risk.</w:t>
-      </w:r>
-    </w:p>
-    <w:p>
-      <w:r>
-        <w:t>There is also potential technical risk ensuring robust multiuser access.  For example, there is minimal schedule flexibility for ensuring good network file system behavior under concurrent multiuser access to an SQLite or file data store.</w:t>
-      </w:r>
-    </w:p>
-    <w:p>
-      <w:pPr>
-        <w:pStyle w:val="Heading2"/>
-      </w:pPr>
-      <w:bookmarkStart w:id="25" w:name="_Toc156816701"/>
-      <w:r>
-        <w:t>Mitigation Strategies</w:t>
-      </w:r>
-      <w:bookmarkEnd w:id="25"/>
-    </w:p>
-    <w:p>
-      <w:r>
-        <w:t>As there is little room for schedule modification in light of issues encountered, the primary mitigation strategies available are to ensure CI testing infrastructure is up-and-running early.  Test-driven development early-on in the CI pipeline can help minimize scope changes and reduce rework effort.</w:t>
-      </w:r>
-    </w:p>
-    <w:p>
-      <w:r>
-        <w:t xml:space="preserve">As for actually reducing scope, the principle feature that may be pulled from the MVP if necessary may include automation features that help </w:t>
-      </w:r>
-      <w:r>
-        <w:lastRenderedPageBreak/>
-        <w:t>automatically populate the inventory based on existing files.  Alternatively, we may need to solely rely on manual user entry of inventory information one model at a time if delays are encountered.  Another potential complexity reduction possible with minimal impact to the MVP is a reduction in the number of trackable inventory items including deferring the inclusion of information about supplier, analysis status, and 1-pager summary information.  This will consequently also result in simpler summary inventory reporting.</w:t>
-      </w:r>
-    </w:p>
-    <w:p>
-      <w:r>
-        <w:t>If there are infrastructure limitations that prevent concurrent access inconsistency or if portability issues are encountered, multiuser access and/or portability may be deferred in order to prioritize summary the central focus of the product, i.e., CAD inventory management and summary reporting.</w:t>
-      </w:r>
-    </w:p>
-    <w:p>
-      <w:r>
-        <w:br w:type="page"/>
-      </w:r>
-    </w:p>
-    <w:p>
-      <w:pPr>
-        <w:pStyle w:val="Heading1"/>
-      </w:pPr>
-      <w:bookmarkStart w:id="26" w:name="_Toc156816702"/>
+      </w:pPr>
+      <w:bookmarkStart w:id="25" w:name="_Toc175931337"/>
       <w:r>
         <w:lastRenderedPageBreak/>
         <w:t>Conclusion</w:t>
       </w:r>
-      <w:bookmarkEnd w:id="26"/>
+      <w:bookmarkEnd w:id="25"/>
     </w:p>
     <w:p>
       <w:r>
@@ -5974,7 +5820,13 @@
         <w:t>software</w:t>
       </w:r>
       <w:r>
-        <w:t xml:space="preserve"> overview proposes the development of a novel CAD model inventory management system that will allow for the indexing and summary reporting of existing collections of military 3D geometry models.  It provides a desktop interface that will be usable by a team of “target describers” to help index, organize, and manage models previously and actively being developed.  The proposed </w:t>
+        <w:t xml:space="preserve"> overview proposes the development of a novel CAD model inventory management system that will allow for the indexing and summary reporting of existing collections of 3D geometry models.  It provides a desktop interface that will be usable by a team of </w:t>
+      </w:r>
+      <w:r>
+        <w:t xml:space="preserve">3D modelers </w:t>
+      </w:r>
+      <w:r>
+        <w:t xml:space="preserve">to help index, organize, and manage models previously and actively being developed.  The proposed </w:t>
       </w:r>
       <w:proofErr w:type="spellStart"/>
       <w:r>
@@ -5982,18 +5834,30 @@
       </w:r>
       <w:proofErr w:type="spellEnd"/>
       <w:r>
-        <w:t xml:space="preserve"> desktop application allows for tagging and recording of CAD models and CAD model metadata via a technical approach consistent with military computing environment requirements and regulatory restrictions.  This interface will provide near-term immediate benefit to existing stakeholders in a niche production analysis environment.</w:t>
-      </w:r>
-    </w:p>
-    <w:p>
-      <w:r>
-        <w:t xml:space="preserve">A detailed accounting of core features and functions are provided with consideration of stakeholder impact, market impact, strategic investment, technical restrictions, and development risks.  A multi-phased development roadmap details primary features along the critical path and a plan for addressing </w:t>
+        <w:t xml:space="preserve"> desktop application allows for tagging and recording of CAD models and CAD model metadata via a technical approach consistent with </w:t>
+      </w:r>
+      <w:r>
+        <w:t>government</w:t>
+      </w:r>
+      <w:r>
+        <w:t xml:space="preserve"> computing environment requirements and regulatory restrictions.  This interface will provide near-term immediate benefit to existing stakeholders in a niche production analysis environment.</w:t>
+      </w:r>
+    </w:p>
+    <w:p>
+      <w:r>
+        <w:t xml:space="preserve">A detailed accounting of core features and functions are provided with consideration of stakeholder impact, market impact, strategic investment, </w:t>
+      </w:r>
+      <w:r>
+        <w:t xml:space="preserve">and </w:t>
+      </w:r>
+      <w:r>
+        <w:t xml:space="preserve">technical restrictions.  A multi-phased development roadmap details primary features along the critical path and a plan for addressing </w:t>
       </w:r>
       <w:r>
         <w:t>software</w:t>
       </w:r>
       <w:r>
-        <w:t xml:space="preserve"> development within a 10-week window.</w:t>
+        <w:t xml:space="preserve"> development.</w:t>
       </w:r>
       <w:r>
         <w:br w:type="page"/>
@@ -6003,12 +5867,12 @@
       <w:pPr>
         <w:pStyle w:val="Heading1"/>
       </w:pPr>
-      <w:bookmarkStart w:id="27" w:name="_Toc156816703"/>
+      <w:bookmarkStart w:id="26" w:name="_Toc175931338"/>
       <w:r>
         <w:lastRenderedPageBreak/>
         <w:t>References</w:t>
       </w:r>
-      <w:bookmarkEnd w:id="27"/>
+      <w:bookmarkEnd w:id="26"/>
     </w:p>
     <w:p>
       <w:pPr>
@@ -6253,7 +6117,7 @@
       <w:pPr>
         <w:pStyle w:val="Heading1"/>
       </w:pPr>
-      <w:bookmarkStart w:id="28" w:name="_Toc156816704"/>
+      <w:bookmarkStart w:id="27" w:name="_Toc175931339"/>
       <w:r>
         <w:rPr>
           <w:rStyle w:val="Emphasis"/>
@@ -6264,7 +6128,7 @@
       <w:r>
         <w:t xml:space="preserve"> Software Architecture</w:t>
       </w:r>
-      <w:bookmarkEnd w:id="28"/>
+      <w:bookmarkEnd w:id="27"/>
     </w:p>
     <w:p>
       <w:r>
@@ -7060,7 +6924,7 @@
         <w:pStyle w:val="Heading1"/>
         <w:spacing w:after="480"/>
       </w:pPr>
-      <w:bookmarkStart w:id="29" w:name="_Toc156816705"/>
+      <w:bookmarkStart w:id="28" w:name="_Toc175931340"/>
       <w:r>
         <w:rPr>
           <w:rStyle w:val="Emphasis"/>
@@ -7078,7 +6942,7 @@
       <w:r>
         <w:t>WIREFRAME Concept DESIGNS</w:t>
       </w:r>
-      <w:bookmarkEnd w:id="29"/>
+      <w:bookmarkEnd w:id="28"/>
     </w:p>
     <w:p>
       <w:pPr>
@@ -7557,534 +7421,6 @@
         </w:rPr>
       </w:pPr>
       <w:r>
-        <w:rPr>
-          <w:rFonts w:ascii="Andale Mono" w:hAnsi="Andale Mono" w:cs="Courier New"/>
-          <w:b/>
-          <w:bCs/>
-          <w:noProof/>
-          <w:sz w:val="18"/>
-          <w:szCs w:val="18"/>
-        </w:rPr>
-        <w:br w:type="page"/>
-      </w:r>
-    </w:p>
-    <w:p>
-      <w:pPr>
-        <w:spacing w:after="0" w:line="240" w:lineRule="auto"/>
-        <w:jc w:val="center"/>
-        <w:rPr>
-          <w:rFonts w:ascii="Andale Mono" w:hAnsi="Andale Mono" w:cs="Courier New"/>
-          <w:b/>
-          <w:bCs/>
-          <w:noProof/>
-          <w:sz w:val="18"/>
-          <w:szCs w:val="18"/>
-        </w:rPr>
-      </w:pPr>
-    </w:p>
-    <w:p>
-      <w:pPr>
-        <w:pStyle w:val="Heading2"/>
-        <w:rPr>
-          <w:noProof/>
-        </w:rPr>
-      </w:pPr>
-      <w:r>
-        <w:rPr>
-          <w:noProof/>
-        </w:rPr>
-        <w:t>Infrastructure SETUP</w:t>
-      </w:r>
-    </w:p>
-    <w:p>
-      <w:r>
-        <w:t>Christopher Sean Morrison</w:t>
-      </w:r>
-      <w:r>
-        <w:br/>
-        <w:t>RSEG127 Software Engineering Studio</w:t>
-      </w:r>
-    </w:p>
-    <w:p>
-      <w:pPr>
-        <w:rPr>
-          <w:noProof/>
-        </w:rPr>
-      </w:pPr>
-      <w:r>
-        <w:rPr>
-          <w:noProof/>
-        </w:rPr>
-        <w:t>There was much debate, but I assign myself to be team lead!</w:t>
-      </w:r>
-    </w:p>
-    <w:p>
-      <w:pPr>
-        <w:rPr>
-          <w:noProof/>
-        </w:rPr>
-      </w:pPr>
-      <w:r>
-        <w:rPr>
-          <w:noProof/>
-        </w:rPr>
-        <w:t xml:space="preserve">There were no issues setting up a new project on the AWS-hosted Gitlab installation with SSH key authentication.  The submitted </w:t>
-      </w:r>
-      <w:r>
-        <w:rPr>
-          <w:noProof/>
-        </w:rPr>
-        <w:t>“Morrison, Demonstration of Repo Interaction.mov” screen recording shows a brief interaction showing a cloning of the repo, an edit in my local IDE (Emacs), and a pushed change.</w:t>
-      </w:r>
-    </w:p>
-    <w:p>
-      <w:pPr>
-        <w:rPr>
-          <w:noProof/>
-        </w:rPr>
-      </w:pPr>
-      <w:r>
-        <w:rPr>
-          <w:noProof/>
-        </w:rPr>
-        <w:t>Emacs is my preferred development environment for the project.</w:t>
-      </w:r>
-    </w:p>
-    <w:p>
-      <w:r>
-        <w:t>Going forward, I propose developing on Mac, CI testing on Linux, and making UAT deployment builds on Windows.  If it’s not too complicated, once I have a GUI building after sprint 1 I’m planning to add Windows CI/CD runners.</w:t>
-      </w:r>
-    </w:p>
-    <w:p>
-      <w:pPr>
-        <w:rPr>
-          <w:noProof/>
-        </w:rPr>
-      </w:pPr>
-      <w:r>
-        <w:rPr>
-          <w:noProof/>
-        </w:rPr>
-        <w:t xml:space="preserve">A “CADventory” project is set up on Gitlab with initial </w:t>
-      </w:r>
-      <w:r>
-        <w:rPr>
-          <w:noProof/>
-        </w:rPr>
-        <w:t xml:space="preserve">Linux </w:t>
-      </w:r>
-      <w:r>
-        <w:rPr>
-          <w:noProof/>
-        </w:rPr>
-        <w:t>CI testing in place via Gitlab CI</w:t>
-      </w:r>
-      <w:r>
-        <w:rPr>
-          <w:noProof/>
-        </w:rPr>
-        <w:t xml:space="preserve"> using a default DevOps</w:t>
-      </w:r>
-      <w:r>
-        <w:rPr>
-          <w:noProof/>
-        </w:rPr>
-        <w:t xml:space="preserve"> yml </w:t>
-      </w:r>
-      <w:r>
-        <w:rPr>
-          <w:noProof/>
-        </w:rPr>
-        <w:t>template combined with a basic single-file hello-world compilation setup demonstration.</w:t>
-      </w:r>
-    </w:p>
-    <w:p>
-      <w:pPr>
-        <w:rPr>
-          <w:noProof/>
-        </w:rPr>
-      </w:pPr>
-      <w:r>
-        <w:rPr>
-          <w:noProof/>
-        </w:rPr>
-        <w:t>Gitlab Issues are enabled for the project and have preliminary high-level tasks added.  It’s of course anticipated that additional tasks will be added as development progresses, technical objectives are refined, and backlog expands.</w:t>
-      </w:r>
-      <w:r>
-        <w:rPr>
-          <w:noProof/>
-        </w:rPr>
-        <w:t xml:space="preserve"> </w:t>
-      </w:r>
-    </w:p>
-    <w:p>
-      <w:pPr>
-        <w:pStyle w:val="Heading3"/>
-        <w:rPr>
-          <w:noProof/>
-        </w:rPr>
-      </w:pPr>
-      <w:r>
-        <w:rPr>
-          <w:noProof/>
-        </w:rPr>
-        <w:t>Versioning</w:t>
-      </w:r>
-    </w:p>
-    <w:p>
-      <w:pPr>
-        <w:rPr>
-          <w:noProof/>
-        </w:rPr>
-      </w:pPr>
-      <w:r>
-        <w:rPr>
-          <w:noProof/>
-        </w:rPr>
-        <w:t xml:space="preserve">For versioning, the plan is to use a similar variant to semantic versioinng </w:t>
-      </w:r>
-      <w:r>
-        <w:rPr>
-          <w:noProof/>
-        </w:rPr>
-        <w:t>as</w:t>
-      </w:r>
-      <w:r>
-        <w:rPr>
-          <w:noProof/>
-        </w:rPr>
-        <w:t xml:space="preserve"> was described in the course notes.  I’ve chosen a three-digit v</w:t>
-      </w:r>
-      <w:r>
-        <w:rPr>
-          <w:noProof/>
-        </w:rPr>
-        <w:t xml:space="preserve">ersioning scheme that is familiar to my DoD customers which adopts a three-digit convention for identifying and tracking future releases, using the following convention: </w:t>
-      </w:r>
-    </w:p>
-    <w:p>
-      <w:pPr>
-        <w:rPr>
-          <w:b/>
-          <w:bCs/>
-          <w:noProof/>
-          <w:sz w:val="16"/>
-          <w:szCs w:val="16"/>
-        </w:rPr>
-      </w:pPr>
-      <w:r>
-        <w:rPr>
-          <w:b/>
-          <w:bCs/>
-          <w:noProof/>
-          <w:sz w:val="16"/>
-          <w:szCs w:val="16"/>
-        </w:rPr>
-        <w:t>{MAJOR_VERSION}.{MINOR_VERSION}.{PATCH_VERSION}[-{AMENDMENT_COUNT}]</w:t>
-      </w:r>
-    </w:p>
-    <w:p>
-      <w:pPr>
-        <w:rPr>
-          <w:noProof/>
-        </w:rPr>
-      </w:pPr>
-      <w:r>
-        <w:rPr>
-          <w:noProof/>
-        </w:rPr>
-        <w:lastRenderedPageBreak/>
-        <w:t>Major only increments when there is significant major changes and/or incompatibility.  Minor updates more frequently and serves a dual role indicating in-development and release versions via odd and even numbers respectively.  Minor updates typically include significant backwards-compatible development activity.  Minor reset to zero on any change to major.  Patch version numbers may be updated as frequently as necessary, but reset back to 0 on any change to minor.</w:t>
-      </w:r>
-      <w:r>
-        <w:rPr>
-          <w:noProof/>
-        </w:rPr>
-        <w:t xml:space="preserve">  An ammendment count is strictly used to update a posted release.</w:t>
-      </w:r>
-    </w:p>
-    <w:p>
-      <w:pPr>
-        <w:spacing w:after="120" w:line="240" w:lineRule="auto"/>
-        <w:rPr>
-          <w:noProof/>
-        </w:rPr>
-      </w:pPr>
-      <w:r>
-        <w:rPr>
-          <w:noProof/>
-        </w:rPr>
-        <w:t>Example baseline MVP build:  1.0.0</w:t>
-      </w:r>
-    </w:p>
-    <w:p>
-      <w:pPr>
-        <w:spacing w:after="120" w:line="240" w:lineRule="auto"/>
-        <w:rPr>
-          <w:noProof/>
-        </w:rPr>
-      </w:pPr>
-      <w:r>
-        <w:rPr>
-          <w:noProof/>
-        </w:rPr>
-        <w:t xml:space="preserve">Example </w:t>
-      </w:r>
-      <w:r>
-        <w:rPr>
-          <w:noProof/>
-        </w:rPr>
-        <w:t xml:space="preserve">pre-MVP </w:t>
-      </w:r>
-      <w:r>
-        <w:rPr>
-          <w:noProof/>
-        </w:rPr>
-        <w:t>minor dev build (</w:t>
-      </w:r>
-      <w:r>
-        <w:rPr>
-          <w:noProof/>
-        </w:rPr>
-        <w:t>5</w:t>
-      </w:r>
-      <w:r>
-        <w:rPr>
-          <w:noProof/>
-          <w:vertAlign w:val="superscript"/>
-        </w:rPr>
-        <w:t>th</w:t>
-      </w:r>
-      <w:r>
-        <w:rPr>
-          <w:noProof/>
-        </w:rPr>
-        <w:t xml:space="preserve"> iteration):  0.1.4</w:t>
-      </w:r>
-    </w:p>
-    <w:p>
-      <w:pPr>
-        <w:spacing w:after="120" w:line="240" w:lineRule="auto"/>
-        <w:rPr>
-          <w:noProof/>
-        </w:rPr>
-      </w:pPr>
-      <w:r>
-        <w:rPr>
-          <w:noProof/>
-        </w:rPr>
-        <w:t>Example minor release</w:t>
-      </w:r>
-      <w:r>
-        <w:rPr>
-          <w:noProof/>
-        </w:rPr>
-        <w:t xml:space="preserve"> build</w:t>
-      </w:r>
-      <w:r>
-        <w:rPr>
-          <w:noProof/>
-        </w:rPr>
-        <w:t>:  1.2.0</w:t>
-      </w:r>
-    </w:p>
-    <w:p>
-      <w:pPr>
-        <w:spacing w:after="120" w:line="240" w:lineRule="auto"/>
-        <w:rPr>
-          <w:noProof/>
-        </w:rPr>
-      </w:pPr>
-      <w:r>
-        <w:rPr>
-          <w:noProof/>
-        </w:rPr>
-        <w:t>Example patch</w:t>
-      </w:r>
-      <w:r>
-        <w:rPr>
-          <w:noProof/>
-        </w:rPr>
-        <w:t xml:space="preserve"> </w:t>
-      </w:r>
-      <w:r>
-        <w:rPr>
-          <w:noProof/>
-        </w:rPr>
-        <w:t>release (13</w:t>
-      </w:r>
-      <w:r>
-        <w:rPr>
-          <w:noProof/>
-          <w:vertAlign w:val="superscript"/>
-        </w:rPr>
-        <w:t>th</w:t>
-      </w:r>
-      <w:r>
-        <w:rPr>
-          <w:noProof/>
-        </w:rPr>
-        <w:t xml:space="preserve"> iteration): 1.2.13</w:t>
-      </w:r>
-    </w:p>
-    <w:p>
-      <w:pPr>
-        <w:spacing w:after="120" w:line="240" w:lineRule="auto"/>
-        <w:rPr>
-          <w:noProof/>
-        </w:rPr>
-      </w:pPr>
-      <w:r>
-        <w:rPr>
-          <w:noProof/>
-        </w:rPr>
-        <w:t>Example dev build (1</w:t>
-      </w:r>
-      <w:r>
-        <w:rPr>
-          <w:noProof/>
-          <w:vertAlign w:val="superscript"/>
-        </w:rPr>
-        <w:t>st</w:t>
-      </w:r>
-      <w:r>
-        <w:rPr>
-          <w:noProof/>
-        </w:rPr>
-        <w:t xml:space="preserve"> iteration): 1.3.0</w:t>
-      </w:r>
-    </w:p>
-    <w:p>
-      <w:pPr>
-        <w:spacing w:after="120" w:line="240" w:lineRule="auto"/>
-        <w:rPr>
-          <w:noProof/>
-        </w:rPr>
-      </w:pPr>
-      <w:r>
-        <w:rPr>
-          <w:noProof/>
-        </w:rPr>
-        <w:t>Example updated patch release:  1.2.13-2</w:t>
-      </w:r>
-    </w:p>
-    <w:p>
-      <w:pPr>
-        <w:pStyle w:val="Heading3"/>
-        <w:rPr>
-          <w:rStyle w:val="Emphasis"/>
-          <w:iCs w:val="0"/>
-        </w:rPr>
-      </w:pPr>
-      <w:r>
-        <w:rPr>
-          <w:rStyle w:val="Emphasis"/>
-          <w:iCs w:val="0"/>
-        </w:rPr>
-        <w:t>Issue Management</w:t>
-      </w:r>
-    </w:p>
-    <w:p>
-      <w:r>
-        <w:t xml:space="preserve">The </w:t>
-      </w:r>
-      <w:r>
-        <w:t xml:space="preserve">plan for managing issues is to use issues like a sprint burndown chart.  That is, I </w:t>
-      </w:r>
-      <w:r>
-        <w:t xml:space="preserve">plan to </w:t>
-      </w:r>
-      <w:r>
-        <w:t xml:space="preserve">define </w:t>
-      </w:r>
-      <w:r>
-        <w:t xml:space="preserve">all </w:t>
-      </w:r>
-      <w:r>
-        <w:t xml:space="preserve">high-level development objectives </w:t>
-      </w:r>
-      <w:r>
-        <w:t xml:space="preserve">that are described in the project overview MVP </w:t>
-      </w:r>
-      <w:r>
-        <w:t>as issues</w:t>
-      </w:r>
-      <w:r>
-        <w:t xml:space="preserve"> in Gitlab.  Issues are to be marked accordingly per the iteration schedule with an in-progress status (e.g., started, </w:t>
-      </w:r>
-      <w:proofErr w:type="spellStart"/>
-      <w:r>
-        <w:t>needs_review</w:t>
-      </w:r>
-      <w:proofErr w:type="spellEnd"/>
-      <w:r>
-        <w:t>) or completion status (i.e., deferred, changed, or complete).  As development proceeds, issues will get updated so the set of closed issues gives an indication of progress made, and open issues an indication of known progress planned and remaining.</w:t>
-      </w:r>
-    </w:p>
-    <w:p>
-      <w:pPr>
-        <w:pStyle w:val="Heading3"/>
-      </w:pPr>
-      <w:r>
-        <w:t>Architecture Selection</w:t>
-      </w:r>
-    </w:p>
-    <w:p>
-      <w:r>
-        <w:t xml:space="preserve">Considerable </w:t>
-      </w:r>
-      <w:r>
-        <w:t xml:space="preserve">time </w:t>
-      </w:r>
-      <w:r>
-        <w:t xml:space="preserve">was invested </w:t>
-      </w:r>
-      <w:r>
-        <w:t xml:space="preserve">the past week </w:t>
-      </w:r>
-      <w:r>
-        <w:t xml:space="preserve">carefully considering </w:t>
-      </w:r>
-      <w:r>
-        <w:t xml:space="preserve">the </w:t>
-      </w:r>
-      <w:r>
-        <w:t xml:space="preserve">three </w:t>
-      </w:r>
-      <w:r>
-        <w:t>proposed architectures</w:t>
-      </w:r>
-      <w:r>
-        <w:t>.  A</w:t>
-      </w:r>
-      <w:r>
-        <w:t xml:space="preserve"> </w:t>
-      </w:r>
-      <w:r>
-        <w:t xml:space="preserve">rationale </w:t>
-      </w:r>
-      <w:r>
-        <w:t xml:space="preserve">summarization </w:t>
-      </w:r>
-      <w:r>
-        <w:t xml:space="preserve">for using C++ with Qt </w:t>
-      </w:r>
-      <w:r>
-        <w:t>is included</w:t>
-      </w:r>
-      <w:r>
-        <w:t xml:space="preserve"> for your review</w:t>
-      </w:r>
-      <w:r>
-        <w:t xml:space="preserve">, extracted from the </w:t>
-      </w:r>
-      <w:r>
-        <w:t>project overview document</w:t>
-      </w:r>
-      <w:r>
-        <w:t xml:space="preserve"> where I’ve been adding additional architecture and software design details.</w:t>
-      </w:r>
-      <w:r>
         <w:br w:type="page"/>
       </w:r>
     </w:p>
@@ -8093,6 +7429,7 @@
         <w:pStyle w:val="Heading1"/>
         <w:spacing w:after="840"/>
       </w:pPr>
+      <w:bookmarkStart w:id="29" w:name="_Toc175931341"/>
       <w:r>
         <w:rPr>
           <w:rStyle w:val="Emphasis"/>
@@ -8110,6 +7447,7 @@
       <w:r>
         <w:t>ssessment</w:t>
       </w:r>
+      <w:bookmarkEnd w:id="29"/>
     </w:p>
     <w:p>
       <w:r>
@@ -8212,9 +7550,11 @@
       <w:pPr>
         <w:pStyle w:val="Heading2"/>
       </w:pPr>
+      <w:bookmarkStart w:id="30" w:name="_Toc175931342"/>
       <w:r>
         <w:t>Cost-Benefit Matrix</w:t>
       </w:r>
+      <w:bookmarkEnd w:id="30"/>
     </w:p>
     <w:tbl>
       <w:tblPr>
@@ -8224,10 +7564,10 @@
         <w:tblLook w:val="04A0" w:firstRow="1" w:lastRow="0" w:firstColumn="1" w:lastColumn="0" w:noHBand="0" w:noVBand="1"/>
       </w:tblPr>
       <w:tblGrid>
-        <w:gridCol w:w="3864"/>
+        <w:gridCol w:w="3868"/>
+        <w:gridCol w:w="1585"/>
+        <w:gridCol w:w="1585"/>
         <w:gridCol w:w="1583"/>
-        <w:gridCol w:w="1583"/>
-        <w:gridCol w:w="1581"/>
       </w:tblGrid>
       <w:tr>
         <w:trPr>
@@ -8953,18 +8293,22 @@
       <w:pPr>
         <w:pStyle w:val="Heading2"/>
       </w:pPr>
+      <w:bookmarkStart w:id="31" w:name="_Toc175931343"/>
       <w:r>
         <w:lastRenderedPageBreak/>
         <w:t>Explanation of scoring</w:t>
       </w:r>
+      <w:bookmarkEnd w:id="31"/>
     </w:p>
     <w:p>
       <w:pPr>
         <w:pStyle w:val="Heading3"/>
       </w:pPr>
+      <w:bookmarkStart w:id="32" w:name="_Toc175931344"/>
       <w:r>
         <w:t>Development Complexity</w:t>
       </w:r>
+      <w:bookmarkEnd w:id="32"/>
     </w:p>
     <w:p>
       <w:r>
@@ -9015,9 +8359,11 @@
       <w:pPr>
         <w:pStyle w:val="Heading3"/>
       </w:pPr>
+      <w:bookmarkStart w:id="33" w:name="_Toc175931345"/>
       <w:r>
         <w:t>Performance</w:t>
       </w:r>
+      <w:bookmarkEnd w:id="33"/>
     </w:p>
     <w:p>
       <w:r>
@@ -9031,9 +8377,11 @@
       <w:pPr>
         <w:pStyle w:val="Heading3"/>
       </w:pPr>
+      <w:bookmarkStart w:id="34" w:name="_Toc175931346"/>
       <w:r>
         <w:t>Cross-Platform Compatibility</w:t>
       </w:r>
+      <w:bookmarkEnd w:id="34"/>
     </w:p>
     <w:p>
       <w:r>
@@ -9050,9 +8398,11 @@
       <w:pPr>
         <w:pStyle w:val="Heading3"/>
       </w:pPr>
+      <w:bookmarkStart w:id="35" w:name="_Toc175931347"/>
       <w:r>
         <w:t>UI Sophistication</w:t>
       </w:r>
+      <w:bookmarkEnd w:id="35"/>
     </w:p>
     <w:p>
       <w:proofErr w:type="spellStart"/>
@@ -9074,26 +8424,36 @@
       <w:pPr>
         <w:pStyle w:val="Heading3"/>
       </w:pPr>
+      <w:bookmarkStart w:id="36" w:name="_Toc175931348"/>
       <w:r>
         <w:lastRenderedPageBreak/>
         <w:t>Policy Compliance</w:t>
       </w:r>
-    </w:p>
-    <w:p>
-      <w:r>
-        <w:t>All three options can be made compliant with aforementioned IT policy and infrastructure restrictions.  Java-based solutions, however, do have additional Security Technical Implementation Guideline (STIG) requirements specific to operation in a military environment as compared with a C++ Qt-based application.  This gives C++ with Qt a lesser compliance and ongoing maintenance cost.</w:t>
+      <w:bookmarkEnd w:id="36"/>
+    </w:p>
+    <w:p>
+      <w:r>
+        <w:t xml:space="preserve">All three options can be made compliant with aforementioned IT policy and infrastructure restrictions.  Java-based solutions, however, do have additional Security Technical Implementation Guideline (STIG) requirements specific to operation in a </w:t>
+      </w:r>
+      <w:r>
+        <w:t>government</w:t>
+      </w:r>
+      <w:r>
+        <w:t xml:space="preserve"> environment as compared with a C++ Qt-based application.  This gives C++ with Qt a lesser compliance and ongoing maintenance cost.</w:t>
       </w:r>
     </w:p>
     <w:p>
       <w:pPr>
         <w:pStyle w:val="Heading3"/>
       </w:pPr>
+      <w:bookmarkStart w:id="37" w:name="_Toc175931349"/>
       <w:r>
         <w:t xml:space="preserve">Enterprise </w:t>
       </w:r>
       <w:r>
         <w:t>Integration</w:t>
       </w:r>
+      <w:bookmarkEnd w:id="37"/>
     </w:p>
     <w:p>
       <w:r>
@@ -9154,6 +8514,7 @@
         <w:pStyle w:val="Heading1"/>
         <w:spacing w:after="840"/>
       </w:pPr>
+      <w:bookmarkStart w:id="38" w:name="_Toc175931350"/>
       <w:r>
         <w:rPr>
           <w:rStyle w:val="Emphasis"/>
@@ -9188,8 +8549,7 @@
       <w:r>
         <w:t>ssessment</w:t>
       </w:r>
-      <w:bookmarkStart w:id="30" w:name="_GoBack"/>
-      <w:bookmarkEnd w:id="30"/>
+      <w:bookmarkEnd w:id="38"/>
     </w:p>
     <w:p>
       <w:r>
@@ -13555,6 +12915,15 @@
 </file>
 
 <file path=customXml/item1.xml><?xml version="1.0" encoding="utf-8"?>
+<?mso-contentType ?>
+<FormTemplates xmlns="http://schemas.microsoft.com/sharepoint/v3/contenttype/forms">
+  <Display>DocumentLibraryForm</Display>
+  <Edit>DocumentLibraryForm</Edit>
+  <New>DocumentLibraryForm</New>
+</FormTemplates>
+</file>
+
+<file path=customXml/item2.xml><?xml version="1.0" encoding="utf-8"?>
 <p:properties xmlns:p="http://schemas.microsoft.com/office/2006/metadata/properties" xmlns:xsi="http://www.w3.org/2001/XMLSchema-instance" xmlns:pc="http://schemas.microsoft.com/office/infopath/2007/PartnerControls">
   <documentManagement>
     <_dlc_DocId xmlns="498267d4-2a5a-4c72-99d3-cf7236a95ce8">CTQFD2CFPMXN-979-676</_dlc_DocId>
@@ -13575,66 +12944,7 @@
 </p:properties>
 </file>
 
-<file path=customXml/item2.xml><?xml version="1.0" encoding="utf-8"?>
-<?mso-contentType ?>
-<FormTemplates xmlns="http://schemas.microsoft.com/sharepoint/v3/contenttype/forms">
-  <Display>DocumentLibraryForm</Display>
-  <Edit>DocumentLibraryForm</Edit>
-  <New>DocumentLibraryForm</New>
-</FormTemplates>
-</file>
-
 <file path=customXml/item3.xml><?xml version="1.0" encoding="utf-8"?>
-<?mso-contentType ?>
-<spe:Receivers xmlns:spe="http://schemas.microsoft.com/sharepoint/events">
-  <Receiver>
-    <Name>Document ID Generator</Name>
-    <Synchronization>Synchronous</Synchronization>
-    <Type>10001</Type>
-    <SequenceNumber>1000</SequenceNumber>
-    <Url/>
-    <Assembly>Microsoft.Office.DocumentManagement, Version=15.0.0.0, Culture=neutral, PublicKeyToken=71e9bce111e9429c</Assembly>
-    <Class>Microsoft.Office.DocumentManagement.Internal.DocIdHandler</Class>
-    <Data/>
-    <Filter/>
-  </Receiver>
-  <Receiver>
-    <Name>Document ID Generator</Name>
-    <Synchronization>Synchronous</Synchronization>
-    <Type>10002</Type>
-    <SequenceNumber>1001</SequenceNumber>
-    <Url/>
-    <Assembly>Microsoft.Office.DocumentManagement, Version=15.0.0.0, Culture=neutral, PublicKeyToken=71e9bce111e9429c</Assembly>
-    <Class>Microsoft.Office.DocumentManagement.Internal.DocIdHandler</Class>
-    <Data/>
-    <Filter/>
-  </Receiver>
-  <Receiver>
-    <Name>Document ID Generator</Name>
-    <Synchronization>Synchronous</Synchronization>
-    <Type>10004</Type>
-    <SequenceNumber>1002</SequenceNumber>
-    <Url/>
-    <Assembly>Microsoft.Office.DocumentManagement, Version=15.0.0.0, Culture=neutral, PublicKeyToken=71e9bce111e9429c</Assembly>
-    <Class>Microsoft.Office.DocumentManagement.Internal.DocIdHandler</Class>
-    <Data/>
-    <Filter/>
-  </Receiver>
-  <Receiver>
-    <Name>Document ID Generator</Name>
-    <Synchronization>Synchronous</Synchronization>
-    <Type>10006</Type>
-    <SequenceNumber>1003</SequenceNumber>
-    <Url/>
-    <Assembly>Microsoft.Office.DocumentManagement, Version=15.0.0.0, Culture=neutral, PublicKeyToken=71e9bce111e9429c</Assembly>
-    <Class>Microsoft.Office.DocumentManagement.Internal.DocIdHandler</Class>
-    <Data/>
-    <Filter/>
-  </Receiver>
-</spe:Receivers>
-</file>
-
-<file path=customXml/item4.xml><?xml version="1.0" encoding="utf-8"?>
 <ct:contentTypeSchema xmlns:ct="http://schemas.microsoft.com/office/2006/metadata/contentType" xmlns:ma="http://schemas.microsoft.com/office/2006/metadata/properties/metaAttributes" ct:_="" ma:_="" ma:contentTypeName="Document" ma:contentTypeID="0x010100012E2E405031D74DB051ADDB3D34E572" ma:contentTypeVersion="5" ma:contentTypeDescription="Create a new document." ma:contentTypeScope="" ma:versionID="e0009f9404bcb9590f313d2c358460f1">
   <xsd:schema xmlns:xsd="http://www.w3.org/2001/XMLSchema" xmlns:xs="http://www.w3.org/2001/XMLSchema" xmlns:p="http://schemas.microsoft.com/office/2006/metadata/properties" xmlns:ns2="498267d4-2a5a-4c72-99d3-cf7236a95ce8" targetNamespace="http://schemas.microsoft.com/office/2006/metadata/properties" ma:root="true" ma:fieldsID="06e76fce95f74677884cb27b0c6533f2" ns2:_="">
     <xsd:import namespace="498267d4-2a5a-4c72-99d3-cf7236a95ce8"/>
@@ -13813,11 +13123,69 @@
 </ct:contentTypeSchema>
 </file>
 
+<file path=customXml/item4.xml><?xml version="1.0" encoding="utf-8"?>
+<?mso-contentType ?>
+<spe:Receivers xmlns:spe="http://schemas.microsoft.com/sharepoint/events">
+  <Receiver>
+    <Name>Document ID Generator</Name>
+    <Synchronization>Synchronous</Synchronization>
+    <Type>10001</Type>
+    <SequenceNumber>1000</SequenceNumber>
+    <Url/>
+    <Assembly>Microsoft.Office.DocumentManagement, Version=15.0.0.0, Culture=neutral, PublicKeyToken=71e9bce111e9429c</Assembly>
+    <Class>Microsoft.Office.DocumentManagement.Internal.DocIdHandler</Class>
+    <Data/>
+    <Filter/>
+  </Receiver>
+  <Receiver>
+    <Name>Document ID Generator</Name>
+    <Synchronization>Synchronous</Synchronization>
+    <Type>10002</Type>
+    <SequenceNumber>1001</SequenceNumber>
+    <Url/>
+    <Assembly>Microsoft.Office.DocumentManagement, Version=15.0.0.0, Culture=neutral, PublicKeyToken=71e9bce111e9429c</Assembly>
+    <Class>Microsoft.Office.DocumentManagement.Internal.DocIdHandler</Class>
+    <Data/>
+    <Filter/>
+  </Receiver>
+  <Receiver>
+    <Name>Document ID Generator</Name>
+    <Synchronization>Synchronous</Synchronization>
+    <Type>10004</Type>
+    <SequenceNumber>1002</SequenceNumber>
+    <Url/>
+    <Assembly>Microsoft.Office.DocumentManagement, Version=15.0.0.0, Culture=neutral, PublicKeyToken=71e9bce111e9429c</Assembly>
+    <Class>Microsoft.Office.DocumentManagement.Internal.DocIdHandler</Class>
+    <Data/>
+    <Filter/>
+  </Receiver>
+  <Receiver>
+    <Name>Document ID Generator</Name>
+    <Synchronization>Synchronous</Synchronization>
+    <Type>10006</Type>
+    <SequenceNumber>1003</SequenceNumber>
+    <Url/>
+    <Assembly>Microsoft.Office.DocumentManagement, Version=15.0.0.0, Culture=neutral, PublicKeyToken=71e9bce111e9429c</Assembly>
+    <Class>Microsoft.Office.DocumentManagement.Internal.DocIdHandler</Class>
+    <Data/>
+    <Filter/>
+  </Receiver>
+</spe:Receivers>
+</file>
+
 <file path=customXml/item5.xml><?xml version="1.0" encoding="utf-8"?>
 <b:Sources xmlns:b="http://schemas.openxmlformats.org/officeDocument/2006/bibliography" xmlns="http://schemas.openxmlformats.org/officeDocument/2006/bibliography" SelectedStyle="\apasixtheditionofficeonline.xsl" StyleName="APA" Version="6"/>
 </file>
 
 <file path=customXml/itemProps1.xml><?xml version="1.0" encoding="utf-8"?>
+<ds:datastoreItem xmlns:ds="http://schemas.openxmlformats.org/officeDocument/2006/customXml" ds:itemID="{B79E6113-9D61-48C6-AB23-FE0124366565}">
+  <ds:schemaRefs>
+    <ds:schemaRef ds:uri="http://schemas.microsoft.com/sharepoint/v3/contenttype/forms"/>
+  </ds:schemaRefs>
+</ds:datastoreItem>
+</file>
+
+<file path=customXml/itemProps2.xml><?xml version="1.0" encoding="utf-8"?>
 <ds:datastoreItem xmlns:ds="http://schemas.openxmlformats.org/officeDocument/2006/customXml" ds:itemID="{4A3CED26-0910-4819-874B-D8E2CCD421FE}">
   <ds:schemaRefs>
     <ds:schemaRef ds:uri="http://schemas.microsoft.com/office/2006/metadata/properties"/>
@@ -13827,23 +13195,7 @@
 </ds:datastoreItem>
 </file>
 
-<file path=customXml/itemProps2.xml><?xml version="1.0" encoding="utf-8"?>
-<ds:datastoreItem xmlns:ds="http://schemas.openxmlformats.org/officeDocument/2006/customXml" ds:itemID="{B79E6113-9D61-48C6-AB23-FE0124366565}">
-  <ds:schemaRefs>
-    <ds:schemaRef ds:uri="http://schemas.microsoft.com/sharepoint/v3/contenttype/forms"/>
-  </ds:schemaRefs>
-</ds:datastoreItem>
-</file>
-
 <file path=customXml/itemProps3.xml><?xml version="1.0" encoding="utf-8"?>
-<ds:datastoreItem xmlns:ds="http://schemas.openxmlformats.org/officeDocument/2006/customXml" ds:itemID="{D7FA49B8-B6EE-4B3F-B22F-E9F8C6A00940}">
-  <ds:schemaRefs>
-    <ds:schemaRef ds:uri="http://schemas.microsoft.com/sharepoint/events"/>
-  </ds:schemaRefs>
-</ds:datastoreItem>
-</file>
-
-<file path=customXml/itemProps4.xml><?xml version="1.0" encoding="utf-8"?>
 <ds:datastoreItem xmlns:ds="http://schemas.openxmlformats.org/officeDocument/2006/customXml" ds:itemID="{400DB6FE-DF17-4741-ACCE-BDED9F9E13D9}">
   <ds:schemaRefs>
     <ds:schemaRef ds:uri="http://schemas.microsoft.com/office/2006/metadata/contentType"/>
@@ -13861,8 +13213,16 @@
 </ds:datastoreItem>
 </file>
 
+<file path=customXml/itemProps4.xml><?xml version="1.0" encoding="utf-8"?>
+<ds:datastoreItem xmlns:ds="http://schemas.openxmlformats.org/officeDocument/2006/customXml" ds:itemID="{D7FA49B8-B6EE-4B3F-B22F-E9F8C6A00940}">
+  <ds:schemaRefs>
+    <ds:schemaRef ds:uri="http://schemas.microsoft.com/sharepoint/events"/>
+  </ds:schemaRefs>
+</ds:datastoreItem>
+</file>
+
 <file path=customXml/itemProps5.xml><?xml version="1.0" encoding="utf-8"?>
-<ds:datastoreItem xmlns:ds="http://schemas.openxmlformats.org/officeDocument/2006/customXml" ds:itemID="{DD31AD4E-70B3-FA43-B5BA-19194A396C1D}">
+<ds:datastoreItem xmlns:ds="http://schemas.openxmlformats.org/officeDocument/2006/customXml" ds:itemID="{F3191492-F357-A847-BDA1-31BD076CD75E}">
   <ds:schemaRefs>
     <ds:schemaRef ds:uri="http://schemas.openxmlformats.org/officeDocument/2006/bibliography"/>
   </ds:schemaRefs>

</xml_diff>